<commit_message>
colortes, degrades y sombras
</commit_message>
<xml_diff>
--- a/css notas.docx
+++ b/css notas.docx
@@ -1679,10 +1679,7 @@
                         <w:txbxContent>
                           <w:p>
                             <w:r>
-                              <w:t xml:space="preserve">Permite colocar de un color </w:t>
-                            </w:r>
-                            <w:r>
-                              <w:t>rojo oscuro cuando se pase el puntero por encima, cuando este activado o cuando tenga el foco</w:t>
+                              <w:t>Permite colocar de un color rojo oscuro cuando se pase el puntero por encima, cuando este activado o cuando tenga el foco</w:t>
                             </w:r>
                           </w:p>
                         </w:txbxContent>
@@ -1713,10 +1710,7 @@
                   <w:txbxContent>
                     <w:p>
                       <w:r>
-                        <w:t xml:space="preserve">Permite colocar de un color </w:t>
-                      </w:r>
-                      <w:r>
-                        <w:t>rojo oscuro cuando se pase el puntero por encima, cuando este activado o cuando tenga el foco</w:t>
+                        <w:t>Permite colocar de un color rojo oscuro cuando se pase el puntero por encima, cuando este activado o cuando tenga el foco</w:t>
                       </w:r>
                     </w:p>
                   </w:txbxContent>
@@ -2749,19 +2743,7 @@
           <w:rPr>
             <w:rStyle w:val="Hipervnculo"/>
           </w:rPr>
-          <w:t>http://www.htmlhelp.com/es/refe</w:t>
-        </w:r>
-        <w:r>
-          <w:rPr>
-            <w:rStyle w:val="Hipervnculo"/>
-          </w:rPr>
-          <w:t>r</w:t>
-        </w:r>
-        <w:r>
-          <w:rPr>
-            <w:rStyle w:val="Hipervnculo"/>
-          </w:rPr>
-          <w:t>ence/css/properties.html</w:t>
+          <w:t>http://www.htmlhelp.com/es/reference/css/properties.html</w:t>
         </w:r>
       </w:hyperlink>
       <w:r>
@@ -2865,7 +2847,13 @@
       </w:r>
       <w:proofErr w:type="gramEnd"/>
       <w:r>
-        <w:t>efecto redondeado a las imágenes)</w:t>
+        <w:t xml:space="preserve">efecto redondeado a las </w:t>
+      </w:r>
+      <w:r>
+        <w:t>cajas</w:t>
+      </w:r>
+      <w:r>
+        <w:t>)</w:t>
       </w:r>
     </w:p>
     <w:p>
@@ -2891,15 +2879,13 @@
       </w:r>
       <w:proofErr w:type="spellEnd"/>
       <w:r>
-        <w:t>: 0 auto (</w:t>
-      </w:r>
-      <w:proofErr w:type="spellStart"/>
-      <w:r>
-        <w:t>aploca</w:t>
-      </w:r>
-      <w:proofErr w:type="spellEnd"/>
-      <w:r>
-        <w:t xml:space="preserve"> a todos los márgenes arriba, abajo, derecha o </w:t>
+        <w:t xml:space="preserve">: 0 </w:t>
+      </w:r>
+      <w:r>
+        <w:t>(apli</w:t>
+      </w:r>
+      <w:r>
+        <w:t xml:space="preserve">ca a todos los márgenes arriba, abajo, derecha o </w:t>
       </w:r>
       <w:proofErr w:type="spellStart"/>
       <w:r>
@@ -2908,6 +2894,22 @@
       <w:proofErr w:type="spellEnd"/>
       <w:r>
         <w:t>)</w:t>
+      </w:r>
+    </w:p>
+    <w:p>
+      <w:pPr>
+        <w:spacing w:after="0" w:line="240" w:lineRule="auto"/>
+      </w:pPr>
+      <w:proofErr w:type="spellStart"/>
+      <w:r>
+        <w:t>Margin</w:t>
+      </w:r>
+      <w:proofErr w:type="spellEnd"/>
+      <w:r>
+        <w:t>: auto</w:t>
+      </w:r>
+      <w:r>
+        <w:t>; centra el elemento de forma horizontal</w:t>
       </w:r>
     </w:p>
     <w:p>
@@ -3776,10 +3778,13 @@
         <w:spacing w:after="0" w:line="240" w:lineRule="auto"/>
       </w:pPr>
       <w:proofErr w:type="spellStart"/>
-      <w:r>
+      <w:proofErr w:type="gramStart"/>
+      <w:r>
+        <w:lastRenderedPageBreak/>
         <w:t>vmax</w:t>
       </w:r>
       <w:proofErr w:type="spellEnd"/>
+      <w:proofErr w:type="gramEnd"/>
       <w:r>
         <w:t xml:space="preserve">: entre </w:t>
       </w:r>
@@ -3803,17 +3808,186 @@
     <w:p>
       <w:pPr>
         <w:spacing w:after="0" w:line="240" w:lineRule="auto"/>
-      </w:pPr>
-    </w:p>
-    <w:p>
-      <w:pPr>
-        <w:spacing w:after="0" w:line="240" w:lineRule="auto"/>
-      </w:pPr>
-      <w:r>
+        <w:ind w:left="284" w:hanging="284"/>
+      </w:pPr>
+      <w:r>
+        <w:rPr>
+          <w:b/>
+        </w:rPr>
+        <w:t>Propiedad Position</w:t>
+      </w:r>
+      <w:r>
+        <w:t xml:space="preserve">: permite ubicar un elemento </w:t>
+      </w:r>
+      <w:r>
+        <w:t>con respecto a la pantalla</w:t>
+      </w:r>
+      <w:r>
+        <w:t xml:space="preserve"> estableciendo nuevos puntos de arranque</w:t>
+      </w:r>
+      <w:r>
+        <w:tab/>
+        <w:t xml:space="preserve"> </w:t>
+      </w:r>
+      <w:proofErr w:type="spellStart"/>
+      <w:r>
+        <w:t>relative</w:t>
+      </w:r>
+      <w:proofErr w:type="spellEnd"/>
+      <w:r>
+        <w:t xml:space="preserve">, </w:t>
+      </w:r>
+      <w:proofErr w:type="spellStart"/>
+      <w:r>
+        <w:t>absolute</w:t>
+      </w:r>
+      <w:proofErr w:type="spellEnd"/>
+      <w:r>
+        <w:t xml:space="preserve">, </w:t>
+      </w:r>
+      <w:proofErr w:type="spellStart"/>
+      <w:r>
+        <w:t>fixed</w:t>
+      </w:r>
+      <w:proofErr w:type="spellEnd"/>
+      <w:r>
+        <w:t xml:space="preserve">,  </w:t>
+      </w:r>
+      <w:proofErr w:type="spellStart"/>
+      <w:proofErr w:type="gramStart"/>
+      <w:r>
+        <w:t>sticky</w:t>
+      </w:r>
+      <w:proofErr w:type="spellEnd"/>
+      <w:r>
+        <w:t xml:space="preserve"> ;</w:t>
+      </w:r>
+      <w:proofErr w:type="gramEnd"/>
+      <w:r>
+        <w:t xml:space="preserve"> </w:t>
+      </w:r>
+      <w:proofErr w:type="spellStart"/>
+      <w:r>
+        <w:t>static</w:t>
+      </w:r>
+      <w:proofErr w:type="spellEnd"/>
+      <w:r>
+        <w:t xml:space="preserve"> ( </w:t>
+      </w:r>
+      <w:proofErr w:type="spellStart"/>
+      <w:r>
+        <w:t>responsive</w:t>
+      </w:r>
+      <w:proofErr w:type="spellEnd"/>
+      <w:r>
+        <w:t xml:space="preserve"> </w:t>
+      </w:r>
+      <w:proofErr w:type="spellStart"/>
+      <w:r>
+        <w:t>design</w:t>
+      </w:r>
+      <w:proofErr w:type="spellEnd"/>
+      <w:r>
+        <w:t xml:space="preserve"> no se acompañan)</w:t>
+      </w:r>
+      <w:r>
+        <w:t xml:space="preserve"> </w:t>
+      </w:r>
+    </w:p>
+    <w:p>
+      <w:pPr>
+        <w:spacing w:after="0" w:line="240" w:lineRule="auto"/>
+        <w:ind w:left="284" w:hanging="284"/>
+      </w:pPr>
+      <w:r>
+        <w:rPr>
+          <w:b/>
+        </w:rPr>
+        <w:tab/>
+      </w:r>
+      <w:proofErr w:type="spellStart"/>
+      <w:r>
+        <w:rPr>
+          <w:b/>
+        </w:rPr>
+        <w:t>Relative</w:t>
+      </w:r>
+      <w:proofErr w:type="spellEnd"/>
+      <w:r>
+        <w:t>:</w:t>
+      </w:r>
+      <w:r>
+        <w:t xml:space="preserve"> es la que </w:t>
+      </w:r>
+      <w:r>
+        <w:t>está</w:t>
+      </w:r>
+      <w:r>
+        <w:t xml:space="preserve"> en la base atrás </w:t>
+      </w:r>
+    </w:p>
+    <w:p>
+      <w:pPr>
+        <w:spacing w:after="0" w:line="240" w:lineRule="auto"/>
+        <w:ind w:left="284"/>
+      </w:pPr>
+      <w:proofErr w:type="spellStart"/>
+      <w:r>
+        <w:rPr>
+          <w:b/>
+        </w:rPr>
+        <w:t>Absolute</w:t>
+      </w:r>
+      <w:proofErr w:type="spellEnd"/>
+      <w:r>
+        <w:t xml:space="preserve">: es la que se </w:t>
+      </w:r>
+      <w:r>
+        <w:t>está</w:t>
+      </w:r>
+      <w:r>
+        <w:t xml:space="preserve"> en el frente y se basa al contenedor se acompaña con las posiciones top, </w:t>
+      </w:r>
+      <w:proofErr w:type="spellStart"/>
+      <w:r>
+        <w:t>left</w:t>
+      </w:r>
+      <w:proofErr w:type="spellEnd"/>
+      <w:r>
+        <w:t xml:space="preserve">, </w:t>
+      </w:r>
+      <w:proofErr w:type="spellStart"/>
+      <w:r>
+        <w:t>right</w:t>
+      </w:r>
+      <w:proofErr w:type="spellEnd"/>
+      <w:r>
+        <w:t xml:space="preserve">, </w:t>
+      </w:r>
+      <w:proofErr w:type="spellStart"/>
+      <w:r>
+        <w:t>botton</w:t>
+      </w:r>
+      <w:proofErr w:type="spellEnd"/>
+      <w:r>
+        <w:t>;</w:t>
+      </w:r>
+    </w:p>
+    <w:p>
+      <w:pPr>
+        <w:spacing w:after="0" w:line="240" w:lineRule="auto"/>
+      </w:pPr>
+      <w:r>
+        <w:rPr>
+          <w:b/>
+        </w:rPr>
         <w:t xml:space="preserve">Propiedad </w:t>
       </w:r>
       <w:proofErr w:type="spellStart"/>
       <w:r>
+        <w:rPr>
+          <w:b/>
+        </w:rPr>
         <w:t>Display</w:t>
       </w:r>
       <w:proofErr w:type="spellEnd"/>
@@ -3836,28 +4010,2812 @@
         <w:spacing w:after="0" w:line="240" w:lineRule="auto"/>
         <w:jc w:val="both"/>
       </w:pPr>
+      <w:proofErr w:type="spellStart"/>
+      <w:r>
+        <w:t>Display</w:t>
+      </w:r>
+      <w:proofErr w:type="spellEnd"/>
+      <w:r>
+        <w:t xml:space="preserve">: </w:t>
+      </w:r>
+      <w:proofErr w:type="spellStart"/>
+      <w:r>
+        <w:t>inline</w:t>
+      </w:r>
+      <w:proofErr w:type="spellEnd"/>
+      <w:r>
+        <w:t xml:space="preserve">; inserta un salto de línea </w:t>
+      </w:r>
+    </w:p>
+    <w:p>
+      <w:pPr>
+        <w:spacing w:after="0" w:line="240" w:lineRule="auto"/>
+        <w:jc w:val="both"/>
+      </w:pPr>
+      <w:proofErr w:type="spellStart"/>
+      <w:r>
+        <w:t>Di</w:t>
+      </w:r>
+      <w:r>
+        <w:t>splay</w:t>
+      </w:r>
+      <w:proofErr w:type="spellEnd"/>
+      <w:r>
+        <w:t xml:space="preserve">: </w:t>
+      </w:r>
+      <w:proofErr w:type="spellStart"/>
+      <w:r>
+        <w:t>inline</w:t>
+      </w:r>
+      <w:proofErr w:type="spellEnd"/>
+      <w:r>
+        <w:t xml:space="preserve">-block; inserta un salto de línea antes y después del elemento  </w:t>
+      </w:r>
+    </w:p>
+    <w:p>
+      <w:pPr>
+        <w:spacing w:after="0" w:line="240" w:lineRule="auto"/>
+        <w:jc w:val="both"/>
+      </w:pPr>
+      <w:proofErr w:type="spellStart"/>
+      <w:r>
+        <w:t>Display</w:t>
+      </w:r>
+      <w:proofErr w:type="spellEnd"/>
+      <w:r>
+        <w:t xml:space="preserve">: </w:t>
+      </w:r>
+      <w:proofErr w:type="spellStart"/>
+      <w:r>
+        <w:t>none</w:t>
+      </w:r>
+      <w:proofErr w:type="spellEnd"/>
+      <w:r>
+        <w:t>;</w:t>
+      </w:r>
+    </w:p>
+    <w:p>
+      <w:pPr>
+        <w:spacing w:after="0" w:line="240" w:lineRule="auto"/>
+        <w:jc w:val="both"/>
+      </w:pPr>
+      <w:proofErr w:type="spellStart"/>
+      <w:r>
+        <w:t>Opacity</w:t>
+      </w:r>
+      <w:proofErr w:type="spellEnd"/>
+      <w:r>
+        <w:t>: 0;</w:t>
+      </w:r>
+    </w:p>
+    <w:p>
+      <w:pPr>
+        <w:spacing w:after="0" w:line="240" w:lineRule="auto"/>
+        <w:jc w:val="both"/>
+      </w:pPr>
+    </w:p>
+    <w:p>
+      <w:pPr>
+        <w:spacing w:after="0" w:line="240" w:lineRule="auto"/>
+        <w:jc w:val="both"/>
+      </w:pPr>
+      <w:proofErr w:type="spellStart"/>
+      <w:r>
+        <w:t>Display</w:t>
+      </w:r>
+      <w:proofErr w:type="spellEnd"/>
+      <w:r>
+        <w:t xml:space="preserve">: </w:t>
+      </w:r>
+      <w:proofErr w:type="spellStart"/>
+      <w:r>
+        <w:t>flex</w:t>
+      </w:r>
+      <w:proofErr w:type="spellEnd"/>
+      <w:r>
+        <w:t>; permite distribuir las cajas de manera fluida y dinámica, de tal manera que los contenidos se ajusten a los cambios en el tamaño de la ventana; involucra un element</w:t>
+      </w:r>
+      <w:r>
+        <w:t>o</w:t>
+      </w:r>
+      <w:r>
+        <w:t xml:space="preserve"> padre o  contenedor y los elementos hijos o ítem.</w:t>
+      </w:r>
+    </w:p>
+    <w:p>
+      <w:pPr>
+        <w:spacing w:after="0" w:line="240" w:lineRule="auto"/>
+        <w:jc w:val="both"/>
+      </w:pPr>
+      <w:r>
+        <w:t>Flex-</w:t>
+      </w:r>
+      <w:proofErr w:type="spellStart"/>
+      <w:r>
+        <w:t>direction</w:t>
+      </w:r>
+      <w:proofErr w:type="spellEnd"/>
+      <w:proofErr w:type="gramStart"/>
+      <w:r>
+        <w:t xml:space="preserve">:  </w:t>
+      </w:r>
+      <w:proofErr w:type="spellStart"/>
+      <w:r>
+        <w:t>row</w:t>
+      </w:r>
+      <w:proofErr w:type="spellEnd"/>
+      <w:proofErr w:type="gramEnd"/>
+      <w:r>
+        <w:t xml:space="preserve">, </w:t>
+      </w:r>
+      <w:proofErr w:type="spellStart"/>
+      <w:r>
+        <w:t>row</w:t>
+      </w:r>
+      <w:proofErr w:type="spellEnd"/>
+      <w:r>
+        <w:t>-reverse</w:t>
+      </w:r>
+      <w:r>
+        <w:t>(hori</w:t>
+      </w:r>
+      <w:r>
+        <w:t xml:space="preserve">zontal), </w:t>
+      </w:r>
+      <w:proofErr w:type="spellStart"/>
+      <w:r>
+        <w:t>colum</w:t>
+      </w:r>
+      <w:proofErr w:type="spellEnd"/>
+      <w:r>
+        <w:t xml:space="preserve">, </w:t>
+      </w:r>
+      <w:proofErr w:type="spellStart"/>
+      <w:r>
+        <w:t>column</w:t>
+      </w:r>
+      <w:proofErr w:type="spellEnd"/>
+      <w:r>
+        <w:t>-reverse ( vertical)</w:t>
+      </w:r>
+    </w:p>
+    <w:p>
+      <w:pPr>
+        <w:spacing w:after="0" w:line="240" w:lineRule="auto"/>
+        <w:jc w:val="both"/>
+      </w:pPr>
+      <w:r>
+        <w:t>Flex-</w:t>
+      </w:r>
+      <w:proofErr w:type="spellStart"/>
+      <w:r>
+        <w:t>wrap</w:t>
+      </w:r>
+      <w:proofErr w:type="spellEnd"/>
+      <w:r>
+        <w:t xml:space="preserve">: </w:t>
+      </w:r>
+      <w:proofErr w:type="spellStart"/>
+      <w:r>
+        <w:t>wrap</w:t>
+      </w:r>
+      <w:proofErr w:type="spellEnd"/>
+      <w:r>
+        <w:t xml:space="preserve">; permite usar varias línea </w:t>
+      </w:r>
+    </w:p>
+    <w:p>
+      <w:pPr>
+        <w:spacing w:after="0" w:line="240" w:lineRule="auto"/>
+        <w:jc w:val="both"/>
+      </w:pPr>
+      <w:r>
+        <w:t>Flex-</w:t>
+      </w:r>
+      <w:proofErr w:type="spellStart"/>
+      <w:r>
+        <w:t>flow</w:t>
+      </w:r>
+      <w:proofErr w:type="spellEnd"/>
+      <w:r>
+        <w:t xml:space="preserve">: </w:t>
+      </w:r>
+      <w:proofErr w:type="spellStart"/>
+      <w:r>
+        <w:t>row</w:t>
+      </w:r>
+      <w:proofErr w:type="spellEnd"/>
+      <w:r>
+        <w:t xml:space="preserve">, </w:t>
+      </w:r>
+      <w:proofErr w:type="spellStart"/>
+      <w:r>
+        <w:t>wrap</w:t>
+      </w:r>
+      <w:proofErr w:type="spellEnd"/>
+      <w:r>
+        <w:t xml:space="preserve"> (</w:t>
+      </w:r>
+      <w:r>
+        <w:t xml:space="preserve">distribución en </w:t>
+      </w:r>
+      <w:r>
+        <w:t>filas y varias líneas)</w:t>
+      </w:r>
+    </w:p>
+    <w:p>
+      <w:pPr>
+        <w:spacing w:after="0" w:line="240" w:lineRule="auto"/>
+        <w:jc w:val="both"/>
+      </w:pPr>
+      <w:r>
+        <w:t>Flex-</w:t>
+      </w:r>
+      <w:proofErr w:type="spellStart"/>
+      <w:r>
+        <w:t>grow</w:t>
+      </w:r>
+      <w:proofErr w:type="spellEnd"/>
+      <w:r>
+        <w:t>: 2; determina como crecerán los elementos para ocupar el espacio del contenedor</w:t>
+      </w:r>
+    </w:p>
+    <w:p>
+      <w:pPr>
+        <w:spacing w:after="0" w:line="240" w:lineRule="auto"/>
+        <w:jc w:val="both"/>
+      </w:pPr>
+      <w:r>
+        <w:t>F</w:t>
+      </w:r>
+      <w:r>
+        <w:t>l</w:t>
+      </w:r>
+      <w:r>
+        <w:t>ex-</w:t>
+      </w:r>
+      <w:proofErr w:type="spellStart"/>
+      <w:r>
+        <w:t>basis</w:t>
+      </w:r>
+      <w:proofErr w:type="spellEnd"/>
+      <w:r>
+        <w:t>: 40%</w:t>
+      </w:r>
+    </w:p>
+    <w:p>
+      <w:pPr>
+        <w:spacing w:after="0" w:line="240" w:lineRule="auto"/>
+        <w:ind w:left="567" w:hanging="567"/>
+        <w:jc w:val="both"/>
+      </w:pPr>
+      <w:r>
+        <w:t xml:space="preserve">Flex: 1 2 30% (ajuste a toda l apantalla cada elemento 30% del ancho del </w:t>
+      </w:r>
+      <w:proofErr w:type="gramStart"/>
+      <w:r>
+        <w:t>contenedor )</w:t>
+      </w:r>
+      <w:proofErr w:type="gramEnd"/>
+      <w:r>
+        <w:t xml:space="preserve"> combina tipo de distribución vertical u </w:t>
+      </w:r>
+      <w:proofErr w:type="spellStart"/>
+      <w:r>
+        <w:t>horizontla</w:t>
+      </w:r>
+      <w:proofErr w:type="spellEnd"/>
+      <w:r>
+        <w:t>, si usara vari</w:t>
+      </w:r>
+      <w:r>
+        <w:t>a</w:t>
+      </w:r>
+      <w:r>
+        <w:t xml:space="preserve">s línea, y </w:t>
+      </w:r>
+      <w:proofErr w:type="spellStart"/>
+      <w:r>
+        <w:t>el</w:t>
+      </w:r>
+      <w:proofErr w:type="spellEnd"/>
+      <w:r>
+        <w:t xml:space="preserve"> % que tendrá cada elemento para ocupar el </w:t>
+      </w:r>
+      <w:r>
+        <w:t>ancho</w:t>
+      </w:r>
+      <w:r>
+        <w:t xml:space="preserve"> de la pantalla </w:t>
+      </w:r>
+      <w:proofErr w:type="spellStart"/>
+      <w:r>
+        <w:t>row</w:t>
+      </w:r>
+      <w:proofErr w:type="spellEnd"/>
+      <w:r>
+        <w:t xml:space="preserve">, </w:t>
+      </w:r>
+      <w:proofErr w:type="spellStart"/>
+      <w:r>
+        <w:t>wrap</w:t>
+      </w:r>
+      <w:proofErr w:type="spellEnd"/>
+      <w:r>
+        <w:t xml:space="preserve">, </w:t>
+      </w:r>
+      <w:proofErr w:type="spellStart"/>
+      <w:r>
+        <w:t>basis</w:t>
+      </w:r>
+      <w:proofErr w:type="spellEnd"/>
+      <w:r>
+        <w:t>.</w:t>
+      </w:r>
+    </w:p>
+    <w:p>
+      <w:pPr>
+        <w:spacing w:after="0" w:line="240" w:lineRule="auto"/>
+        <w:jc w:val="both"/>
+      </w:pPr>
+    </w:p>
+    <w:p>
+      <w:pPr>
+        <w:spacing w:after="0" w:line="240" w:lineRule="auto"/>
+        <w:jc w:val="both"/>
+      </w:pPr>
+      <w:proofErr w:type="spellStart"/>
+      <w:r>
+        <w:t>Order</w:t>
+      </w:r>
+      <w:proofErr w:type="spellEnd"/>
+      <w:r>
+        <w:t xml:space="preserve">: 1; permite colocar el </w:t>
+      </w:r>
+      <w:r>
+        <w:t>número</w:t>
+      </w:r>
+      <w:r>
+        <w:t xml:space="preserve"> del orden del </w:t>
+      </w:r>
+      <w:r>
+        <w:t>elemento</w:t>
+      </w:r>
+    </w:p>
+    <w:p>
+      <w:pPr>
+        <w:jc w:val="both"/>
+      </w:pPr>
+    </w:p>
+    <w:p>
+      <w:pPr>
+        <w:jc w:val="center"/>
+      </w:pPr>
+      <w:r>
+        <w:t xml:space="preserve">FORMATO DE TEXTO </w:t>
+      </w:r>
+    </w:p>
+    <w:p>
+      <w:r>
+        <w:rPr>
+          <w:noProof/>
+          <w:lang w:eastAsia="es-CO"/>
+        </w:rPr>
+        <w:drawing>
+          <wp:anchor distT="0" distB="0" distL="114300" distR="114300" simplePos="0" relativeHeight="251661312" behindDoc="1" locked="0" layoutInCell="1" allowOverlap="1" wp14:anchorId="127FDAD7" wp14:editId="4DFB1F74">
+            <wp:simplePos x="0" y="0"/>
+            <wp:positionH relativeFrom="column">
+              <wp:posOffset>24765</wp:posOffset>
+            </wp:positionH>
+            <wp:positionV relativeFrom="paragraph">
+              <wp:posOffset>958850</wp:posOffset>
+            </wp:positionV>
+            <wp:extent cx="2482215" cy="2908300"/>
+            <wp:effectExtent l="0" t="0" r="0" b="6350"/>
+            <wp:wrapTight wrapText="bothSides">
+              <wp:wrapPolygon edited="0">
+                <wp:start x="0" y="0"/>
+                <wp:lineTo x="0" y="21506"/>
+                <wp:lineTo x="21384" y="21506"/>
+                <wp:lineTo x="21384" y="0"/>
+                <wp:lineTo x="0" y="0"/>
+              </wp:wrapPolygon>
+            </wp:wrapTight>
+            <wp:docPr id="2" name="Imagen 2"/>
+            <wp:cNvGraphicFramePr>
+              <a:graphicFrameLocks xmlns:a="http://schemas.openxmlformats.org/drawingml/2006/main" noChangeAspect="1"/>
+            </wp:cNvGraphicFramePr>
+            <a:graphic xmlns:a="http://schemas.openxmlformats.org/drawingml/2006/main">
+              <a:graphicData uri="http://schemas.openxmlformats.org/drawingml/2006/picture">
+                <pic:pic xmlns:pic="http://schemas.openxmlformats.org/drawingml/2006/picture">
+                  <pic:nvPicPr>
+                    <pic:cNvPr id="0" name=""/>
+                    <pic:cNvPicPr/>
+                  </pic:nvPicPr>
+                  <pic:blipFill rotWithShape="1">
+                    <a:blip r:embed="rId20" cstate="print">
+                      <a:extLst>
+                        <a:ext uri="{28A0092B-C50C-407E-A947-70E740481C1C}">
+                          <a14:useLocalDpi xmlns:a14="http://schemas.microsoft.com/office/drawing/2010/main" val="0"/>
+                        </a:ext>
+                      </a:extLst>
+                    </a:blip>
+                    <a:srcRect l="27037" r="28731" b="7847"/>
+                    <a:stretch/>
+                  </pic:blipFill>
+                  <pic:spPr bwMode="auto">
+                    <a:xfrm>
+                      <a:off x="0" y="0"/>
+                      <a:ext cx="2482215" cy="2908300"/>
+                    </a:xfrm>
+                    <a:prstGeom prst="rect">
+                      <a:avLst/>
+                    </a:prstGeom>
+                    <a:ln>
+                      <a:noFill/>
+                    </a:ln>
+                    <a:extLst>
+                      <a:ext uri="{53640926-AAD7-44D8-BBD7-CCE9431645EC}">
+                        <a14:shadowObscured xmlns:a14="http://schemas.microsoft.com/office/drawing/2010/main"/>
+                      </a:ext>
+                    </a:extLst>
+                  </pic:spPr>
+                </pic:pic>
+              </a:graphicData>
+            </a:graphic>
+            <wp14:sizeRelH relativeFrom="page">
+              <wp14:pctWidth>0</wp14:pctWidth>
+            </wp14:sizeRelH>
+            <wp14:sizeRelV relativeFrom="page">
+              <wp14:pctHeight>0</wp14:pctHeight>
+            </wp14:sizeRelV>
+          </wp:anchor>
+        </w:drawing>
+      </w:r>
+      <w:r>
+        <w:t xml:space="preserve">El navegador utiliza las fuentes del computador donde se </w:t>
+      </w:r>
+      <w:proofErr w:type="spellStart"/>
+      <w:r>
+        <w:t>renderiza</w:t>
+      </w:r>
+      <w:proofErr w:type="spellEnd"/>
+      <w:r>
+        <w:t xml:space="preserve"> la </w:t>
+      </w:r>
+      <w:proofErr w:type="spellStart"/>
+      <w:r>
+        <w:t>pagina</w:t>
+      </w:r>
+      <w:proofErr w:type="spellEnd"/>
+      <w:r>
+        <w:t xml:space="preserve"> web y se corre el riesgo que el navegador no encuentre la fuente definida por lo que el navegador puede cambiar la fuente alterando  el diseño de la </w:t>
+      </w:r>
+      <w:proofErr w:type="spellStart"/>
+      <w:r>
+        <w:t>pagina</w:t>
+      </w:r>
+      <w:proofErr w:type="spellEnd"/>
+      <w:r>
+        <w:t xml:space="preserve">, existe un conjunto de tipografías estándares para internet arrial, Georgia y </w:t>
+      </w:r>
+      <w:proofErr w:type="spellStart"/>
+      <w:r>
+        <w:t>verdana</w:t>
+      </w:r>
+      <w:proofErr w:type="spellEnd"/>
+      <w:r>
+        <w:t xml:space="preserve">, las fuentes para pc y para </w:t>
+      </w:r>
+      <w:proofErr w:type="spellStart"/>
+      <w:r>
+        <w:t>mac</w:t>
+      </w:r>
+      <w:proofErr w:type="spellEnd"/>
+      <w:r>
+        <w:t xml:space="preserve"> son diferentes </w:t>
+      </w:r>
+      <w:r>
+        <w:t xml:space="preserve"> </w:t>
+      </w:r>
+      <w:r>
+        <w:t xml:space="preserve">a </w:t>
+      </w:r>
+      <w:r>
+        <w:t>continuación</w:t>
+      </w:r>
+      <w:r>
+        <w:t xml:space="preserve"> una tabla equivalente para los dos sistemas operativos:</w:t>
+      </w:r>
+    </w:p>
+    <w:p>
+      <w:pPr>
+        <w:jc w:val="both"/>
+      </w:pPr>
+      <w:proofErr w:type="spellStart"/>
+      <w:proofErr w:type="gramStart"/>
+      <w:r>
+        <w:t>d</w:t>
+      </w:r>
+      <w:r>
+        <w:rPr>
+          <w:b/>
+        </w:rPr>
+        <w:t>Font-family</w:t>
+      </w:r>
+      <w:proofErr w:type="spellEnd"/>
+      <w:proofErr w:type="gramEnd"/>
+      <w:r>
+        <w:rPr>
+          <w:b/>
+        </w:rPr>
+        <w:t>:</w:t>
+      </w:r>
+      <w:r>
+        <w:t xml:space="preserve"> </w:t>
+      </w:r>
+      <w:r>
+        <w:t xml:space="preserve">Para que se </w:t>
+      </w:r>
+      <w:proofErr w:type="spellStart"/>
+      <w:r>
+        <w:t>redenricen</w:t>
+      </w:r>
+      <w:proofErr w:type="spellEnd"/>
+      <w:r>
+        <w:t xml:space="preserve"> adecuadamente las fuentes minimizando la diferencia  de </w:t>
+      </w:r>
+      <w:proofErr w:type="spellStart"/>
+      <w:r>
+        <w:t>renderizacion</w:t>
+      </w:r>
+      <w:proofErr w:type="spellEnd"/>
+      <w:r>
+        <w:t xml:space="preserve"> se utiliza la propiedad Font-</w:t>
+      </w:r>
+      <w:proofErr w:type="spellStart"/>
+      <w:r>
+        <w:t>family</w:t>
+      </w:r>
+      <w:proofErr w:type="spellEnd"/>
+      <w:r>
+        <w:t xml:space="preserve"> incluyendo una familia tipografía de pc y su equivalente en </w:t>
+      </w:r>
+      <w:proofErr w:type="spellStart"/>
+      <w:r>
+        <w:t>mac</w:t>
+      </w:r>
+      <w:proofErr w:type="spellEnd"/>
+      <w:r>
+        <w:t xml:space="preserve"> y además una fuente de respaldo por si ninguna funciona</w:t>
+      </w:r>
+    </w:p>
+    <w:p>
+      <w:pPr>
+        <w:jc w:val="both"/>
+      </w:pPr>
+      <w:r>
+        <w:rPr>
+          <w:noProof/>
+          <w:lang w:eastAsia="es-CO"/>
+        </w:rPr>
+        <w:drawing>
+          <wp:anchor distT="0" distB="0" distL="114300" distR="114300" simplePos="0" relativeHeight="251662336" behindDoc="1" locked="0" layoutInCell="1" allowOverlap="1" wp14:anchorId="1D157F27" wp14:editId="5CBBC1AD">
+            <wp:simplePos x="0" y="0"/>
+            <wp:positionH relativeFrom="column">
+              <wp:posOffset>1073785</wp:posOffset>
+            </wp:positionH>
+            <wp:positionV relativeFrom="paragraph">
+              <wp:posOffset>407670</wp:posOffset>
+            </wp:positionV>
+            <wp:extent cx="2107565" cy="647700"/>
+            <wp:effectExtent l="0" t="0" r="6985" b="0"/>
+            <wp:wrapTight wrapText="bothSides">
+              <wp:wrapPolygon edited="0">
+                <wp:start x="0" y="0"/>
+                <wp:lineTo x="0" y="20965"/>
+                <wp:lineTo x="21476" y="20965"/>
+                <wp:lineTo x="21476" y="0"/>
+                <wp:lineTo x="0" y="0"/>
+              </wp:wrapPolygon>
+            </wp:wrapTight>
+            <wp:docPr id="3" name="Imagen 3"/>
+            <wp:cNvGraphicFramePr>
+              <a:graphicFrameLocks xmlns:a="http://schemas.openxmlformats.org/drawingml/2006/main" noChangeAspect="1"/>
+            </wp:cNvGraphicFramePr>
+            <a:graphic xmlns:a="http://schemas.openxmlformats.org/drawingml/2006/main">
+              <a:graphicData uri="http://schemas.openxmlformats.org/drawingml/2006/picture">
+                <pic:pic xmlns:pic="http://schemas.openxmlformats.org/drawingml/2006/picture">
+                  <pic:nvPicPr>
+                    <pic:cNvPr id="0" name=""/>
+                    <pic:cNvPicPr/>
+                  </pic:nvPicPr>
+                  <pic:blipFill rotWithShape="1">
+                    <a:blip r:embed="rId21" cstate="print">
+                      <a:extLst>
+                        <a:ext uri="{28A0092B-C50C-407E-A947-70E740481C1C}">
+                          <a14:useLocalDpi xmlns:a14="http://schemas.microsoft.com/office/drawing/2010/main" val="0"/>
+                        </a:ext>
+                      </a:extLst>
+                    </a:blip>
+                    <a:srcRect l="25792" r="28392" b="74962"/>
+                    <a:stretch/>
+                  </pic:blipFill>
+                  <pic:spPr bwMode="auto">
+                    <a:xfrm>
+                      <a:off x="0" y="0"/>
+                      <a:ext cx="2107565" cy="647700"/>
+                    </a:xfrm>
+                    <a:prstGeom prst="rect">
+                      <a:avLst/>
+                    </a:prstGeom>
+                    <a:ln>
+                      <a:noFill/>
+                    </a:ln>
+                    <a:extLst>
+                      <a:ext uri="{53640926-AAD7-44D8-BBD7-CCE9431645EC}">
+                        <a14:shadowObscured xmlns:a14="http://schemas.microsoft.com/office/drawing/2010/main"/>
+                      </a:ext>
+                    </a:extLst>
+                  </pic:spPr>
+                </pic:pic>
+              </a:graphicData>
+            </a:graphic>
+            <wp14:sizeRelH relativeFrom="page">
+              <wp14:pctWidth>0</wp14:pctWidth>
+            </wp14:sizeRelH>
+            <wp14:sizeRelV relativeFrom="page">
+              <wp14:pctHeight>0</wp14:pctHeight>
+            </wp14:sizeRelV>
+          </wp:anchor>
+        </w:drawing>
+      </w:r>
+      <w:proofErr w:type="spellStart"/>
+      <w:r>
+        <w:rPr>
+          <w:b/>
+        </w:rPr>
+        <w:t>Font-size</w:t>
+      </w:r>
+      <w:proofErr w:type="gramStart"/>
+      <w:r>
+        <w:rPr>
+          <w:b/>
+        </w:rPr>
+        <w:t>:</w:t>
+      </w:r>
+      <w:r>
+        <w:t>Permite</w:t>
+      </w:r>
+      <w:proofErr w:type="spellEnd"/>
+      <w:proofErr w:type="gramEnd"/>
+      <w:r>
+        <w:t xml:space="preserve"> cambiar el tamaño de las fuentes utilizando las diferentes medidas, lo </w:t>
+      </w:r>
+      <w:proofErr w:type="spellStart"/>
+      <w:r>
+        <w:t>mas</w:t>
+      </w:r>
+      <w:proofErr w:type="spellEnd"/>
+      <w:r>
+        <w:t xml:space="preserve"> conveniente es usar la media </w:t>
+      </w:r>
+      <w:proofErr w:type="spellStart"/>
+      <w:r>
+        <w:rPr>
+          <w:b/>
+        </w:rPr>
+        <w:t>em</w:t>
+      </w:r>
+      <w:proofErr w:type="spellEnd"/>
+      <w:r>
+        <w:t xml:space="preserve"> que </w:t>
+      </w:r>
+      <w:proofErr w:type="spellStart"/>
+      <w:r>
+        <w:t>eqivale</w:t>
+      </w:r>
+      <w:proofErr w:type="spellEnd"/>
+      <w:r>
+        <w:t xml:space="preserve"> al tamaño por defecto de la fuente del navegador que </w:t>
+      </w:r>
+      <w:proofErr w:type="spellStart"/>
+      <w:r>
+        <w:t>usalmente</w:t>
+      </w:r>
+      <w:proofErr w:type="spellEnd"/>
+      <w:r>
+        <w:t xml:space="preserve"> es de 16px  </w:t>
+      </w:r>
+    </w:p>
+    <w:p>
+      <w:pPr>
+        <w:spacing w:after="0"/>
+      </w:pPr>
+      <w:r>
+        <w:t>Font-</w:t>
+      </w:r>
+      <w:proofErr w:type="spellStart"/>
+      <w:r>
+        <w:t>variant</w:t>
+      </w:r>
+      <w:proofErr w:type="spellEnd"/>
+      <w:r>
+        <w:t>:</w:t>
+      </w:r>
+      <w:r>
+        <w:t xml:space="preserve"> </w:t>
+      </w:r>
+      <w:proofErr w:type="spellStart"/>
+      <w:r>
+        <w:t>smalls-caps</w:t>
+      </w:r>
+      <w:proofErr w:type="spellEnd"/>
+      <w:r>
+        <w:t xml:space="preserve"> (todo en mayus </w:t>
+      </w:r>
+      <w:proofErr w:type="spellStart"/>
+      <w:r>
+        <w:t>prim</w:t>
+      </w:r>
+      <w:proofErr w:type="spellEnd"/>
+      <w:r>
+        <w:t xml:space="preserve"> + </w:t>
+      </w:r>
+      <w:proofErr w:type="spellStart"/>
+      <w:r>
+        <w:t>gande</w:t>
+      </w:r>
+      <w:proofErr w:type="spellEnd"/>
+      <w:r>
+        <w:t>)</w:t>
+      </w:r>
+    </w:p>
+    <w:p>
+      <w:pPr>
+        <w:spacing w:after="0"/>
+      </w:pPr>
+      <w:r>
+        <w:t>Font-</w:t>
+      </w:r>
+      <w:proofErr w:type="spellStart"/>
+      <w:r>
+        <w:t>style</w:t>
+      </w:r>
+      <w:proofErr w:type="spellEnd"/>
+      <w:r>
+        <w:t>: cursiva</w:t>
+      </w:r>
+    </w:p>
+    <w:p>
+      <w:pPr>
+        <w:spacing w:after="0"/>
+      </w:pPr>
+      <w:r>
+        <w:t>Font-</w:t>
+      </w:r>
+      <w:proofErr w:type="spellStart"/>
+      <w:r>
+        <w:t>weight</w:t>
+      </w:r>
+      <w:proofErr w:type="spellEnd"/>
+      <w:r>
+        <w:t xml:space="preserve">: en negrita </w:t>
+      </w:r>
+    </w:p>
+    <w:p>
+      <w:pPr>
+        <w:spacing w:after="0"/>
+      </w:pPr>
+      <w:r>
+        <w:lastRenderedPageBreak/>
+        <w:t>Las mayorías de fuentes tienen derechos de autor</w:t>
+      </w:r>
+      <w:r>
+        <w:t xml:space="preserve"> de </w:t>
+      </w:r>
+      <w:r>
+        <w:t xml:space="preserve">tal manera que no se pueden usar libremente, existen proyectos de tipografía de uso libre </w:t>
+      </w:r>
+    </w:p>
+    <w:p>
+      <w:pPr>
+        <w:pStyle w:val="Prrafodelista"/>
+        <w:numPr>
+          <w:ilvl w:val="0"/>
+          <w:numId w:val="1"/>
+        </w:numPr>
+        <w:spacing w:after="0"/>
+      </w:pPr>
+      <w:r>
+        <w:t xml:space="preserve">open </w:t>
+      </w:r>
+      <w:proofErr w:type="spellStart"/>
+      <w:r>
+        <w:t>type</w:t>
+      </w:r>
+      <w:proofErr w:type="spellEnd"/>
+      <w:r>
+        <w:t>: (</w:t>
+      </w:r>
+      <w:proofErr w:type="spellStart"/>
+      <w:r>
+        <w:t>otf</w:t>
+      </w:r>
+      <w:proofErr w:type="spellEnd"/>
+      <w:r>
+        <w:t>)</w:t>
+      </w:r>
+    </w:p>
+    <w:p>
+      <w:pPr>
+        <w:pStyle w:val="Prrafodelista"/>
+        <w:numPr>
+          <w:ilvl w:val="0"/>
+          <w:numId w:val="1"/>
+        </w:numPr>
+        <w:spacing w:after="0"/>
+      </w:pPr>
+      <w:r>
+        <w:t xml:space="preserve">web open </w:t>
+      </w:r>
+      <w:proofErr w:type="spellStart"/>
+      <w:r>
+        <w:t>format</w:t>
+      </w:r>
+      <w:proofErr w:type="spellEnd"/>
+      <w:r>
+        <w:t xml:space="preserve"> (</w:t>
+      </w:r>
+      <w:proofErr w:type="spellStart"/>
+      <w:r>
+        <w:t>woff</w:t>
+      </w:r>
+      <w:proofErr w:type="spellEnd"/>
+      <w:r>
+        <w:t>)</w:t>
+      </w:r>
+    </w:p>
+    <w:p>
+      <w:pPr>
+        <w:pStyle w:val="Prrafodelista"/>
+        <w:numPr>
+          <w:ilvl w:val="0"/>
+          <w:numId w:val="1"/>
+        </w:numPr>
+        <w:spacing w:after="0"/>
+      </w:pPr>
+      <w:r>
+        <w:t xml:space="preserve">open </w:t>
+      </w:r>
+      <w:proofErr w:type="spellStart"/>
+      <w:r>
+        <w:t>sans</w:t>
+      </w:r>
+      <w:proofErr w:type="spellEnd"/>
+      <w:r>
+        <w:t>(</w:t>
+      </w:r>
+      <w:proofErr w:type="spellStart"/>
+      <w:r>
+        <w:t>google</w:t>
+      </w:r>
+      <w:proofErr w:type="spellEnd"/>
+      <w:r>
+        <w:t xml:space="preserve"> </w:t>
+      </w:r>
+      <w:proofErr w:type="spellStart"/>
+      <w:r>
+        <w:t>fonts</w:t>
+      </w:r>
+      <w:proofErr w:type="spellEnd"/>
+      <w:r>
+        <w:t>)</w:t>
+      </w:r>
+    </w:p>
+    <w:p>
+      <w:pPr>
+        <w:spacing w:after="0"/>
+      </w:pPr>
+      <w:r>
+        <w:t xml:space="preserve"> </w:t>
+      </w:r>
+    </w:p>
+    <w:p>
+      <w:pPr>
+        <w:spacing w:after="0"/>
+      </w:pPr>
+      <w:r>
+        <w:rPr>
+          <w:b/>
+        </w:rPr>
+        <w:t>Fuentes Descargadas y agregadas al proyecto</w:t>
+      </w:r>
+      <w:r>
+        <w:t xml:space="preserve">: </w:t>
+      </w:r>
+      <w:r>
+        <w:t>@</w:t>
+      </w:r>
+      <w:proofErr w:type="spellStart"/>
+      <w:r>
+        <w:t>font-face</w:t>
+      </w:r>
+      <w:proofErr w:type="spellEnd"/>
+      <w:r>
+        <w:t xml:space="preserve"> </w:t>
+      </w:r>
+      <w:r>
+        <w:t xml:space="preserve"> permite referenciar fuentes que se colocan en una carpeta del proyecto</w:t>
+      </w:r>
+      <w:r>
+        <w:t>,</w:t>
+      </w:r>
+      <w:r>
+        <w:t xml:space="preserve"> las fuentes pueden ser tipo </w:t>
+      </w:r>
+      <w:proofErr w:type="spellStart"/>
+      <w:r>
+        <w:t>otf</w:t>
+      </w:r>
+      <w:proofErr w:type="spellEnd"/>
+      <w:r>
+        <w:t xml:space="preserve">, </w:t>
+      </w:r>
+      <w:proofErr w:type="spellStart"/>
+      <w:r>
+        <w:t>woff</w:t>
+      </w:r>
+      <w:proofErr w:type="spellEnd"/>
+      <w:r>
+        <w:t>, las cuales se pueden descargar de alguno de los repositorios disponibles como: http//ftp.gnu.org/</w:t>
+      </w:r>
+      <w:proofErr w:type="spellStart"/>
+      <w:r>
+        <w:t>gnu</w:t>
+      </w:r>
+      <w:proofErr w:type="spellEnd"/>
+      <w:r>
+        <w:t>/</w:t>
+      </w:r>
+      <w:proofErr w:type="spellStart"/>
+      <w:r>
+        <w:t>freefont</w:t>
+      </w:r>
+      <w:proofErr w:type="spellEnd"/>
+      <w:r>
+        <w:t xml:space="preserve">, se recomienda guardar las fuentes en la carpeta </w:t>
+      </w:r>
+      <w:proofErr w:type="spellStart"/>
+      <w:r>
+        <w:t>css</w:t>
+      </w:r>
+      <w:proofErr w:type="spellEnd"/>
+      <w:r>
+        <w:t xml:space="preserve"> y se aplica el estilo en el archivo </w:t>
+      </w:r>
+      <w:proofErr w:type="spellStart"/>
+      <w:r>
+        <w:t>css</w:t>
+      </w:r>
+      <w:proofErr w:type="spellEnd"/>
+      <w:r>
+        <w:t xml:space="preserve"> de la siguiente manera:</w:t>
+      </w:r>
+    </w:p>
+    <w:p>
+      <w:pPr>
+        <w:spacing w:after="0"/>
+      </w:pPr>
+      <w:r>
+        <w:t>@</w:t>
+      </w:r>
+      <w:proofErr w:type="spellStart"/>
+      <w:r>
+        <w:t>font-</w:t>
+      </w:r>
+      <w:proofErr w:type="gramStart"/>
+      <w:r>
+        <w:t>face</w:t>
+      </w:r>
+      <w:proofErr w:type="spellEnd"/>
+      <w:r>
+        <w:t>{</w:t>
+      </w:r>
+      <w:proofErr w:type="gramEnd"/>
+    </w:p>
+    <w:p>
+      <w:pPr>
+        <w:spacing w:after="0"/>
+        <w:rPr>
+          <w:u w:val="single"/>
+        </w:rPr>
+      </w:pPr>
+      <w:r>
+        <w:t>Font-</w:t>
+      </w:r>
+      <w:proofErr w:type="spellStart"/>
+      <w:r>
+        <w:t>family</w:t>
+      </w:r>
+      <w:proofErr w:type="spellEnd"/>
+      <w:r>
+        <w:t>: ‘</w:t>
+      </w:r>
+      <w:proofErr w:type="spellStart"/>
+      <w:r>
+        <w:t>freesans</w:t>
+      </w:r>
+      <w:proofErr w:type="spellEnd"/>
+      <w:r>
+        <w:t>’;</w:t>
+      </w:r>
+    </w:p>
+    <w:p>
+      <w:pPr>
+        <w:spacing w:after="0"/>
+      </w:pPr>
+      <w:proofErr w:type="spellStart"/>
+      <w:r>
+        <w:t>Src</w:t>
+      </w:r>
+      <w:proofErr w:type="gramStart"/>
+      <w:r>
+        <w:t>:url</w:t>
+      </w:r>
+      <w:proofErr w:type="spellEnd"/>
+      <w:proofErr w:type="gramEnd"/>
+      <w:r>
+        <w:t>(‘FreeSans.otf’);</w:t>
+      </w:r>
+    </w:p>
+    <w:p>
+      <w:pPr>
+        <w:spacing w:after="0"/>
+      </w:pPr>
+      <w:r>
+        <w:t>}</w:t>
+      </w:r>
+      <w:r>
+        <w:t xml:space="preserve"> Nota: </w:t>
+      </w:r>
+      <w:r>
+        <w:rPr>
+          <w:i/>
+        </w:rPr>
+        <w:t>esta acción se debe realizar por cada fuente que se quiera usar</w:t>
+      </w:r>
+      <w:r>
+        <w:t xml:space="preserve"> </w:t>
+      </w:r>
+    </w:p>
+    <w:p>
+      <w:pPr>
+        <w:spacing w:after="0"/>
+      </w:pPr>
+      <w:r>
+        <w:t xml:space="preserve">Luego se aplica a la etiqueta deseada utilizando la propiedad </w:t>
+      </w:r>
+      <w:proofErr w:type="spellStart"/>
+      <w:r>
+        <w:t>font-family</w:t>
+      </w:r>
+      <w:proofErr w:type="spellEnd"/>
+      <w:r>
+        <w:t>: “</w:t>
+      </w:r>
+      <w:proofErr w:type="spellStart"/>
+      <w:r>
+        <w:t>freesans</w:t>
+      </w:r>
+      <w:proofErr w:type="spellEnd"/>
+      <w:r>
+        <w:t>”;</w:t>
+      </w:r>
+    </w:p>
+    <w:p>
+      <w:pPr>
+        <w:spacing w:after="0"/>
+      </w:pPr>
+    </w:p>
+    <w:p>
+      <w:pPr>
+        <w:spacing w:after="0"/>
+      </w:pPr>
+      <w:r>
+        <w:rPr>
+          <w:b/>
+        </w:rPr>
+        <w:t>Fuentes alojadas en un servidor</w:t>
+      </w:r>
+      <w:proofErr w:type="gramStart"/>
+      <w:r>
+        <w:t>:  se</w:t>
+      </w:r>
+      <w:proofErr w:type="gramEnd"/>
+      <w:r>
+        <w:t xml:space="preserve"> pueden referenciar fuentes que estén alojadas en un servidor a </w:t>
+      </w:r>
+      <w:proofErr w:type="spellStart"/>
+      <w:r>
+        <w:t>travez</w:t>
+      </w:r>
+      <w:proofErr w:type="spellEnd"/>
+      <w:r>
+        <w:t xml:space="preserve"> de un código que estos repositorios brindan, el </w:t>
+      </w:r>
+      <w:proofErr w:type="spellStart"/>
+      <w:r>
+        <w:t>mas</w:t>
+      </w:r>
+      <w:proofErr w:type="spellEnd"/>
+      <w:r>
+        <w:t xml:space="preserve"> popular es </w:t>
+      </w:r>
+      <w:hyperlink r:id="rId22" w:history="1">
+        <w:r>
+          <w:rPr>
+            <w:rStyle w:val="Hipervnculo"/>
+          </w:rPr>
+          <w:t>www.google.com/font</w:t>
+        </w:r>
+      </w:hyperlink>
+      <w:r>
+        <w:t xml:space="preserve"> donde podemos escoger varias fuentes y </w:t>
+      </w:r>
+      <w:proofErr w:type="spellStart"/>
+      <w:r>
+        <w:rPr>
+          <w:u w:val="single"/>
+        </w:rPr>
+        <w:t>aagregarlas</w:t>
+      </w:r>
+      <w:proofErr w:type="spellEnd"/>
+      <w:r>
+        <w:t xml:space="preserve"> a una sección donde posteriormente podemos analizarlas y general el código necesario para agregarlo al documento </w:t>
+      </w:r>
+      <w:proofErr w:type="spellStart"/>
+      <w:r>
+        <w:t>html</w:t>
+      </w:r>
+      <w:proofErr w:type="spellEnd"/>
+      <w:r>
+        <w:t xml:space="preserve"> en el head</w:t>
+      </w:r>
+    </w:p>
+    <w:p>
+      <w:pPr>
+        <w:spacing w:after="0"/>
+      </w:pPr>
+      <w:r>
+        <w:t xml:space="preserve">Y en </w:t>
+      </w:r>
+      <w:proofErr w:type="spellStart"/>
+      <w:r>
+        <w:t>css</w:t>
+      </w:r>
+      <w:proofErr w:type="spellEnd"/>
+      <w:r>
+        <w:t xml:space="preserve"> asociamos la tipografía al selector que queramos definir esa propiedad. Ejemplo</w:t>
+      </w:r>
+    </w:p>
+    <w:p>
+      <w:pPr>
+        <w:spacing w:after="0"/>
+      </w:pPr>
+    </w:p>
+    <w:p>
+      <w:pPr>
+        <w:spacing w:after="0"/>
+        <w:ind w:left="426" w:hanging="426"/>
+        <w:rPr>
+          <w:rFonts w:ascii="Roboto Mono" w:hAnsi="Roboto Mono"/>
+          <w:i/>
+          <w:sz w:val="18"/>
+          <w:szCs w:val="18"/>
+        </w:rPr>
+      </w:pPr>
+      <w:r>
+        <w:t xml:space="preserve">HTML: </w:t>
+      </w:r>
+      <w:r>
+        <w:rPr>
+          <w:rFonts w:ascii="Roboto Mono" w:hAnsi="Roboto Mono"/>
+          <w:sz w:val="18"/>
+          <w:szCs w:val="18"/>
+        </w:rPr>
+        <w:t xml:space="preserve">&lt;link </w:t>
+      </w:r>
+      <w:proofErr w:type="spellStart"/>
+      <w:r>
+        <w:rPr>
+          <w:rFonts w:ascii="Roboto Mono" w:hAnsi="Roboto Mono"/>
+          <w:sz w:val="18"/>
+          <w:szCs w:val="18"/>
+        </w:rPr>
+        <w:t>href</w:t>
+      </w:r>
+      <w:proofErr w:type="spellEnd"/>
+      <w:r>
+        <w:rPr>
+          <w:rFonts w:ascii="Roboto Mono" w:hAnsi="Roboto Mono"/>
+          <w:sz w:val="18"/>
+          <w:szCs w:val="18"/>
+        </w:rPr>
+        <w:t>="https://fonts.googleapis.com/css?family=</w:t>
+      </w:r>
+      <w:r>
+        <w:rPr>
+          <w:rStyle w:val="collection-drawer-emphasized-code"/>
+          <w:rFonts w:ascii="Roboto Mono" w:hAnsi="Roboto Mono"/>
+          <w:b/>
+          <w:bCs/>
+          <w:sz w:val="18"/>
+          <w:szCs w:val="18"/>
+          <w:bdr w:val="none" w:sz="0" w:space="0" w:color="auto" w:frame="1"/>
+        </w:rPr>
+        <w:t>Allerta+Stencil</w:t>
+      </w:r>
+      <w:r>
+        <w:rPr>
+          <w:rFonts w:ascii="Roboto Mono" w:hAnsi="Roboto Mono"/>
+          <w:sz w:val="18"/>
+          <w:szCs w:val="18"/>
+        </w:rPr>
+        <w:t xml:space="preserve">" </w:t>
+      </w:r>
+      <w:proofErr w:type="spellStart"/>
+      <w:r>
+        <w:rPr>
+          <w:rFonts w:ascii="Roboto Mono" w:hAnsi="Roboto Mono"/>
+          <w:sz w:val="18"/>
+          <w:szCs w:val="18"/>
+        </w:rPr>
+        <w:t>rel</w:t>
+      </w:r>
+      <w:proofErr w:type="spellEnd"/>
+      <w:r>
+        <w:rPr>
+          <w:rFonts w:ascii="Roboto Mono" w:hAnsi="Roboto Mono"/>
+          <w:sz w:val="18"/>
+          <w:szCs w:val="18"/>
+        </w:rPr>
+        <w:t>="</w:t>
+      </w:r>
+      <w:proofErr w:type="spellStart"/>
+      <w:r>
+        <w:rPr>
+          <w:rFonts w:ascii="Roboto Mono" w:hAnsi="Roboto Mono"/>
+          <w:sz w:val="18"/>
+          <w:szCs w:val="18"/>
+        </w:rPr>
+        <w:t>stylesheet</w:t>
+      </w:r>
+      <w:proofErr w:type="spellEnd"/>
+      <w:r>
+        <w:rPr>
+          <w:rFonts w:ascii="Roboto Mono" w:hAnsi="Roboto Mono"/>
+          <w:i/>
+          <w:sz w:val="18"/>
+          <w:szCs w:val="18"/>
+        </w:rPr>
+        <w:t xml:space="preserve">"&gt; </w:t>
+      </w:r>
+      <w:r>
+        <w:rPr>
+          <w:rFonts w:ascii="Roboto Mono" w:hAnsi="Roboto Mono"/>
+          <w:i/>
+          <w:sz w:val="18"/>
+          <w:szCs w:val="18"/>
+        </w:rPr>
+        <w:t xml:space="preserve"> </w:t>
+      </w:r>
+      <w:proofErr w:type="spellStart"/>
+      <w:r>
+        <w:rPr>
+          <w:rFonts w:ascii="Roboto Mono" w:hAnsi="Roboto Mono"/>
+          <w:i/>
+          <w:sz w:val="18"/>
+          <w:szCs w:val="18"/>
+        </w:rPr>
+        <w:t>google</w:t>
+      </w:r>
+      <w:proofErr w:type="spellEnd"/>
+      <w:r>
+        <w:rPr>
+          <w:rFonts w:ascii="Roboto Mono" w:hAnsi="Roboto Mono"/>
+          <w:i/>
+          <w:sz w:val="18"/>
+          <w:szCs w:val="18"/>
+        </w:rPr>
+        <w:t xml:space="preserve"> </w:t>
+      </w:r>
+      <w:proofErr w:type="spellStart"/>
+      <w:r>
+        <w:rPr>
+          <w:rFonts w:ascii="Roboto Mono" w:hAnsi="Roboto Mono"/>
+          <w:i/>
+          <w:sz w:val="18"/>
+          <w:szCs w:val="18"/>
+        </w:rPr>
+        <w:t>genra</w:t>
+      </w:r>
+      <w:proofErr w:type="spellEnd"/>
+      <w:r>
+        <w:rPr>
+          <w:rFonts w:ascii="Roboto Mono" w:hAnsi="Roboto Mono"/>
+          <w:i/>
+          <w:sz w:val="18"/>
+          <w:szCs w:val="18"/>
+        </w:rPr>
+        <w:t xml:space="preserve"> el código </w:t>
+      </w:r>
+      <w:proofErr w:type="spellStart"/>
+      <w:r>
+        <w:rPr>
+          <w:rFonts w:ascii="Roboto Mono" w:hAnsi="Roboto Mono"/>
+          <w:i/>
+          <w:sz w:val="18"/>
+          <w:szCs w:val="18"/>
+        </w:rPr>
+        <w:t>automatico</w:t>
+      </w:r>
+      <w:proofErr w:type="spellEnd"/>
+      <w:r>
+        <w:rPr>
+          <w:rFonts w:ascii="Roboto Mono" w:hAnsi="Roboto Mono"/>
+          <w:i/>
+          <w:sz w:val="18"/>
+          <w:szCs w:val="18"/>
+        </w:rPr>
+        <w:t xml:space="preserve"> cuando es una o </w:t>
+      </w:r>
+      <w:proofErr w:type="spellStart"/>
+      <w:r>
+        <w:rPr>
+          <w:rFonts w:ascii="Roboto Mono" w:hAnsi="Roboto Mono"/>
+          <w:i/>
+          <w:sz w:val="18"/>
+          <w:szCs w:val="18"/>
+        </w:rPr>
+        <w:t>mas</w:t>
+      </w:r>
+      <w:proofErr w:type="spellEnd"/>
+      <w:r>
+        <w:rPr>
+          <w:rFonts w:ascii="Roboto Mono" w:hAnsi="Roboto Mono"/>
+          <w:i/>
+          <w:sz w:val="18"/>
+          <w:szCs w:val="18"/>
+        </w:rPr>
+        <w:t xml:space="preserve"> fuentes al mismo tiempo </w:t>
+      </w:r>
+    </w:p>
+    <w:p>
+      <w:pPr>
+        <w:spacing w:after="0" w:line="240" w:lineRule="auto"/>
+        <w:textAlignment w:val="baseline"/>
+        <w:rPr>
+          <w:rFonts w:ascii="Roboto Mono" w:eastAsia="Times New Roman" w:hAnsi="Roboto Mono" w:cs="Times New Roman"/>
+          <w:sz w:val="18"/>
+          <w:szCs w:val="18"/>
+          <w:lang w:eastAsia="es-CO"/>
+        </w:rPr>
+      </w:pPr>
+      <w:r>
+        <w:rPr>
+          <w:rFonts w:ascii="Roboto Mono" w:hAnsi="Roboto Mono"/>
+          <w:sz w:val="18"/>
+          <w:szCs w:val="18"/>
+        </w:rPr>
+        <w:t xml:space="preserve">CSS: </w:t>
+      </w:r>
+      <w:proofErr w:type="spellStart"/>
+      <w:r>
+        <w:rPr>
+          <w:rFonts w:ascii="Roboto Mono" w:eastAsia="Times New Roman" w:hAnsi="Roboto Mono" w:cs="Times New Roman"/>
+          <w:sz w:val="18"/>
+          <w:szCs w:val="18"/>
+          <w:lang w:eastAsia="es-CO"/>
+        </w:rPr>
+        <w:t>font-family</w:t>
+      </w:r>
+      <w:proofErr w:type="spellEnd"/>
+      <w:r>
+        <w:rPr>
+          <w:rFonts w:ascii="Roboto Mono" w:eastAsia="Times New Roman" w:hAnsi="Roboto Mono" w:cs="Times New Roman"/>
+          <w:sz w:val="18"/>
+          <w:szCs w:val="18"/>
+          <w:lang w:eastAsia="es-CO"/>
+        </w:rPr>
+        <w:t>: '</w:t>
+      </w:r>
+      <w:proofErr w:type="spellStart"/>
+      <w:r>
+        <w:rPr>
+          <w:rFonts w:ascii="Roboto Mono" w:eastAsia="Times New Roman" w:hAnsi="Roboto Mono" w:cs="Times New Roman"/>
+          <w:sz w:val="18"/>
+          <w:szCs w:val="18"/>
+          <w:lang w:eastAsia="es-CO"/>
+        </w:rPr>
+        <w:t>Allerta</w:t>
+      </w:r>
+      <w:proofErr w:type="spellEnd"/>
+      <w:r>
+        <w:rPr>
+          <w:rFonts w:ascii="Roboto Mono" w:eastAsia="Times New Roman" w:hAnsi="Roboto Mono" w:cs="Times New Roman"/>
+          <w:sz w:val="18"/>
+          <w:szCs w:val="18"/>
+          <w:lang w:eastAsia="es-CO"/>
+        </w:rPr>
+        <w:t xml:space="preserve"> Stencil', </w:t>
+      </w:r>
+      <w:proofErr w:type="spellStart"/>
+      <w:r>
+        <w:rPr>
+          <w:rFonts w:ascii="Roboto Mono" w:eastAsia="Times New Roman" w:hAnsi="Roboto Mono" w:cs="Times New Roman"/>
+          <w:sz w:val="18"/>
+          <w:szCs w:val="18"/>
+          <w:lang w:eastAsia="es-CO"/>
+        </w:rPr>
+        <w:t>sans-serif</w:t>
+      </w:r>
+      <w:proofErr w:type="spellEnd"/>
+      <w:r>
+        <w:rPr>
+          <w:rFonts w:ascii="Roboto Mono" w:eastAsia="Times New Roman" w:hAnsi="Roboto Mono" w:cs="Times New Roman"/>
+          <w:sz w:val="18"/>
+          <w:szCs w:val="18"/>
+          <w:lang w:eastAsia="es-CO"/>
+        </w:rPr>
+        <w:t>;</w:t>
+      </w:r>
+    </w:p>
+    <w:p>
+      <w:pPr>
+        <w:spacing w:after="0" w:line="240" w:lineRule="auto"/>
+        <w:textAlignment w:val="baseline"/>
+        <w:rPr>
+          <w:rFonts w:ascii="Roboto Mono" w:eastAsia="Times New Roman" w:hAnsi="Roboto Mono" w:cs="Times New Roman"/>
+          <w:sz w:val="18"/>
+          <w:szCs w:val="18"/>
+          <w:lang w:eastAsia="es-CO"/>
+        </w:rPr>
+      </w:pPr>
+    </w:p>
+    <w:p>
+      <w:pPr>
+        <w:spacing w:after="0" w:line="240" w:lineRule="auto"/>
+        <w:textAlignment w:val="baseline"/>
+        <w:rPr>
+          <w:rFonts w:ascii="Roboto Mono" w:eastAsia="Times New Roman" w:hAnsi="Roboto Mono" w:cs="Times New Roman"/>
+          <w:sz w:val="18"/>
+          <w:szCs w:val="18"/>
+          <w:lang w:eastAsia="es-CO"/>
+        </w:rPr>
+      </w:pPr>
+    </w:p>
+    <w:p>
+      <w:pPr>
+        <w:spacing w:after="0" w:line="240" w:lineRule="auto"/>
+        <w:textAlignment w:val="baseline"/>
+        <w:rPr>
+          <w:rFonts w:ascii="Roboto Mono" w:eastAsia="Times New Roman" w:hAnsi="Roboto Mono" w:cs="Times New Roman"/>
+          <w:sz w:val="18"/>
+          <w:szCs w:val="18"/>
+          <w:lang w:eastAsia="es-CO"/>
+        </w:rPr>
+      </w:pPr>
+    </w:p>
+    <w:p>
+      <w:pPr>
+        <w:spacing w:after="0"/>
+      </w:pPr>
+      <w:r>
+        <w:t xml:space="preserve">Propiedades de texto y fuente </w:t>
+      </w:r>
+    </w:p>
+    <w:p>
+      <w:pPr>
+        <w:spacing w:after="0"/>
+      </w:pPr>
+      <w:r>
+        <w:t>Text-</w:t>
+      </w:r>
+      <w:proofErr w:type="spellStart"/>
+      <w:r>
+        <w:t>aling</w:t>
+      </w:r>
+      <w:proofErr w:type="spellEnd"/>
+      <w:r>
+        <w:t xml:space="preserve">: </w:t>
+      </w:r>
+      <w:proofErr w:type="spellStart"/>
+      <w:r>
+        <w:t>left</w:t>
+      </w:r>
+      <w:proofErr w:type="spellEnd"/>
+      <w:r>
+        <w:t xml:space="preserve">, </w:t>
+      </w:r>
+      <w:proofErr w:type="spellStart"/>
+      <w:r>
+        <w:t>regth</w:t>
+      </w:r>
+      <w:proofErr w:type="spellEnd"/>
+      <w:r>
+        <w:t xml:space="preserve">. Center. </w:t>
+      </w:r>
+      <w:proofErr w:type="spellStart"/>
+      <w:r>
+        <w:t>Justify</w:t>
+      </w:r>
+      <w:proofErr w:type="spellEnd"/>
+    </w:p>
+    <w:p>
+      <w:pPr>
+        <w:spacing w:after="0"/>
+      </w:pPr>
+      <w:r>
+        <w:t>Text-</w:t>
+      </w:r>
+      <w:proofErr w:type="spellStart"/>
+      <w:r>
+        <w:t>indent</w:t>
+      </w:r>
+      <w:proofErr w:type="spellEnd"/>
+      <w:r>
+        <w:t xml:space="preserve">: 2cm espacio de la primera línea </w:t>
+      </w:r>
+    </w:p>
+    <w:p>
+      <w:pPr>
+        <w:spacing w:after="0"/>
+      </w:pPr>
+      <w:r>
+        <w:t>Text-</w:t>
+      </w:r>
+      <w:proofErr w:type="spellStart"/>
+      <w:r>
+        <w:t>decoration</w:t>
+      </w:r>
+      <w:proofErr w:type="spellEnd"/>
+      <w:r>
+        <w:t xml:space="preserve">: </w:t>
+      </w:r>
+      <w:proofErr w:type="spellStart"/>
+      <w:r>
+        <w:t>under</w:t>
+      </w:r>
+      <w:proofErr w:type="spellEnd"/>
+      <w:r>
+        <w:t>-</w:t>
+      </w:r>
+      <w:r>
+        <w:t xml:space="preserve">line, </w:t>
+      </w:r>
+      <w:proofErr w:type="spellStart"/>
+      <w:r>
+        <w:t>over-line</w:t>
+      </w:r>
+      <w:proofErr w:type="gramStart"/>
+      <w:r>
+        <w:t>,line</w:t>
+      </w:r>
+      <w:proofErr w:type="gramEnd"/>
+      <w:r>
+        <w:t>-throu</w:t>
+      </w:r>
+      <w:r>
+        <w:t>g</w:t>
+      </w:r>
+      <w:r>
+        <w:t>h</w:t>
+      </w:r>
+      <w:proofErr w:type="spellEnd"/>
+      <w:r>
+        <w:t xml:space="preserve">, </w:t>
+      </w:r>
+      <w:proofErr w:type="spellStart"/>
+      <w:r>
+        <w:t>none</w:t>
+      </w:r>
+      <w:proofErr w:type="spellEnd"/>
+    </w:p>
+    <w:p>
+      <w:pPr>
+        <w:spacing w:after="0"/>
+      </w:pPr>
+      <w:r>
+        <w:t>Text-</w:t>
+      </w:r>
+      <w:proofErr w:type="spellStart"/>
+      <w:r>
+        <w:t>transform</w:t>
+      </w:r>
+      <w:proofErr w:type="spellEnd"/>
+      <w:r>
+        <w:t xml:space="preserve">, </w:t>
+      </w:r>
+      <w:proofErr w:type="spellStart"/>
+      <w:r>
+        <w:t>opercase</w:t>
+      </w:r>
+      <w:proofErr w:type="spellEnd"/>
+      <w:r>
+        <w:t xml:space="preserve">, </w:t>
+      </w:r>
+      <w:proofErr w:type="spellStart"/>
+      <w:r>
+        <w:t>lowercase</w:t>
+      </w:r>
+      <w:proofErr w:type="spellEnd"/>
+      <w:r>
+        <w:t xml:space="preserve">, </w:t>
+      </w:r>
+      <w:proofErr w:type="spellStart"/>
+      <w:r>
+        <w:t>capitalize</w:t>
+      </w:r>
+      <w:proofErr w:type="spellEnd"/>
+      <w:r>
+        <w:t xml:space="preserve"> (mayúscula. </w:t>
+      </w:r>
+      <w:proofErr w:type="spellStart"/>
+      <w:r>
+        <w:t>Minuscala</w:t>
+      </w:r>
+      <w:proofErr w:type="spellEnd"/>
+      <w:r>
+        <w:t>, primera en mayúscula)</w:t>
+      </w:r>
+    </w:p>
+    <w:p>
+      <w:pPr>
+        <w:spacing w:after="0"/>
+      </w:pPr>
+      <w:proofErr w:type="spellStart"/>
+      <w:r>
+        <w:t>Letter-spacing</w:t>
+      </w:r>
+      <w:proofErr w:type="spellEnd"/>
+      <w:r>
+        <w:t xml:space="preserve">: 5px; espacio entre letras </w:t>
+      </w:r>
+    </w:p>
+    <w:p>
+      <w:pPr>
+        <w:spacing w:after="0"/>
+      </w:pPr>
+      <w:r>
+        <w:t>Word-</w:t>
+      </w:r>
+      <w:proofErr w:type="spellStart"/>
+      <w:r>
+        <w:t>spacing</w:t>
+      </w:r>
+      <w:proofErr w:type="spellEnd"/>
+      <w:r>
+        <w:t>: 30px; espacio entre palabras</w:t>
+      </w:r>
+    </w:p>
+    <w:p>
+      <w:pPr>
+        <w:spacing w:after="0"/>
+      </w:pPr>
+      <w:r>
+        <w:t>Color: red; color de texto</w:t>
+      </w:r>
+    </w:p>
+    <w:p>
+      <w:pPr>
+        <w:spacing w:after="0"/>
+      </w:pPr>
+    </w:p>
+    <w:p>
+      <w:pPr>
+        <w:spacing w:after="0"/>
+        <w:rPr>
+          <w:b/>
+        </w:rPr>
+      </w:pPr>
+      <w:r>
+        <w:rPr>
+          <w:b/>
+        </w:rPr>
+        <w:t xml:space="preserve">Sombra en texto </w:t>
+      </w:r>
+    </w:p>
+    <w:p>
+      <w:pPr>
+        <w:spacing w:after="0"/>
+      </w:pPr>
+      <w:r>
+        <w:t>Text-</w:t>
+      </w:r>
+      <w:proofErr w:type="spellStart"/>
+      <w:r>
+        <w:t>shadow</w:t>
+      </w:r>
+      <w:proofErr w:type="spellEnd"/>
+      <w:r>
+        <w:t xml:space="preserve">: 1px 2px 3px red; </w:t>
+      </w:r>
+      <w:r>
+        <w:t xml:space="preserve">derecha, abajo, </w:t>
+      </w:r>
+      <w:proofErr w:type="spellStart"/>
+      <w:r>
+        <w:t>difuminacion</w:t>
+      </w:r>
+      <w:proofErr w:type="spellEnd"/>
+      <w:r>
+        <w:t xml:space="preserve"> y color (podemos usar varias sombr</w:t>
+      </w:r>
       <w:bookmarkStart w:id="0" w:name="_GoBack"/>
       <w:bookmarkEnd w:id="0"/>
-    </w:p>
-    <w:p>
-      <w:pPr>
+      <w:r>
+        <w:t>as al tiempo colocando una coma después de cada grupo de valores de la sombra)</w:t>
+      </w:r>
+    </w:p>
+    <w:p>
+      <w:pPr>
+        <w:spacing w:after="0"/>
+      </w:pPr>
+      <w:r>
+        <w:rPr>
+          <w:noProof/>
+          <w:lang w:eastAsia="es-CO"/>
+        </w:rPr>
+        <w:drawing>
+          <wp:anchor distT="0" distB="0" distL="114300" distR="114300" simplePos="0" relativeHeight="251663360" behindDoc="0" locked="0" layoutInCell="1" allowOverlap="1" wp14:anchorId="60EBB745" wp14:editId="4DE2AD8E">
+            <wp:simplePos x="0" y="0"/>
+            <wp:positionH relativeFrom="column">
+              <wp:posOffset>3688715</wp:posOffset>
+            </wp:positionH>
+            <wp:positionV relativeFrom="paragraph">
+              <wp:posOffset>143510</wp:posOffset>
+            </wp:positionV>
+            <wp:extent cx="2540000" cy="1466850"/>
+            <wp:effectExtent l="0" t="0" r="0" b="0"/>
+            <wp:wrapNone/>
+            <wp:docPr id="4" name="Imagen 4"/>
+            <wp:cNvGraphicFramePr>
+              <a:graphicFrameLocks xmlns:a="http://schemas.openxmlformats.org/drawingml/2006/main" noChangeAspect="1"/>
+            </wp:cNvGraphicFramePr>
+            <a:graphic xmlns:a="http://schemas.openxmlformats.org/drawingml/2006/main">
+              <a:graphicData uri="http://schemas.openxmlformats.org/drawingml/2006/picture">
+                <pic:pic xmlns:pic="http://schemas.openxmlformats.org/drawingml/2006/picture">
+                  <pic:nvPicPr>
+                    <pic:cNvPr id="0" name=""/>
+                    <pic:cNvPicPr/>
+                  </pic:nvPicPr>
+                  <pic:blipFill rotWithShape="1">
+                    <a:blip r:embed="rId23" cstate="print">
+                      <a:extLst>
+                        <a:ext uri="{28A0092B-C50C-407E-A947-70E740481C1C}">
+                          <a14:useLocalDpi xmlns:a14="http://schemas.microsoft.com/office/drawing/2010/main" val="0"/>
+                        </a:ext>
+                      </a:extLst>
+                    </a:blip>
+                    <a:srcRect l="37592" t="24645" r="17103" b="33495"/>
+                    <a:stretch/>
+                  </pic:blipFill>
+                  <pic:spPr bwMode="auto">
+                    <a:xfrm>
+                      <a:off x="0" y="0"/>
+                      <a:ext cx="2540000" cy="1466850"/>
+                    </a:xfrm>
+                    <a:prstGeom prst="rect">
+                      <a:avLst/>
+                    </a:prstGeom>
+                    <a:ln>
+                      <a:noFill/>
+                    </a:ln>
+                    <a:extLst>
+                      <a:ext uri="{53640926-AAD7-44D8-BBD7-CCE9431645EC}">
+                        <a14:shadowObscured xmlns:a14="http://schemas.microsoft.com/office/drawing/2010/main"/>
+                      </a:ext>
+                    </a:extLst>
+                  </pic:spPr>
+                </pic:pic>
+              </a:graphicData>
+            </a:graphic>
+            <wp14:sizeRelH relativeFrom="page">
+              <wp14:pctWidth>0</wp14:pctWidth>
+            </wp14:sizeRelH>
+            <wp14:sizeRelV relativeFrom="page">
+              <wp14:pctHeight>0</wp14:pctHeight>
+            </wp14:sizeRelV>
+          </wp:anchor>
+        </w:drawing>
+      </w:r>
+      <w:r>
+        <w:tab/>
+        <w:t>Ejemplo:</w:t>
+      </w:r>
+    </w:p>
+    <w:p>
+      <w:pPr>
+        <w:spacing w:after="0"/>
+      </w:pPr>
+      <w:r>
+        <w:tab/>
+      </w:r>
+      <w:r>
+        <w:tab/>
+        <w:t>P</w:t>
+      </w:r>
+      <w:proofErr w:type="gramStart"/>
+      <w:r>
+        <w:t>::selection</w:t>
+      </w:r>
+      <w:proofErr w:type="gramEnd"/>
+      <w:r>
+        <w:t>{</w:t>
+      </w:r>
+    </w:p>
+    <w:p>
+      <w:pPr>
+        <w:spacing w:after="0"/>
+        <w:rPr>
+          <w:u w:val="single"/>
+        </w:rPr>
+      </w:pPr>
+      <w:r>
+        <w:tab/>
+      </w:r>
+      <w:r>
+        <w:tab/>
+      </w:r>
+      <w:r>
+        <w:tab/>
+      </w:r>
+      <w:proofErr w:type="spellStart"/>
+      <w:r>
+        <w:t>Backgraund</w:t>
+      </w:r>
+      <w:proofErr w:type="gramStart"/>
+      <w:r>
+        <w:t>:green</w:t>
+      </w:r>
+      <w:proofErr w:type="spellEnd"/>
+      <w:proofErr w:type="gramEnd"/>
+      <w:r>
+        <w:t>;</w:t>
+      </w:r>
+    </w:p>
+    <w:p>
+      <w:pPr>
+        <w:spacing w:after="0"/>
+        <w:ind w:left="1416" w:firstLine="708"/>
+      </w:pPr>
+      <w:proofErr w:type="spellStart"/>
+      <w:r>
+        <w:t>Color</w:t>
+      </w:r>
+      <w:proofErr w:type="gramStart"/>
+      <w:r>
+        <w:t>:blck</w:t>
+      </w:r>
+      <w:proofErr w:type="spellEnd"/>
+      <w:proofErr w:type="gramEnd"/>
+      <w:r>
+        <w:t>;</w:t>
+      </w:r>
+    </w:p>
+    <w:p>
+      <w:pPr>
+        <w:spacing w:after="0"/>
+        <w:ind w:left="1416" w:firstLine="708"/>
+      </w:pPr>
+      <w:r>
+        <w:t>Text-shadow</w:t>
+      </w:r>
+      <w:proofErr w:type="gramStart"/>
+      <w:r>
+        <w:t>:1px</w:t>
+      </w:r>
+      <w:proofErr w:type="gramEnd"/>
+      <w:r>
+        <w:t xml:space="preserve"> 1px #</w:t>
+      </w:r>
+      <w:proofErr w:type="spellStart"/>
+      <w:r>
+        <w:t>fff</w:t>
+      </w:r>
+      <w:proofErr w:type="spellEnd"/>
+      <w:r>
+        <w:t>;</w:t>
+      </w:r>
+    </w:p>
+    <w:p>
+      <w:pPr>
+        <w:spacing w:after="0"/>
+        <w:ind w:left="708" w:firstLine="708"/>
+      </w:pPr>
+      <w:r>
+        <w:t xml:space="preserve">} </w:t>
+      </w:r>
+    </w:p>
+    <w:p>
+      <w:pPr>
+        <w:spacing w:after="0"/>
+      </w:pPr>
+    </w:p>
+    <w:p>
+      <w:pPr>
+        <w:spacing w:after="0"/>
         <w:jc w:val="both"/>
       </w:pPr>
-    </w:p>
-    <w:p>
-      <w:pPr>
-        <w:jc w:val="center"/>
-      </w:pPr>
-    </w:p>
-    <w:p>
-      <w:pPr>
+      <w:r>
+        <w:t xml:space="preserve">Varias sombras al tiempo se </w:t>
+      </w:r>
+      <w:proofErr w:type="gramStart"/>
+      <w:r>
+        <w:t>usa</w:t>
+      </w:r>
+      <w:proofErr w:type="gramEnd"/>
+      <w:r>
+        <w:t xml:space="preserve"> para dar efecto iluminado </w:t>
+      </w:r>
+      <w:proofErr w:type="spellStart"/>
+      <w:r>
+        <w:t>ej</w:t>
+      </w:r>
+      <w:proofErr w:type="spellEnd"/>
+      <w:r>
+        <w:t xml:space="preserve">: </w:t>
+      </w:r>
+    </w:p>
+    <w:p>
+      <w:pPr>
+        <w:spacing w:after="0"/>
         <w:jc w:val="both"/>
       </w:pPr>
-    </w:p>
-    <w:p>
-      <w:pPr>
+      <w:proofErr w:type="spellStart"/>
+      <w:proofErr w:type="gramStart"/>
+      <w:r>
+        <w:t>text-shadow</w:t>
+      </w:r>
+      <w:proofErr w:type="spellEnd"/>
+      <w:proofErr w:type="gramEnd"/>
+      <w:r>
+        <w:t xml:space="preserve">: 1px </w:t>
+      </w:r>
+      <w:proofErr w:type="spellStart"/>
+      <w:r>
+        <w:t>1px</w:t>
+      </w:r>
+      <w:proofErr w:type="spellEnd"/>
+      <w:r>
+        <w:t xml:space="preserve"> 2px </w:t>
+      </w:r>
+      <w:proofErr w:type="spellStart"/>
+      <w:r>
+        <w:t>black</w:t>
+      </w:r>
+      <w:proofErr w:type="spellEnd"/>
+      <w:r>
+        <w:t xml:space="preserve">, 0 0 1em </w:t>
+      </w:r>
+      <w:proofErr w:type="spellStart"/>
+      <w:r>
+        <w:t>blue</w:t>
+      </w:r>
+      <w:proofErr w:type="spellEnd"/>
+      <w:r>
+        <w:t xml:space="preserve">, 0 0 0.2em </w:t>
+      </w:r>
+      <w:proofErr w:type="spellStart"/>
+      <w:r>
+        <w:t>blue</w:t>
+      </w:r>
+      <w:proofErr w:type="spellEnd"/>
+      <w:r>
+        <w:t xml:space="preserve">; </w:t>
+      </w:r>
+    </w:p>
+    <w:p>
+      <w:pPr>
+        <w:spacing w:after="0"/>
         <w:jc w:val="both"/>
       </w:pPr>
+      <w:proofErr w:type="gramStart"/>
+      <w:r>
+        <w:t>color</w:t>
+      </w:r>
+      <w:proofErr w:type="gramEnd"/>
+      <w:r>
+        <w:t xml:space="preserve">: </w:t>
+      </w:r>
+      <w:proofErr w:type="spellStart"/>
+      <w:r>
+        <w:t>white</w:t>
+      </w:r>
+      <w:proofErr w:type="spellEnd"/>
+      <w:r>
+        <w:t>;</w:t>
+      </w:r>
+    </w:p>
+    <w:p>
+      <w:pPr>
+        <w:jc w:val="both"/>
+      </w:pPr>
+    </w:p>
+    <w:p>
+      <w:pPr>
+        <w:jc w:val="both"/>
+      </w:pPr>
+      <w:r>
+        <w:lastRenderedPageBreak/>
+        <w:t>COLORES DE TEXTO Y DE FONDO</w:t>
+      </w:r>
+      <w:r>
+        <w:t xml:space="preserve">: se pueden definir usando el método </w:t>
+      </w:r>
+      <w:proofErr w:type="spellStart"/>
+      <w:r>
+        <w:t>rgb</w:t>
+      </w:r>
+      <w:proofErr w:type="spellEnd"/>
+      <w:r>
+        <w:t xml:space="preserve"> o </w:t>
+      </w:r>
+      <w:proofErr w:type="spellStart"/>
+      <w:r>
+        <w:t>hsl</w:t>
+      </w:r>
+      <w:proofErr w:type="spellEnd"/>
+      <w:r>
+        <w:t xml:space="preserve"> o hexadecimal </w:t>
+      </w:r>
+      <w:r>
+        <w:t xml:space="preserve"> </w:t>
+      </w:r>
+    </w:p>
+    <w:p>
+      <w:pPr>
+        <w:jc w:val="both"/>
+      </w:pPr>
+      <w:r>
+        <w:t xml:space="preserve">Color: </w:t>
+      </w:r>
+      <w:proofErr w:type="spellStart"/>
+      <w:proofErr w:type="gramStart"/>
+      <w:r>
+        <w:t>rgb</w:t>
+      </w:r>
+      <w:proofErr w:type="spellEnd"/>
+      <w:r>
+        <w:t>(</w:t>
+      </w:r>
+      <w:proofErr w:type="gramEnd"/>
+      <w:r>
+        <w:t>51, 153, 204</w:t>
+      </w:r>
+      <w:r>
+        <w:t>, 0.5</w:t>
+      </w:r>
+      <w:r>
+        <w:t>); rojo, verde, azul</w:t>
+      </w:r>
+      <w:r>
+        <w:t>, transparencia;</w:t>
+      </w:r>
+      <w:r>
+        <w:t xml:space="preserve"> números entre 0 menor intensidad y 255 mayor intensidad;</w:t>
+      </w:r>
+    </w:p>
+    <w:p>
+      <w:pPr>
+        <w:rPr>
+          <w:sz w:val="24"/>
+        </w:rPr>
+      </w:pPr>
+      <w:proofErr w:type="spellStart"/>
+      <w:r>
+        <w:t>Background</w:t>
+      </w:r>
+      <w:proofErr w:type="spellEnd"/>
+      <w:r>
+        <w:t xml:space="preserve">: </w:t>
+      </w:r>
+      <w:proofErr w:type="spellStart"/>
+      <w:proofErr w:type="gramStart"/>
+      <w:r>
+        <w:t>hsl</w:t>
+      </w:r>
+      <w:proofErr w:type="spellEnd"/>
+      <w:r>
+        <w:t>(</w:t>
+      </w:r>
+      <w:proofErr w:type="gramEnd"/>
+      <w:r>
+        <w:t>0,0%</w:t>
+      </w:r>
+      <w:r>
+        <w:t>,</w:t>
+      </w:r>
+      <w:r>
+        <w:t>21%</w:t>
+      </w:r>
+      <w:r>
+        <w:t>,0.5</w:t>
+      </w:r>
+      <w:r>
+        <w:t xml:space="preserve">)  </w:t>
+      </w:r>
+      <w:proofErr w:type="spellStart"/>
+      <w:r>
+        <w:t>matis</w:t>
+      </w:r>
+      <w:proofErr w:type="spellEnd"/>
+      <w:r>
+        <w:t>(entre 0 y 360), saturación(%) e intensidad</w:t>
+      </w:r>
+      <w:r>
+        <w:t>(%)</w:t>
+      </w:r>
+      <w:r>
+        <w:t xml:space="preserve"> </w:t>
+      </w:r>
+      <w:r>
+        <w:t>transparencia</w:t>
+      </w:r>
+      <w:r>
+        <w:rPr>
+          <w:sz w:val="24"/>
+        </w:rPr>
+        <w:t xml:space="preserve"> </w:t>
+      </w:r>
+    </w:p>
+    <w:p>
+      <w:proofErr w:type="spellStart"/>
+      <w:r>
+        <w:rPr>
+          <w:sz w:val="24"/>
+        </w:rPr>
+        <w:t>Exadecimal</w:t>
+      </w:r>
+      <w:proofErr w:type="spellEnd"/>
+      <w:r>
+        <w:rPr>
+          <w:sz w:val="24"/>
+        </w:rPr>
+        <w:t>: #ffee24</w:t>
+      </w:r>
+    </w:p>
+    <w:p>
+      <w:pPr>
+        <w:jc w:val="both"/>
+        <w:rPr>
+          <w:rFonts w:ascii="Consolas" w:hAnsi="Consolas"/>
+          <w:color w:val="0D0D0D" w:themeColor="text1" w:themeTint="F2"/>
+          <w:shd w:val="clear" w:color="auto" w:fill="FFFFFF"/>
+        </w:rPr>
+      </w:pPr>
+    </w:p>
+    <w:p>
+      <w:pPr>
+        <w:jc w:val="both"/>
+        <w:rPr>
+          <w:rFonts w:ascii="Consolas" w:hAnsi="Consolas"/>
+          <w:color w:val="0D0D0D" w:themeColor="text1" w:themeTint="F2"/>
+          <w:shd w:val="clear" w:color="auto" w:fill="FFFFFF"/>
+        </w:rPr>
+      </w:pPr>
+      <w:r>
+        <w:rPr>
+          <w:rFonts w:ascii="Consolas" w:hAnsi="Consolas"/>
+          <w:b/>
+          <w:color w:val="0D0D0D" w:themeColor="text1" w:themeTint="F2"/>
+          <w:u w:val="single"/>
+          <w:shd w:val="clear" w:color="auto" w:fill="FFFFFF"/>
+        </w:rPr>
+        <w:t>Degrades</w:t>
+      </w:r>
+      <w:r>
+        <w:rPr>
+          <w:rFonts w:ascii="Consolas" w:hAnsi="Consolas"/>
+          <w:color w:val="0D0D0D" w:themeColor="text1" w:themeTint="F2"/>
+          <w:shd w:val="clear" w:color="auto" w:fill="FFFFFF"/>
+        </w:rPr>
+        <w:t>:</w:t>
+      </w:r>
+    </w:p>
+    <w:p>
+      <w:pPr>
+        <w:jc w:val="both"/>
+      </w:pPr>
+      <w:proofErr w:type="spellStart"/>
+      <w:proofErr w:type="gramStart"/>
+      <w:r>
+        <w:rPr>
+          <w:rFonts w:ascii="Consolas" w:hAnsi="Consolas"/>
+          <w:color w:val="FF0000"/>
+          <w:shd w:val="clear" w:color="auto" w:fill="FFFFFF"/>
+        </w:rPr>
+        <w:t>background</w:t>
+      </w:r>
+      <w:proofErr w:type="spellEnd"/>
+      <w:proofErr w:type="gramEnd"/>
+      <w:r>
+        <w:rPr>
+          <w:rFonts w:ascii="Consolas" w:hAnsi="Consolas"/>
+          <w:color w:val="000000"/>
+          <w:shd w:val="clear" w:color="auto" w:fill="FFFFFF"/>
+        </w:rPr>
+        <w:t>:</w:t>
+      </w:r>
+      <w:r>
+        <w:rPr>
+          <w:rFonts w:ascii="Consolas" w:hAnsi="Consolas"/>
+          <w:color w:val="0000CD"/>
+          <w:shd w:val="clear" w:color="auto" w:fill="FFFFFF"/>
+        </w:rPr>
+        <w:t> linear-</w:t>
+      </w:r>
+      <w:proofErr w:type="spellStart"/>
+      <w:r>
+        <w:rPr>
+          <w:rFonts w:ascii="Consolas" w:hAnsi="Consolas"/>
+          <w:color w:val="0000CD"/>
+          <w:shd w:val="clear" w:color="auto" w:fill="FFFFFF"/>
+        </w:rPr>
+        <w:t>gradient</w:t>
+      </w:r>
+      <w:proofErr w:type="spellEnd"/>
+      <w:r>
+        <w:rPr>
+          <w:rFonts w:ascii="Consolas" w:hAnsi="Consolas"/>
+          <w:color w:val="0000CD"/>
+          <w:shd w:val="clear" w:color="auto" w:fill="FFFFFF"/>
+        </w:rPr>
+        <w:t>(</w:t>
+      </w:r>
+      <w:proofErr w:type="spellStart"/>
+      <w:r>
+        <w:rPr>
+          <w:rFonts w:ascii="Consolas" w:hAnsi="Consolas"/>
+          <w:color w:val="0000CD"/>
+          <w:shd w:val="clear" w:color="auto" w:fill="FFFFFF"/>
+        </w:rPr>
+        <w:t>to</w:t>
+      </w:r>
+      <w:proofErr w:type="spellEnd"/>
+      <w:r>
+        <w:rPr>
+          <w:rFonts w:ascii="Consolas" w:hAnsi="Consolas"/>
+          <w:color w:val="0000CD"/>
+          <w:shd w:val="clear" w:color="auto" w:fill="FFFFFF"/>
+        </w:rPr>
+        <w:t xml:space="preserve"> </w:t>
+      </w:r>
+      <w:proofErr w:type="spellStart"/>
+      <w:r>
+        <w:rPr>
+          <w:rFonts w:ascii="Consolas" w:hAnsi="Consolas"/>
+          <w:color w:val="0000CD"/>
+          <w:shd w:val="clear" w:color="auto" w:fill="FFFFFF"/>
+        </w:rPr>
+        <w:t>bottom</w:t>
+      </w:r>
+      <w:proofErr w:type="spellEnd"/>
+      <w:r>
+        <w:rPr>
+          <w:rFonts w:ascii="Consolas" w:hAnsi="Consolas"/>
+          <w:color w:val="0000CD"/>
+          <w:shd w:val="clear" w:color="auto" w:fill="FFFFFF"/>
+        </w:rPr>
+        <w:t>, #33ccff 0%, #ff99cc 100%)</w:t>
+      </w:r>
+      <w:r>
+        <w:rPr>
+          <w:rFonts w:ascii="Consolas" w:hAnsi="Consolas"/>
+          <w:color w:val="000000"/>
+          <w:shd w:val="clear" w:color="auto" w:fill="FFFFFF"/>
+        </w:rPr>
+        <w:t>;</w:t>
+      </w:r>
+    </w:p>
+    <w:p>
+      <w:pPr>
+        <w:jc w:val="both"/>
+      </w:pPr>
+      <w:proofErr w:type="spellStart"/>
+      <w:proofErr w:type="gramStart"/>
+      <w:r>
+        <w:rPr>
+          <w:rFonts w:ascii="Consolas" w:hAnsi="Consolas"/>
+          <w:color w:val="FF0000"/>
+          <w:shd w:val="clear" w:color="auto" w:fill="FFFFFF"/>
+        </w:rPr>
+        <w:t>background</w:t>
+      </w:r>
+      <w:proofErr w:type="spellEnd"/>
+      <w:proofErr w:type="gramEnd"/>
+      <w:r>
+        <w:rPr>
+          <w:rFonts w:ascii="Consolas" w:hAnsi="Consolas"/>
+          <w:color w:val="000000"/>
+          <w:shd w:val="clear" w:color="auto" w:fill="FFFFFF"/>
+        </w:rPr>
+        <w:t>:</w:t>
+      </w:r>
+      <w:r>
+        <w:rPr>
+          <w:rFonts w:ascii="Consolas" w:hAnsi="Consolas"/>
+          <w:color w:val="0000CD"/>
+          <w:shd w:val="clear" w:color="auto" w:fill="FFFFFF"/>
+        </w:rPr>
+        <w:t> </w:t>
+      </w:r>
+      <w:r>
+        <w:rPr>
+          <w:rFonts w:ascii="Consolas" w:hAnsi="Consolas"/>
+          <w:color w:val="0000CD"/>
+          <w:shd w:val="clear" w:color="auto" w:fill="FFFFFF"/>
+        </w:rPr>
+        <w:t>radial</w:t>
+      </w:r>
+      <w:r>
+        <w:rPr>
+          <w:rFonts w:ascii="Consolas" w:hAnsi="Consolas"/>
+          <w:color w:val="0000CD"/>
+          <w:shd w:val="clear" w:color="auto" w:fill="FFFFFF"/>
+        </w:rPr>
+        <w:t>-</w:t>
+      </w:r>
+      <w:proofErr w:type="spellStart"/>
+      <w:r>
+        <w:rPr>
+          <w:rFonts w:ascii="Consolas" w:hAnsi="Consolas"/>
+          <w:color w:val="0000CD"/>
+          <w:shd w:val="clear" w:color="auto" w:fill="FFFFFF"/>
+        </w:rPr>
+        <w:t>gradient</w:t>
+      </w:r>
+      <w:proofErr w:type="spellEnd"/>
+      <w:r>
+        <w:rPr>
+          <w:rFonts w:ascii="Consolas" w:hAnsi="Consolas"/>
+          <w:color w:val="0000CD"/>
+          <w:shd w:val="clear" w:color="auto" w:fill="FFFFFF"/>
+        </w:rPr>
+        <w:t>(</w:t>
+      </w:r>
+      <w:proofErr w:type="spellStart"/>
+      <w:r>
+        <w:rPr>
+          <w:rFonts w:ascii="Consolas" w:hAnsi="Consolas"/>
+          <w:color w:val="0000CD"/>
+          <w:shd w:val="clear" w:color="auto" w:fill="FFFFFF"/>
+        </w:rPr>
+        <w:t>to</w:t>
+      </w:r>
+      <w:proofErr w:type="spellEnd"/>
+      <w:r>
+        <w:rPr>
+          <w:rFonts w:ascii="Consolas" w:hAnsi="Consolas"/>
+          <w:color w:val="0000CD"/>
+          <w:shd w:val="clear" w:color="auto" w:fill="FFFFFF"/>
+        </w:rPr>
+        <w:t xml:space="preserve"> </w:t>
+      </w:r>
+      <w:proofErr w:type="spellStart"/>
+      <w:r>
+        <w:rPr>
+          <w:rFonts w:ascii="Consolas" w:hAnsi="Consolas"/>
+          <w:color w:val="0000CD"/>
+          <w:shd w:val="clear" w:color="auto" w:fill="FFFFFF"/>
+        </w:rPr>
+        <w:t>bottom</w:t>
+      </w:r>
+      <w:proofErr w:type="spellEnd"/>
+      <w:r>
+        <w:rPr>
+          <w:rFonts w:ascii="Consolas" w:hAnsi="Consolas"/>
+          <w:color w:val="0000CD"/>
+          <w:shd w:val="clear" w:color="auto" w:fill="FFFFFF"/>
+        </w:rPr>
+        <w:t>, #33ccff 0%, #ff99cc 100%)</w:t>
+      </w:r>
+      <w:r>
+        <w:rPr>
+          <w:rFonts w:ascii="Consolas" w:hAnsi="Consolas"/>
+          <w:color w:val="000000"/>
+          <w:shd w:val="clear" w:color="auto" w:fill="FFFFFF"/>
+        </w:rPr>
+        <w:t>;</w:t>
+      </w:r>
+    </w:p>
+    <w:p>
+      <w:pPr>
+        <w:jc w:val="both"/>
+      </w:pPr>
+    </w:p>
+    <w:p>
+      <w:pPr>
+        <w:jc w:val="both"/>
+      </w:pPr>
+      <w:r>
+        <w:t xml:space="preserve">Aplicación </w:t>
+      </w:r>
+      <w:proofErr w:type="spellStart"/>
+      <w:r>
+        <w:t>hsl</w:t>
+      </w:r>
+      <w:proofErr w:type="spellEnd"/>
+      <w:r>
+        <w:t xml:space="preserve"> </w:t>
+      </w:r>
+      <w:proofErr w:type="spellStart"/>
+      <w:r>
+        <w:t>colorpicker</w:t>
+      </w:r>
+      <w:proofErr w:type="spellEnd"/>
+      <w:r>
+        <w:t xml:space="preserve"> convierte un color </w:t>
+      </w:r>
+      <w:proofErr w:type="spellStart"/>
+      <w:r>
+        <w:t>exadecimal</w:t>
+      </w:r>
+      <w:proofErr w:type="spellEnd"/>
+      <w:r>
+        <w:t xml:space="preserve"> a </w:t>
+      </w:r>
+      <w:proofErr w:type="spellStart"/>
+      <w:r>
+        <w:t>hsla</w:t>
+      </w:r>
+      <w:proofErr w:type="spellEnd"/>
+      <w:r>
+        <w:t xml:space="preserve"> o </w:t>
+      </w:r>
+      <w:proofErr w:type="spellStart"/>
+      <w:r>
+        <w:t>rgba</w:t>
+      </w:r>
+      <w:proofErr w:type="spellEnd"/>
+      <w:r>
+        <w:t xml:space="preserve"> </w:t>
+      </w:r>
+    </w:p>
+    <w:p>
+      <w:pPr>
+        <w:jc w:val="both"/>
+      </w:pPr>
+      <w:hyperlink r:id="rId24" w:history="1">
+        <w:r>
+          <w:rPr>
+            <w:rStyle w:val="Hipervnculo"/>
+          </w:rPr>
+          <w:t>https://www.w3schools.com/colors/colors_picker.asp</w:t>
+        </w:r>
+      </w:hyperlink>
+      <w:r>
+        <w:t xml:space="preserve"> </w:t>
+      </w:r>
+    </w:p>
+    <w:p>
+      <w:pPr>
+        <w:jc w:val="both"/>
+      </w:pPr>
+    </w:p>
+    <w:p>
+      <w:pPr>
+        <w:jc w:val="both"/>
+        <w:rPr>
+          <w:b/>
+          <w:u w:val="single"/>
+        </w:rPr>
+      </w:pPr>
+      <w:r>
+        <w:rPr>
+          <w:b/>
+          <w:u w:val="single"/>
+        </w:rPr>
+        <w:t xml:space="preserve">Imágenes de fondo: </w:t>
+      </w:r>
+    </w:p>
+    <w:p>
+      <w:pPr>
+        <w:spacing w:after="0"/>
+        <w:jc w:val="both"/>
+      </w:pPr>
+      <w:proofErr w:type="spellStart"/>
+      <w:proofErr w:type="gramStart"/>
+      <w:r>
+        <w:t>background</w:t>
+      </w:r>
+      <w:proofErr w:type="spellEnd"/>
+      <w:proofErr w:type="gramEnd"/>
+      <w:r>
+        <w:t xml:space="preserve">: </w:t>
+      </w:r>
+      <w:proofErr w:type="spellStart"/>
+      <w:r>
+        <w:t>url</w:t>
+      </w:r>
+      <w:proofErr w:type="spellEnd"/>
+      <w:r>
+        <w:t>(</w:t>
+      </w:r>
+      <w:proofErr w:type="spellStart"/>
+      <w:r>
+        <w:t>imagenes</w:t>
+      </w:r>
+      <w:proofErr w:type="spellEnd"/>
+      <w:r>
+        <w:t xml:space="preserve">/imagen.jpg) </w:t>
+      </w:r>
+      <w:proofErr w:type="spellStart"/>
+      <w:r>
+        <w:t>left</w:t>
+      </w:r>
+      <w:proofErr w:type="spellEnd"/>
+      <w:r>
+        <w:t xml:space="preserve"> top </w:t>
+      </w:r>
+      <w:proofErr w:type="spellStart"/>
+      <w:r>
+        <w:t>repeat</w:t>
+      </w:r>
+      <w:proofErr w:type="spellEnd"/>
+      <w:r>
+        <w:t>,</w:t>
+      </w:r>
+    </w:p>
+    <w:p>
+      <w:pPr>
+        <w:ind w:left="708"/>
+        <w:jc w:val="both"/>
+      </w:pPr>
+      <w:r>
+        <w:t xml:space="preserve">        </w:t>
+      </w:r>
+      <w:proofErr w:type="spellStart"/>
+      <w:proofErr w:type="gramStart"/>
+      <w:r>
+        <w:t>url</w:t>
+      </w:r>
+      <w:proofErr w:type="spellEnd"/>
+      <w:r>
+        <w:t>(</w:t>
+      </w:r>
+      <w:proofErr w:type="spellStart"/>
+      <w:proofErr w:type="gramEnd"/>
+      <w:r>
+        <w:t>imagenes</w:t>
+      </w:r>
+      <w:proofErr w:type="spellEnd"/>
+      <w:r>
+        <w:t xml:space="preserve">/imagen.jpg) </w:t>
+      </w:r>
+      <w:proofErr w:type="spellStart"/>
+      <w:r>
+        <w:t>left</w:t>
+      </w:r>
+      <w:proofErr w:type="spellEnd"/>
+      <w:r>
+        <w:t xml:space="preserve"> top </w:t>
+      </w:r>
+      <w:proofErr w:type="spellStart"/>
+      <w:r>
+        <w:t>repeat</w:t>
+      </w:r>
+      <w:proofErr w:type="spellEnd"/>
+    </w:p>
+    <w:p>
+      <w:pPr>
+        <w:jc w:val="both"/>
+      </w:pPr>
+      <w:proofErr w:type="spellStart"/>
+      <w:proofErr w:type="gramStart"/>
+      <w:r>
+        <w:t>background-size</w:t>
+      </w:r>
+      <w:proofErr w:type="spellEnd"/>
+      <w:proofErr w:type="gramEnd"/>
+      <w:r>
+        <w:t xml:space="preserve">: 150px, 300px; aquí se define el tamaño de las dos </w:t>
+      </w:r>
+      <w:proofErr w:type="spellStart"/>
+      <w:r>
+        <w:t>imagenes</w:t>
+      </w:r>
+      <w:proofErr w:type="spellEnd"/>
+      <w:r>
+        <w:t xml:space="preserve"> se </w:t>
+      </w:r>
+      <w:proofErr w:type="spellStart"/>
+      <w:r>
+        <w:t>definensegun</w:t>
+      </w:r>
+      <w:proofErr w:type="spellEnd"/>
+      <w:r>
+        <w:t xml:space="preserve"> el orden en que fueron creadas</w:t>
+      </w:r>
+    </w:p>
+    <w:p>
+      <w:pPr>
+        <w:jc w:val="both"/>
+      </w:pPr>
+    </w:p>
+    <w:p>
+      <w:pPr>
+        <w:jc w:val="both"/>
+        <w:rPr>
+          <w:u w:val="single"/>
+        </w:rPr>
+      </w:pPr>
+      <w:r>
+        <w:rPr>
+          <w:u w:val="single"/>
+        </w:rPr>
+        <w:t xml:space="preserve">Bordes de caja: efecto de bordes </w:t>
+      </w:r>
+      <w:proofErr w:type="gramStart"/>
+      <w:r>
+        <w:rPr>
+          <w:u w:val="single"/>
+        </w:rPr>
+        <w:t>redondeados :</w:t>
+      </w:r>
+      <w:proofErr w:type="gramEnd"/>
+      <w:r>
+        <w:rPr>
+          <w:u w:val="single"/>
+        </w:rPr>
+        <w:t xml:space="preserve"> </w:t>
+      </w:r>
+      <w:r>
+        <w:t xml:space="preserve">este efecto no es compatible con todos los navegadores por eso hay que definir para cada navegador </w:t>
+      </w:r>
+    </w:p>
+    <w:p>
+      <w:pPr>
+        <w:spacing w:after="0" w:line="240" w:lineRule="auto"/>
+      </w:pPr>
+      <w:proofErr w:type="spellStart"/>
+      <w:r>
+        <w:t>Border-radius</w:t>
+      </w:r>
+      <w:proofErr w:type="spellEnd"/>
+      <w:r>
+        <w:t xml:space="preserve">: </w:t>
+      </w:r>
+      <w:proofErr w:type="gramStart"/>
+      <w:r>
+        <w:t>10px(</w:t>
+      </w:r>
+      <w:proofErr w:type="gramEnd"/>
+      <w:r>
+        <w:t>efecto redondeado a las cajas)</w:t>
+      </w:r>
+    </w:p>
+    <w:p>
+      <w:pPr>
+        <w:spacing w:after="0" w:line="240" w:lineRule="auto"/>
+      </w:pPr>
+      <w:r>
+        <w:t xml:space="preserve"> </w:t>
+      </w:r>
+      <w:r>
+        <w:t>(</w:t>
+      </w:r>
+      <w:proofErr w:type="gramStart"/>
+      <w:r>
+        <w:t>efecto</w:t>
+      </w:r>
+      <w:proofErr w:type="gramEnd"/>
+      <w:r>
+        <w:t xml:space="preserve"> redondeado a las cajas)</w:t>
+      </w:r>
+    </w:p>
+    <w:p>
+      <w:pPr>
+        <w:spacing w:after="0" w:line="240" w:lineRule="auto"/>
+      </w:pPr>
+      <w:r>
+        <w:t>-</w:t>
+      </w:r>
+      <w:proofErr w:type="spellStart"/>
+      <w:r>
+        <w:t>moz-border-radius</w:t>
+      </w:r>
+      <w:proofErr w:type="spellEnd"/>
+      <w:r>
+        <w:t xml:space="preserve">: </w:t>
+      </w:r>
+      <w:proofErr w:type="gramStart"/>
+      <w:r>
+        <w:t>10px(</w:t>
+      </w:r>
+      <w:proofErr w:type="spellStart"/>
+      <w:proofErr w:type="gramEnd"/>
+      <w:r>
+        <w:t>mozilla</w:t>
+      </w:r>
+      <w:proofErr w:type="spellEnd"/>
+      <w:r>
+        <w:t>)</w:t>
+      </w:r>
+    </w:p>
+    <w:p>
+      <w:pPr>
+        <w:spacing w:after="0" w:line="240" w:lineRule="auto"/>
+        <w:rPr>
+          <w:u w:val="single"/>
+        </w:rPr>
+      </w:pPr>
+      <w:r>
+        <w:t>-</w:t>
+      </w:r>
+      <w:proofErr w:type="spellStart"/>
+      <w:r>
+        <w:t>webkit-border-radius</w:t>
+      </w:r>
+      <w:proofErr w:type="spellEnd"/>
+      <w:r>
+        <w:t xml:space="preserve">: </w:t>
+      </w:r>
+      <w:proofErr w:type="gramStart"/>
+      <w:r>
+        <w:t>10px(</w:t>
+      </w:r>
+      <w:proofErr w:type="spellStart"/>
+      <w:proofErr w:type="gramEnd"/>
+      <w:r>
+        <w:t>zafary</w:t>
+      </w:r>
+      <w:proofErr w:type="spellEnd"/>
+      <w:r>
+        <w:t>)</w:t>
+      </w:r>
+    </w:p>
+    <w:p>
+      <w:pPr>
+        <w:spacing w:after="0" w:line="240" w:lineRule="auto"/>
+      </w:pPr>
+      <w:r>
+        <w:t xml:space="preserve">Se pueden definir un </w:t>
+      </w:r>
+      <w:proofErr w:type="spellStart"/>
+      <w:r>
+        <w:t>efectoi</w:t>
+      </w:r>
+      <w:proofErr w:type="spellEnd"/>
+      <w:r>
+        <w:t xml:space="preserve"> para cada borde en la misma línea</w:t>
+      </w:r>
+      <w:proofErr w:type="gramStart"/>
+      <w:r>
+        <w:t>:</w:t>
+      </w:r>
+      <w:r>
+        <w:rPr>
+          <w:u w:val="single"/>
+        </w:rPr>
+        <w:t xml:space="preserve">  </w:t>
+      </w:r>
+      <w:proofErr w:type="spellStart"/>
+      <w:r>
+        <w:t>Border</w:t>
+      </w:r>
+      <w:proofErr w:type="gramEnd"/>
+      <w:r>
+        <w:t>-radius</w:t>
+      </w:r>
+      <w:proofErr w:type="spellEnd"/>
+      <w:r>
+        <w:t>: 10px</w:t>
+      </w:r>
+      <w:r>
+        <w:t xml:space="preserve"> 5px 15px 3px;</w:t>
+      </w:r>
     </w:p>
     <w:p>
       <w:pPr>
@@ -4276,6 +7234,119 @@
       </w:pPr>
     </w:lvl>
   </w:abstractNum>
+  <w:abstractNum w:abstractNumId="3">
+    <w:nsid w:val="6FF84E0D"/>
+    <w:multiLevelType w:val="multilevel"/>
+    <w:tmpl w:val="02666D36"/>
+    <w:lvl w:ilvl="0">
+      <w:start w:val="1"/>
+      <w:numFmt w:val="decimal"/>
+      <w:lvlText w:val="%1."/>
+      <w:lvlJc w:val="left"/>
+      <w:pPr>
+        <w:tabs>
+          <w:tab w:val="num" w:pos="720"/>
+        </w:tabs>
+        <w:ind w:left="720" w:hanging="360"/>
+      </w:pPr>
+    </w:lvl>
+    <w:lvl w:ilvl="1" w:tentative="1">
+      <w:start w:val="1"/>
+      <w:numFmt w:val="decimal"/>
+      <w:lvlText w:val="%2."/>
+      <w:lvlJc w:val="left"/>
+      <w:pPr>
+        <w:tabs>
+          <w:tab w:val="num" w:pos="1440"/>
+        </w:tabs>
+        <w:ind w:left="1440" w:hanging="360"/>
+      </w:pPr>
+    </w:lvl>
+    <w:lvl w:ilvl="2" w:tentative="1">
+      <w:start w:val="1"/>
+      <w:numFmt w:val="decimal"/>
+      <w:lvlText w:val="%3."/>
+      <w:lvlJc w:val="left"/>
+      <w:pPr>
+        <w:tabs>
+          <w:tab w:val="num" w:pos="2160"/>
+        </w:tabs>
+        <w:ind w:left="2160" w:hanging="360"/>
+      </w:pPr>
+    </w:lvl>
+    <w:lvl w:ilvl="3" w:tentative="1">
+      <w:start w:val="1"/>
+      <w:numFmt w:val="decimal"/>
+      <w:lvlText w:val="%4."/>
+      <w:lvlJc w:val="left"/>
+      <w:pPr>
+        <w:tabs>
+          <w:tab w:val="num" w:pos="2880"/>
+        </w:tabs>
+        <w:ind w:left="2880" w:hanging="360"/>
+      </w:pPr>
+    </w:lvl>
+    <w:lvl w:ilvl="4" w:tentative="1">
+      <w:start w:val="1"/>
+      <w:numFmt w:val="decimal"/>
+      <w:lvlText w:val="%5."/>
+      <w:lvlJc w:val="left"/>
+      <w:pPr>
+        <w:tabs>
+          <w:tab w:val="num" w:pos="3600"/>
+        </w:tabs>
+        <w:ind w:left="3600" w:hanging="360"/>
+      </w:pPr>
+    </w:lvl>
+    <w:lvl w:ilvl="5" w:tentative="1">
+      <w:start w:val="1"/>
+      <w:numFmt w:val="decimal"/>
+      <w:lvlText w:val="%6."/>
+      <w:lvlJc w:val="left"/>
+      <w:pPr>
+        <w:tabs>
+          <w:tab w:val="num" w:pos="4320"/>
+        </w:tabs>
+        <w:ind w:left="4320" w:hanging="360"/>
+      </w:pPr>
+    </w:lvl>
+    <w:lvl w:ilvl="6" w:tentative="1">
+      <w:start w:val="1"/>
+      <w:numFmt w:val="decimal"/>
+      <w:lvlText w:val="%7."/>
+      <w:lvlJc w:val="left"/>
+      <w:pPr>
+        <w:tabs>
+          <w:tab w:val="num" w:pos="5040"/>
+        </w:tabs>
+        <w:ind w:left="5040" w:hanging="360"/>
+      </w:pPr>
+    </w:lvl>
+    <w:lvl w:ilvl="7" w:tentative="1">
+      <w:start w:val="1"/>
+      <w:numFmt w:val="decimal"/>
+      <w:lvlText w:val="%8."/>
+      <w:lvlJc w:val="left"/>
+      <w:pPr>
+        <w:tabs>
+          <w:tab w:val="num" w:pos="5760"/>
+        </w:tabs>
+        <w:ind w:left="5760" w:hanging="360"/>
+      </w:pPr>
+    </w:lvl>
+    <w:lvl w:ilvl="8" w:tentative="1">
+      <w:start w:val="1"/>
+      <w:numFmt w:val="decimal"/>
+      <w:lvlText w:val="%9."/>
+      <w:lvlJc w:val="left"/>
+      <w:pPr>
+        <w:tabs>
+          <w:tab w:val="num" w:pos="6480"/>
+        </w:tabs>
+        <w:ind w:left="6480" w:hanging="360"/>
+      </w:pPr>
+    </w:lvl>
+  </w:abstractNum>
   <w:num w:numId="1">
     <w:abstractNumId w:val="0"/>
   </w:num>
@@ -4284,6 +7355,9 @@
   </w:num>
   <w:num w:numId="3">
     <w:abstractNumId w:val="1"/>
+  </w:num>
+  <w:num w:numId="4">
+    <w:abstractNumId w:val="3"/>
   </w:num>
 </w:numbering>
 </file>
@@ -4603,6 +7677,11 @@
       <w:u w:val="single"/>
     </w:rPr>
   </w:style>
+  <w:style w:type="character" w:customStyle="1" w:styleId="collection-drawer-emphasized-code">
+    <w:name w:val="collection-drawer-emphasized-code"/>
+    <w:basedOn w:val="Fuentedeprrafopredeter"/>
+    <w:rsid w:val="009219B8"/>
+  </w:style>
 </w:styles>
 </file>
 
@@ -4921,6 +8000,11 @@
       <w:u w:val="single"/>
     </w:rPr>
   </w:style>
+  <w:style w:type="character" w:customStyle="1" w:styleId="collection-drawer-emphasized-code">
+    <w:name w:val="collection-drawer-emphasized-code"/>
+    <w:basedOn w:val="Fuentedeprrafopredeter"/>
+    <w:rsid w:val="009219B8"/>
+  </w:style>
 </w:styles>
 </file>
 
@@ -5179,7 +8263,7 @@
   <a:extraClrSchemeLst/>
   <a:extLst>
     <a:ext uri="{05A4C25C-085E-4340-85A3-A5531E510DB2}">
-      <thm15:themeFamily xmlns="" xmlns:thm15="http://schemas.microsoft.com/office/thememl/2012/main" name="Office Theme" id="{62F939B6-93AF-4DB8-9C6B-D6C7DFDC589F}" vid="{4A3C46E8-61CC-4603-A589-7422A47A8E4A}"/>
+      <thm15:themeFamily xmlns:thm15="http://schemas.microsoft.com/office/thememl/2012/main" xmlns="" name="Office Theme" id="{62F939B6-93AF-4DB8-9C6B-D6C7DFDC589F}" vid="{4A3C46E8-61CC-4603-A589-7422A47A8E4A}"/>
     </a:ext>
   </a:extLst>
 </a:theme>

</xml_diff>

<commit_message>
anotaciones a diseño web adaptativoi
desde  la oficina
</commit_message>
<xml_diff>
--- a/css notas.docx
+++ b/css notas.docx
@@ -4224,7 +4224,6 @@
         <w:t xml:space="preserve">Permite seleccionar una imagen según una condición de tamaño de display o dispositivo </w:t>
       </w:r>
     </w:p>
-    <w:p/>
     <w:p>
       <w:pPr>
         <w:spacing w:after="0"/>
@@ -4284,61 +4283,341 @@
         </w:rPr>
         <w:t>gato</w:t>
       </w:r>
+      <w:r>
+        <w:rPr>
+          <w:lang w:val="en-US"/>
+        </w:rPr>
+        <w:t>.png”&gt;</w:t>
+      </w:r>
+    </w:p>
+    <w:p>
+      <w:pPr>
+        <w:spacing w:after="0"/>
+        <w:rPr>
+          <w:lang w:val="en-US"/>
+        </w:rPr>
+      </w:pPr>
+      <w:r>
+        <w:rPr>
+          <w:lang w:val="en-US"/>
+        </w:rPr>
+        <w:tab/>
+        <w:t>&lt;img src= “img/pajaro.jpg”/&gt;</w:t>
+      </w:r>
+    </w:p>
+    <w:p>
+      <w:pPr>
+        <w:spacing w:after="0"/>
+        <w:rPr>
+          <w:lang w:val="en-US"/>
+        </w:rPr>
+      </w:pPr>
+      <w:r>
+        <w:rPr>
+          <w:lang w:val="en-US"/>
+        </w:rPr>
+        <w:t>&lt;/picture&gt;</w:t>
+      </w:r>
+    </w:p>
+    <w:p>
+      <w:pPr>
+        <w:rPr>
+          <w:lang w:val="en-US"/>
+        </w:rPr>
+      </w:pPr>
+    </w:p>
+    <w:p>
+      <w:pPr>
+        <w:rPr>
+          <w:lang w:val="en-US"/>
+        </w:rPr>
+      </w:pPr>
+    </w:p>
+    <w:p>
+      <w:pPr>
+        <w:rPr>
+          <w:lang w:val="en-US"/>
+        </w:rPr>
+      </w:pPr>
+    </w:p>
+    <w:p>
+      <w:pPr>
+        <w:rPr>
+          <w:lang w:val="en-US"/>
+        </w:rPr>
+      </w:pPr>
+    </w:p>
+    <w:p>
+      <w:pPr>
+        <w:jc w:val="center"/>
+      </w:pPr>
+      <w:r>
+        <w:lastRenderedPageBreak/>
+        <w:t>MEDIA QUERIES</w:t>
+      </w:r>
+    </w:p>
+    <w:p>
+      <w:pPr>
+        <w:jc w:val="both"/>
+      </w:pPr>
+      <w:r>
+        <w:t>Son porciones de código que se ejecutan cuando se cumple una condicion basada en tamaños de panta</w:t>
+      </w:r>
+      <w:r>
+        <w:t>ll</w:t>
+      </w:r>
+      <w:r>
+        <w:t>as o orientación o dispositivos de visualización</w:t>
+      </w:r>
+      <w:r>
+        <w:t xml:space="preserve"> </w:t>
+      </w:r>
+      <w:r>
+        <w:t>los cuales podemos agrupar en:</w:t>
+      </w:r>
+    </w:p>
+    <w:p>
+      <w:pPr>
+        <w:spacing w:after="0"/>
+        <w:jc w:val="both"/>
+      </w:pPr>
+      <w:r>
+        <w:t>print - Vista de Impresión.</w:t>
+      </w:r>
+    </w:p>
+    <w:p>
+      <w:pPr>
+        <w:spacing w:after="0"/>
+        <w:jc w:val="both"/>
+      </w:pPr>
+      <w:r>
+        <w:t>min-width - Tamaño mínimo en horizontal.</w:t>
+      </w:r>
+    </w:p>
+    <w:p>
+      <w:pPr>
+        <w:spacing w:after="0"/>
+        <w:jc w:val="both"/>
+      </w:pPr>
+      <w:r>
+        <w:t>max-width - Tamaño máximo en horizontal.</w:t>
+      </w:r>
+    </w:p>
+    <w:p>
+      <w:pPr>
+        <w:spacing w:after="0"/>
+        <w:jc w:val="both"/>
+      </w:pPr>
+      <w:r>
+        <w:t>min-height - Tamaño mínimo en vertical.</w:t>
+      </w:r>
+    </w:p>
+    <w:p>
+      <w:pPr>
+        <w:spacing w:after="0"/>
+        <w:jc w:val="both"/>
+      </w:pPr>
+      <w:r>
+        <w:t>max-height - Tamaño máximo en vertical.</w:t>
+      </w:r>
+    </w:p>
+    <w:p>
+      <w:pPr>
+        <w:spacing w:after="0"/>
+        <w:jc w:val="both"/>
+      </w:pPr>
+      <w:r>
+        <w:t>orientation - Posición en la que se encuentre el dispositivo.</w:t>
+      </w:r>
+    </w:p>
+    <w:p>
+      <w:pPr>
+        <w:spacing w:after="0"/>
+        <w:jc w:val="both"/>
+      </w:pPr>
+      <w:r>
+        <w:t>resolution - Tamaño ocupado por el browser en píxeles.</w:t>
+      </w:r>
+    </w:p>
+    <w:p>
+      <w:pPr>
+        <w:spacing w:after="0"/>
+        <w:jc w:val="both"/>
+      </w:pPr>
+      <w:r>
+        <w:t>color - Detecta si la pantalla en que se visualiza el sitio es a color o en blanco y negro.</w:t>
+      </w:r>
+    </w:p>
+    <w:p>
+      <w:pPr>
+        <w:spacing w:after="0"/>
+        <w:jc w:val="both"/>
+      </w:pPr>
+      <w:r>
+        <w:t>light-level - Densidad de la luz del dispositivo.</w:t>
+      </w:r>
+    </w:p>
+    <w:p>
+      <w:pPr>
+        <w:jc w:val="both"/>
+      </w:pPr>
+    </w:p>
+    <w:p>
+      <w:pPr>
+        <w:jc w:val="both"/>
+      </w:pPr>
+      <w:r>
+        <w:t>@media print{</w:t>
+      </w:r>
+    </w:p>
+    <w:p>
+      <w:pPr>
+        <w:jc w:val="both"/>
+      </w:pPr>
+      <w:r>
+        <w:t>}</w:t>
+      </w:r>
+    </w:p>
+    <w:p>
+      <w:pPr>
+        <w:jc w:val="both"/>
+        <w:rPr>
+          <w:lang w:val="en-US"/>
+        </w:rPr>
+      </w:pPr>
+      <w:r>
+        <w:rPr>
+          <w:lang w:val="en-US"/>
+        </w:rPr>
+        <w:t>@media screen{</w:t>
+      </w:r>
+    </w:p>
+    <w:p>
+      <w:pPr>
+        <w:jc w:val="both"/>
+        <w:rPr>
+          <w:lang w:val="en-US"/>
+        </w:rPr>
+      </w:pPr>
+      <w:r>
+        <w:rPr>
+          <w:lang w:val="en-US"/>
+        </w:rPr>
+        <w:t>}</w:t>
+      </w:r>
+    </w:p>
+    <w:p>
+      <w:pPr>
+        <w:jc w:val="both"/>
+        <w:rPr>
+          <w:lang w:val="en-US"/>
+        </w:rPr>
+      </w:pPr>
+      <w:r>
+        <w:rPr>
+          <w:lang w:val="en-US"/>
+        </w:rPr>
+        <w:t xml:space="preserve">@media  </w:t>
+      </w:r>
+      <w:r>
+        <w:rPr>
+          <w:lang w:val="en-US"/>
+        </w:rPr>
+        <w:t>max</w:t>
+      </w:r>
+      <w:r>
+        <w:rPr>
+          <w:lang w:val="en-US"/>
+        </w:rPr>
+        <w:t>-width:</w:t>
+      </w:r>
+      <w:r>
+        <w:rPr>
+          <w:lang w:val="en-US"/>
+        </w:rPr>
+        <w:t>420</w:t>
+      </w:r>
+      <w:r>
+        <w:rPr>
+          <w:lang w:val="en-US"/>
+        </w:rPr>
+        <w:t>px</w:t>
+      </w:r>
+      <w:r>
+        <w:rPr>
+          <w:lang w:val="en-US"/>
+        </w:rPr>
+        <w:t>{</w:t>
+      </w:r>
+    </w:p>
+    <w:p>
+      <w:pPr>
+        <w:jc w:val="both"/>
+        <w:rPr>
+          <w:lang w:val="en-US"/>
+        </w:rPr>
+      </w:pPr>
+      <w:r>
+        <w:rPr>
+          <w:lang w:val="en-US"/>
+        </w:rPr>
+        <w:t>}</w:t>
+      </w:r>
+    </w:p>
+    <w:p>
+      <w:pPr>
+        <w:jc w:val="both"/>
+        <w:rPr>
+          <w:lang w:val="en-US"/>
+        </w:rPr>
+      </w:pPr>
+      <w:r>
+        <w:rPr>
+          <w:lang w:val="en-US"/>
+        </w:rPr>
+        <w:t>@media (min-didth:421px) and (max-width:720px){</w:t>
+      </w:r>
+    </w:p>
+    <w:p>
+      <w:pPr>
+        <w:jc w:val="both"/>
+        <w:rPr>
+          <w:lang w:val="en-US"/>
+        </w:rPr>
+      </w:pPr>
+      <w:r>
+        <w:rPr>
+          <w:lang w:val="en-US"/>
+        </w:rPr>
+        <w:t>}</w:t>
+      </w:r>
+    </w:p>
+    <w:p>
+      <w:pPr>
+        <w:jc w:val="both"/>
+        <w:rPr>
+          <w:lang w:val="en-US"/>
+        </w:rPr>
+      </w:pPr>
       <w:bookmarkStart w:id="0" w:name="_GoBack"/>
       <w:bookmarkEnd w:id="0"/>
-      <w:r>
-        <w:rPr>
-          <w:lang w:val="en-US"/>
-        </w:rPr>
-        <w:t>.png”&gt;</w:t>
-      </w:r>
-    </w:p>
-    <w:p>
-      <w:pPr>
-        <w:spacing w:after="0"/>
-        <w:rPr>
-          <w:lang w:val="en-US"/>
-        </w:rPr>
-      </w:pPr>
-      <w:r>
-        <w:rPr>
-          <w:lang w:val="en-US"/>
-        </w:rPr>
-        <w:tab/>
-        <w:t>&lt;img src= “img/pajaro.jpg”/&gt;</w:t>
-      </w:r>
-    </w:p>
-    <w:p>
-      <w:pPr>
-        <w:spacing w:after="0"/>
-        <w:rPr>
-          <w:lang w:val="en-US"/>
-        </w:rPr>
-      </w:pPr>
-      <w:r>
-        <w:rPr>
-          <w:lang w:val="en-US"/>
-        </w:rPr>
-        <w:t>&lt;</w:t>
-      </w:r>
-      <w:r>
-        <w:rPr>
-          <w:lang w:val="en-US"/>
-        </w:rPr>
-        <w:t>/</w:t>
-      </w:r>
-      <w:r>
-        <w:rPr>
-          <w:lang w:val="en-US"/>
-        </w:rPr>
-        <w:t>picture&gt;</w:t>
-      </w:r>
-    </w:p>
-    <w:p>
-      <w:pPr>
-        <w:rPr>
-          <w:lang w:val="en-US"/>
-        </w:rPr>
+    </w:p>
+    <w:p>
+      <w:pPr>
+        <w:jc w:val="both"/>
+      </w:pPr>
+      <w:r>
+        <w:t>Dependiendo de los media types deben crearse estilos individuales que se ajusten a las condiciones detectadas. El dispositivo renderizará los estilos creados específicamente para cada condición.</w:t>
+      </w:r>
+    </w:p>
+    <w:p>
+      <w:pPr>
+        <w:jc w:val="both"/>
+      </w:pPr>
+    </w:p>
+    <w:p>
+      <w:pPr>
+        <w:jc w:val="both"/>
       </w:pPr>
     </w:p>
     <w:sectPr>

</xml_diff>

<commit_message>
Ejercicio de Busquedas - formulario
Desde Bucaramanga
</commit_message>
<xml_diff>
--- a/css notas.docx
+++ b/css notas.docx
@@ -487,10 +487,19 @@
           <w:b/>
         </w:rPr>
       </w:pPr>
-      <w:r>
-        <w:rPr>
-          <w:b/>
-        </w:rPr>
+    </w:p>
+    <w:p>
+      <w:pPr>
+        <w:jc w:val="center"/>
+        <w:rPr>
+          <w:b/>
+        </w:rPr>
+      </w:pPr>
+      <w:r>
+        <w:rPr>
+          <w:b/>
+        </w:rPr>
+        <w:lastRenderedPageBreak/>
         <w:t>MÉTODOS PARA APLICAR ESTILOS A LOS ELEMENTOS</w:t>
       </w:r>
     </w:p>
@@ -499,7 +508,6 @@
         <w:rPr>
           <w:b/>
         </w:rPr>
-        <w:lastRenderedPageBreak/>
         <w:t>Atributos a nivel de elemento HTML</w:t>
       </w:r>
       <w:r>
@@ -914,6 +922,7 @@
         <w:rPr>
           <w:b/>
         </w:rPr>
+        <w:lastRenderedPageBreak/>
         <w:t>SELECTORES DE ELEMENTOS EN CSS</w:t>
       </w:r>
     </w:p>
@@ -925,7 +934,6 @@
         <w:rPr>
           <w:b/>
         </w:rPr>
-        <w:lastRenderedPageBreak/>
         <w:t>Selectores de etiqueta</w:t>
       </w:r>
       <w:r>
@@ -1018,7 +1026,7 @@
         <w:rPr>
           <w:b/>
           <w:noProof/>
-          <w:lang w:eastAsia="es-CO"/>
+          <w:lang w:val="en-US"/>
         </w:rPr>
         <mc:AlternateContent>
           <mc:Choice Requires="wps">
@@ -1743,7 +1751,6 @@
         <w:rPr>
           <w:b/>
         </w:rPr>
-        <w:lastRenderedPageBreak/>
         <w:t>PROPIEDADES CSS</w:t>
       </w:r>
     </w:p>
@@ -1910,7 +1917,7 @@
       <w:r>
         <w:rPr>
           <w:noProof/>
-          <w:lang w:eastAsia="es-CO"/>
+          <w:lang w:val="en-US"/>
         </w:rPr>
         <w:drawing>
           <wp:anchor distT="0" distB="0" distL="114300" distR="114300" simplePos="0" relativeHeight="251654144" behindDoc="0" locked="0" layoutInCell="1" allowOverlap="1" wp14:anchorId="38667A66" wp14:editId="4E727AE1">
@@ -2337,6 +2344,7 @@
         <w:spacing w:after="0" w:line="240" w:lineRule="auto"/>
       </w:pPr>
       <w:r>
+        <w:lastRenderedPageBreak/>
         <w:t>vmax: entre vw y vh toma el que tenga el mayor valor</w:t>
       </w:r>
     </w:p>
@@ -2349,7 +2357,6 @@
         <w:rPr>
           <w:b/>
         </w:rPr>
-        <w:lastRenderedPageBreak/>
         <w:t>Propiedad Position</w:t>
       </w:r>
       <w:r>
@@ -2638,7 +2645,7 @@
       <w:r>
         <w:rPr>
           <w:noProof/>
-          <w:lang w:eastAsia="es-CO"/>
+          <w:lang w:val="en-US"/>
         </w:rPr>
         <w:drawing>
           <wp:anchor distT="0" distB="0" distL="114300" distR="114300" simplePos="0" relativeHeight="251656192" behindDoc="1" locked="0" layoutInCell="1" allowOverlap="1" wp14:anchorId="127FDAD7" wp14:editId="4DFB1F74">
@@ -2763,7 +2770,7 @@
       <w:r>
         <w:rPr>
           <w:noProof/>
-          <w:lang w:eastAsia="es-CO"/>
+          <w:lang w:val="en-US"/>
         </w:rPr>
         <w:drawing>
           <wp:anchor distT="0" distB="0" distL="114300" distR="114300" simplePos="0" relativeHeight="251658240" behindDoc="1" locked="0" layoutInCell="1" allowOverlap="1" wp14:anchorId="1D157F27" wp14:editId="5CBBC1AD">
@@ -3384,7 +3391,7 @@
       <w:r>
         <w:rPr>
           <w:noProof/>
-          <w:lang w:eastAsia="es-CO"/>
+          <w:lang w:val="en-US"/>
         </w:rPr>
         <w:drawing>
           <wp:anchor distT="0" distB="0" distL="114300" distR="114300" simplePos="0" relativeHeight="251660288" behindDoc="0" locked="0" layoutInCell="1" allowOverlap="1" wp14:anchorId="60EBB745" wp14:editId="4DE2AD8E">
@@ -4216,7 +4223,7 @@
       <w:r>
         <w:rPr>
           <w:noProof/>
-          <w:lang w:eastAsia="es-CO"/>
+          <w:lang w:val="en-US"/>
         </w:rPr>
         <w:drawing>
           <wp:inline distT="0" distB="0" distL="0" distR="0">
@@ -5421,7 +5428,7 @@
       <w:r>
         <w:rPr>
           <w:noProof/>
-          <w:lang w:eastAsia="es-CO"/>
+          <w:lang w:val="en-US"/>
         </w:rPr>
         <mc:AlternateContent>
           <mc:Choice Requires="wps">
@@ -6117,7 +6124,7 @@
       <w:r>
         <w:rPr>
           <w:noProof/>
-          <w:lang w:eastAsia="es-CO"/>
+          <w:lang w:val="en-US"/>
         </w:rPr>
         <w:drawing>
           <wp:inline distT="0" distB="0" distL="0" distR="0" wp14:anchorId="60B59CF1" wp14:editId="30EBBB8F">
@@ -7577,7 +7584,7 @@
           <w:color w:val="333333"/>
           <w:sz w:val="24"/>
           <w:szCs w:val="24"/>
-          <w:lang w:eastAsia="es-CO"/>
+          <w:lang w:val="en-US"/>
         </w:rPr>
         <w:drawing>
           <wp:inline distT="0" distB="0" distL="0" distR="0">
@@ -7747,7 +7754,7 @@
           <w:color w:val="333333"/>
           <w:sz w:val="24"/>
           <w:szCs w:val="24"/>
-          <w:lang w:eastAsia="es-CO"/>
+          <w:lang w:val="en-US"/>
         </w:rPr>
         <w:drawing>
           <wp:anchor distT="0" distB="0" distL="114300" distR="114300" simplePos="0" relativeHeight="251657216" behindDoc="0" locked="0" layoutInCell="1" allowOverlap="1" wp14:anchorId="2FFA3D21" wp14:editId="2E07FA39">
@@ -7819,7 +7826,7 @@
           <w:color w:val="333333"/>
           <w:sz w:val="24"/>
           <w:szCs w:val="24"/>
-          <w:lang w:eastAsia="es-CO"/>
+          <w:lang w:val="en-US"/>
         </w:rPr>
         <w:drawing>
           <wp:anchor distT="0" distB="0" distL="114300" distR="114300" simplePos="0" relativeHeight="251661312" behindDoc="0" locked="0" layoutInCell="1" allowOverlap="1" wp14:anchorId="71460221" wp14:editId="25CCB316">
@@ -7971,7 +7978,7 @@
           <w:color w:val="333333"/>
           <w:sz w:val="24"/>
           <w:szCs w:val="24"/>
-          <w:lang w:eastAsia="es-CO"/>
+          <w:lang w:val="en-US"/>
         </w:rPr>
         <w:drawing>
           <wp:inline distT="0" distB="0" distL="0" distR="0" wp14:anchorId="595D9BA4" wp14:editId="7728D60A">
@@ -8111,7 +8118,7 @@
           <w:color w:val="333333"/>
           <w:sz w:val="24"/>
           <w:szCs w:val="24"/>
-          <w:lang w:eastAsia="es-CO"/>
+          <w:lang w:val="en-US"/>
         </w:rPr>
         <w:drawing>
           <wp:inline distT="0" distB="0" distL="0" distR="0" wp14:anchorId="667C0731" wp14:editId="3F2CBED0">
@@ -8213,7 +8220,7 @@
           <w:color w:val="333333"/>
           <w:sz w:val="24"/>
           <w:szCs w:val="24"/>
-          <w:lang w:eastAsia="es-CO"/>
+          <w:lang w:val="en-US"/>
         </w:rPr>
         <w:drawing>
           <wp:inline distT="0" distB="0" distL="0" distR="0">
@@ -8303,7 +8310,7 @@
           <w:color w:val="333333"/>
           <w:sz w:val="24"/>
           <w:szCs w:val="24"/>
-          <w:lang w:eastAsia="es-CO"/>
+          <w:lang w:val="en-US"/>
         </w:rPr>
         <w:drawing>
           <wp:inline distT="0" distB="0" distL="0" distR="0">
@@ -8590,12 +8597,6 @@
       <w:pPr>
         <w:spacing w:after="0"/>
         <w:jc w:val="both"/>
-      </w:pPr>
-    </w:p>
-    <w:p>
-      <w:pPr>
-        <w:spacing w:after="0"/>
-        <w:jc w:val="both"/>
         <w:rPr>
           <w:b/>
         </w:rPr>
@@ -8647,12 +8648,6 @@
       <w:pPr>
         <w:spacing w:after="0"/>
         <w:jc w:val="both"/>
-      </w:pPr>
-    </w:p>
-    <w:p>
-      <w:pPr>
-        <w:spacing w:after="0"/>
-        <w:jc w:val="both"/>
         <w:rPr>
           <w:b/>
         </w:rPr>
@@ -8722,12 +8717,6 @@
       <w:pPr>
         <w:spacing w:after="0"/>
         <w:jc w:val="both"/>
-      </w:pPr>
-    </w:p>
-    <w:p>
-      <w:pPr>
-        <w:spacing w:after="0"/>
-        <w:jc w:val="both"/>
         <w:rPr>
           <w:b/>
         </w:rPr>
@@ -8768,6 +8757,7 @@
     </w:p>
     <w:p>
       <w:pPr>
+        <w:spacing w:after="0"/>
         <w:jc w:val="both"/>
       </w:pPr>
       <w:r>
@@ -8843,19 +8833,7 @@
         <w:jc w:val="both"/>
       </w:pPr>
       <w:r>
-        <w:t>Checkbox</w:t>
-      </w:r>
-      <w:r>
-        <w:t>-inline</w:t>
-      </w:r>
-      <w:r>
-        <w:t xml:space="preserve">: agrupa y organiza de forma </w:t>
-      </w:r>
-      <w:r>
-        <w:t>horizontal</w:t>
-      </w:r>
-      <w:r>
-        <w:t xml:space="preserve"> los elementos check</w:t>
+        <w:t>Checkbox-inline: agrupa y organiza de forma horizontal los elementos check</w:t>
       </w:r>
     </w:p>
     <w:p>
@@ -8879,25 +8857,7 @@
         <w:jc w:val="both"/>
       </w:pPr>
       <w:r>
-        <w:t>Radio</w:t>
-      </w:r>
-      <w:r>
-        <w:t>-inline</w:t>
-      </w:r>
-      <w:r>
-        <w:t xml:space="preserve">: agrupa y </w:t>
-      </w:r>
-      <w:r>
-        <w:t>organiza</w:t>
-      </w:r>
-      <w:r>
-        <w:t xml:space="preserve"> de forma </w:t>
-      </w:r>
-      <w:r>
-        <w:t>horizontal</w:t>
-      </w:r>
-      <w:r>
-        <w:t xml:space="preserve"> los elementos radio </w:t>
+        <w:t xml:space="preserve">Radio-inline: agrupa y organiza de forma horizontal los elementos radio </w:t>
       </w:r>
     </w:p>
     <w:p>
@@ -8969,6 +8929,9 @@
         <w:spacing w:after="0"/>
         <w:ind w:firstLine="708"/>
         <w:jc w:val="both"/>
+        <w:rPr>
+          <w:lang w:val="en-US"/>
+        </w:rPr>
       </w:pPr>
       <w:r>
         <w:rPr>
@@ -8983,6 +8946,9 @@
         <w:tab/>
       </w:r>
       <w:r>
+        <w:rPr>
+          <w:lang w:val="en-US"/>
+        </w:rPr>
         <w:t>&lt;label for=”hobbie3”&gt;videojuegos&lt;/label&gt;</w:t>
       </w:r>
     </w:p>
@@ -8996,9 +8962,15 @@
         </w:rPr>
       </w:pPr>
       <w:r>
+        <w:rPr>
+          <w:lang w:val="en-US"/>
+        </w:rPr>
         <w:tab/>
       </w:r>
       <w:r>
+        <w:rPr>
+          <w:lang w:val="en-US"/>
+        </w:rPr>
         <w:tab/>
       </w:r>
       <w:r>
@@ -9019,14 +8991,8 @@
         <w:spacing w:after="0"/>
         <w:ind w:left="708" w:firstLine="708"/>
         <w:jc w:val="both"/>
-        <w:rPr>
-          <w:lang w:val="en-US"/>
-        </w:rPr>
-      </w:pPr>
-      <w:r>
-        <w:rPr>
-          <w:lang w:val="en-US"/>
-        </w:rPr>
+      </w:pPr>
+      <w:r>
         <w:t>&lt;/div&gt;</w:t>
       </w:r>
     </w:p>
@@ -9035,14 +9001,8 @@
         <w:spacing w:after="0"/>
         <w:ind w:firstLine="708"/>
         <w:jc w:val="both"/>
-        <w:rPr>
-          <w:lang w:val="en-US"/>
-        </w:rPr>
-      </w:pPr>
-      <w:r>
-        <w:rPr>
-          <w:lang w:val="en-US"/>
-        </w:rPr>
+      </w:pPr>
+      <w:r>
         <w:t>&lt;/div&gt;</w:t>
       </w:r>
     </w:p>
@@ -9050,204 +9010,1659 @@
       <w:pPr>
         <w:spacing w:after="0"/>
         <w:jc w:val="both"/>
-        <w:rPr>
-          <w:lang w:val="en-US"/>
-        </w:rPr>
-      </w:pPr>
-    </w:p>
-    <w:p>
-      <w:pPr>
-        <w:spacing w:after="0"/>
-        <w:jc w:val="both"/>
-      </w:pPr>
-    </w:p>
-    <w:p>
-      <w:pPr>
-        <w:spacing w:after="0"/>
-        <w:jc w:val="both"/>
-      </w:pPr>
-    </w:p>
-    <w:p>
-      <w:pPr>
-        <w:spacing w:after="0"/>
-        <w:jc w:val="both"/>
-      </w:pPr>
-    </w:p>
-    <w:p>
-      <w:pPr>
-        <w:spacing w:after="0"/>
-        <w:jc w:val="both"/>
-      </w:pPr>
-      <w:r>
+      </w:pPr>
+      <w:r>
+        <w:t>Listas desplegables: también se le agrega la clase form</w:t>
+      </w:r>
+      <w:r>
+        <w:t>-</w:t>
+      </w:r>
+      <w:r>
+        <w:t xml:space="preserve">control no se necesita encerrar en un div ya que </w:t>
+      </w:r>
+      <w:r>
+        <w:t>lo encierra</w:t>
+      </w:r>
+      <w:r>
+        <w:t xml:space="preserve"> un select</w:t>
+      </w:r>
+      <w:r>
+        <w:t xml:space="preserve">, </w:t>
+      </w:r>
+      <w:r>
+        <w:t xml:space="preserve">permite </w:t>
+      </w:r>
+      <w:r>
+        <w:t xml:space="preserve">agregar atributo </w:t>
+      </w:r>
+      <w:r>
+        <w:rPr>
+          <w:b/>
+        </w:rPr>
+        <w:t>multiple</w:t>
+      </w:r>
+      <w:r>
+        <w:t xml:space="preserve"> para seleccionar varias opciones al tiempo.</w:t>
+      </w:r>
+    </w:p>
+    <w:p>
+      <w:pPr>
+        <w:spacing w:after="0"/>
+        <w:jc w:val="both"/>
+        <w:rPr>
+          <w:lang w:val="en-US"/>
+        </w:rPr>
+      </w:pPr>
+      <w:r>
+        <w:rPr>
+          <w:lang w:val="en-US"/>
+        </w:rPr>
+        <w:t xml:space="preserve">&lt;select </w:t>
+      </w:r>
+      <w:r>
+        <w:rPr>
+          <w:b/>
+          <w:lang w:val="en-US"/>
+        </w:rPr>
+        <w:t>multiple</w:t>
+      </w:r>
+      <w:r>
+        <w:rPr>
+          <w:lang w:val="en-US"/>
+        </w:rPr>
+        <w:t xml:space="preserve"> class=”form-control” name=””&gt;</w:t>
+      </w:r>
+    </w:p>
+    <w:p>
+      <w:pPr>
+        <w:spacing w:after="0"/>
+        <w:jc w:val="both"/>
+        <w:rPr>
+          <w:lang w:val="en-US"/>
+        </w:rPr>
+      </w:pPr>
+      <w:r>
+        <w:rPr>
+          <w:lang w:val="en-US"/>
+        </w:rPr>
+        <w:tab/>
+        <w:t>&lt;option value=””&gt;seleccion 1&lt;/option&gt;</w:t>
+      </w:r>
+    </w:p>
+    <w:p>
+      <w:pPr>
+        <w:spacing w:after="0"/>
+        <w:ind w:firstLine="708"/>
+        <w:jc w:val="both"/>
+        <w:rPr>
+          <w:lang w:val="en-US"/>
+        </w:rPr>
+      </w:pPr>
+      <w:r>
+        <w:rPr>
+          <w:lang w:val="en-US"/>
+        </w:rPr>
+        <w:t>&lt;option value=””&gt;seleccion 2&lt;/option&gt;</w:t>
+      </w:r>
+    </w:p>
+    <w:p>
+      <w:pPr>
+        <w:spacing w:after="0"/>
+        <w:ind w:firstLine="708"/>
+        <w:jc w:val="both"/>
+        <w:rPr>
+          <w:lang w:val="en-US"/>
+        </w:rPr>
+      </w:pPr>
+      <w:r>
+        <w:rPr>
+          <w:lang w:val="en-US"/>
+        </w:rPr>
+        <w:t>&lt;option value=””&gt;seleccion 3&lt;/option&gt;</w:t>
+      </w:r>
+    </w:p>
+    <w:p>
+      <w:pPr>
+        <w:spacing w:after="0"/>
+        <w:ind w:firstLine="708"/>
+        <w:jc w:val="both"/>
+        <w:rPr>
+          <w:lang w:val="en-US"/>
+        </w:rPr>
+      </w:pPr>
+      <w:r>
+        <w:rPr>
+          <w:lang w:val="en-US"/>
+        </w:rPr>
+        <w:t>&lt;option value=””&gt;seleccion 4&lt;/option&gt;</w:t>
+      </w:r>
+    </w:p>
+    <w:p>
+      <w:pPr>
+        <w:spacing w:after="0"/>
+        <w:jc w:val="both"/>
+      </w:pPr>
+      <w:r>
+        <w:t>&lt;/select&gt;</w:t>
+      </w:r>
+    </w:p>
+    <w:p>
+      <w:pPr>
+        <w:spacing w:after="0"/>
+        <w:jc w:val="center"/>
+        <w:rPr>
+          <w:b/>
+        </w:rPr>
+      </w:pPr>
+      <w:r>
+        <w:rPr>
+          <w:b/>
+        </w:rPr>
         <w:lastRenderedPageBreak/>
-        <w:t>Listas desplegables: también se le agrega la clase form</w:t>
-      </w:r>
-      <w:r>
-        <w:t>-</w:t>
-      </w:r>
-      <w:r>
-        <w:t>control no se necesita encerrar en un div ya que el está encerrado en un select</w:t>
-      </w:r>
-      <w:r>
-        <w:t xml:space="preserve">, se le </w:t>
+        <w:t xml:space="preserve">FRAMWORKS FUNDATION </w:t>
+      </w:r>
+    </w:p>
+    <w:p>
+      <w:pPr>
+        <w:spacing w:after="0"/>
+        <w:jc w:val="center"/>
+        <w:rPr>
+          <w:b/>
+        </w:rPr>
+      </w:pPr>
+      <w:r>
+        <w:rPr>
+          <w:b/>
+        </w:rPr>
+        <w:t>ZURB</w:t>
+      </w:r>
+    </w:p>
+    <w:p>
+      <w:pPr>
+        <w:spacing w:after="0"/>
+        <w:jc w:val="center"/>
+      </w:pPr>
+    </w:p>
+    <w:p>
+      <w:pPr>
+        <w:spacing w:after="0"/>
+        <w:jc w:val="both"/>
+      </w:pPr>
+      <w:r>
+        <w:t>Esta construi</w:t>
+      </w:r>
+      <w:r>
+        <w:t>d</w:t>
+      </w:r>
+      <w:r>
+        <w:t>o en HTML CSS y JAVAscript</w:t>
+      </w:r>
+      <w:r>
+        <w:t xml:space="preserve"> permite desarrollar código mas rápido y es compatible con cualquier tecnologis Back-end </w:t>
+      </w:r>
+    </w:p>
+    <w:p>
+      <w:pPr>
+        <w:pStyle w:val="Prrafodelista"/>
+        <w:numPr>
+          <w:ilvl w:val="0"/>
+          <w:numId w:val="1"/>
+        </w:numPr>
+        <w:spacing w:after="0"/>
+        <w:jc w:val="both"/>
+      </w:pPr>
+      <w:r>
+        <w:t xml:space="preserve">50% reducción de código </w:t>
+      </w:r>
+    </w:p>
+    <w:p>
+      <w:pPr>
+        <w:pStyle w:val="Prrafodelista"/>
+        <w:numPr>
+          <w:ilvl w:val="0"/>
+          <w:numId w:val="1"/>
+        </w:numPr>
+        <w:spacing w:after="0"/>
+        <w:jc w:val="both"/>
+      </w:pPr>
+      <w:r>
+        <w:t xml:space="preserve">Componentes pensados para la </w:t>
+      </w:r>
+      <w:r>
+        <w:t>a</w:t>
+      </w:r>
+      <w:r>
+        <w:t xml:space="preserve">ccesibilidad </w:t>
+      </w:r>
+    </w:p>
+    <w:p>
+      <w:pPr>
+        <w:pStyle w:val="Prrafodelista"/>
+        <w:numPr>
+          <w:ilvl w:val="0"/>
+          <w:numId w:val="1"/>
+        </w:numPr>
+        <w:spacing w:after="0"/>
+        <w:jc w:val="both"/>
+      </w:pPr>
+      <w:r>
+        <w:t xml:space="preserve">Menos cantidad de estilos para sobreescribir </w:t>
+      </w:r>
+    </w:p>
+    <w:p>
+      <w:pPr>
+        <w:pStyle w:val="Prrafodelista"/>
+        <w:numPr>
+          <w:ilvl w:val="0"/>
+          <w:numId w:val="1"/>
+        </w:numPr>
+        <w:spacing w:after="0"/>
+        <w:jc w:val="both"/>
+      </w:pPr>
+      <w:r>
+        <w:t xml:space="preserve">Sistema de rejillas personalizables </w:t>
+      </w:r>
+    </w:p>
+    <w:p>
+      <w:pPr>
+        <w:pStyle w:val="Prrafodelista"/>
+        <w:numPr>
+          <w:ilvl w:val="0"/>
+          <w:numId w:val="1"/>
+        </w:numPr>
+        <w:spacing w:after="0"/>
+        <w:jc w:val="both"/>
+      </w:pPr>
+      <w:r>
+        <w:t>Herramientas de prototipado ZURB</w:t>
+      </w:r>
+    </w:p>
+    <w:p>
+      <w:pPr>
+        <w:pStyle w:val="Prrafodelista"/>
+        <w:numPr>
+          <w:ilvl w:val="0"/>
+          <w:numId w:val="1"/>
+        </w:numPr>
+        <w:spacing w:after="0"/>
+        <w:jc w:val="both"/>
+      </w:pPr>
+      <w:r>
+        <w:t xml:space="preserve">Movimiento en la interfaz del usuario y patrones de diseño mas flexibles </w:t>
+      </w:r>
+    </w:p>
+    <w:p>
+      <w:pPr>
+        <w:pStyle w:val="Prrafodelista"/>
+        <w:numPr>
+          <w:ilvl w:val="0"/>
+          <w:numId w:val="1"/>
+        </w:numPr>
+        <w:spacing w:after="0"/>
+        <w:jc w:val="both"/>
+      </w:pPr>
+      <w:r>
+        <w:t xml:space="preserve">Único framework soportado por una organización con 5 años de trayectoria </w:t>
+      </w:r>
+    </w:p>
+    <w:p>
+      <w:pPr>
+        <w:spacing w:after="0"/>
+        <w:jc w:val="both"/>
+      </w:pPr>
+    </w:p>
+    <w:p>
+      <w:pPr>
+        <w:spacing w:after="0"/>
+        <w:jc w:val="center"/>
+      </w:pPr>
+    </w:p>
+    <w:p>
+      <w:pPr>
+        <w:spacing w:after="0"/>
+        <w:jc w:val="center"/>
+      </w:pPr>
+      <w:r>
+        <w:t>PASOS PARA DESCARGAR EL FRAMEWORK</w:t>
+      </w:r>
+    </w:p>
+    <w:p>
+      <w:pPr>
+        <w:pStyle w:val="Prrafodelista"/>
+        <w:numPr>
+          <w:ilvl w:val="0"/>
+          <w:numId w:val="6"/>
+        </w:numPr>
+        <w:spacing w:after="0"/>
+        <w:jc w:val="both"/>
+      </w:pPr>
+      <w:r>
+        <w:t xml:space="preserve">Acceder a la página oficial </w:t>
+      </w:r>
+      <w:hyperlink r:id="rId34" w:history="1">
+        <w:r>
+          <w:rPr>
+            <w:rStyle w:val="Hipervnculo"/>
+          </w:rPr>
+          <w:t>www.fundation.zurb.com</w:t>
+        </w:r>
+      </w:hyperlink>
+    </w:p>
+    <w:p>
+      <w:pPr>
+        <w:pStyle w:val="Prrafodelista"/>
+        <w:numPr>
+          <w:ilvl w:val="0"/>
+          <w:numId w:val="6"/>
+        </w:numPr>
+        <w:spacing w:after="0"/>
+        <w:jc w:val="both"/>
+      </w:pPr>
+      <w:r>
+        <w:t xml:space="preserve">Clic en download Se puede descargar esencial, completa o personalizada </w:t>
+      </w:r>
+    </w:p>
+    <w:p>
+      <w:pPr>
+        <w:pStyle w:val="Prrafodelista"/>
+        <w:numPr>
+          <w:ilvl w:val="0"/>
+          <w:numId w:val="6"/>
+        </w:numPr>
+        <w:spacing w:after="0"/>
+        <w:jc w:val="both"/>
+      </w:pPr>
+      <w:r>
+        <w:t>Si</w:t>
+      </w:r>
+      <w:r>
+        <w:t xml:space="preserve"> s</w:t>
+      </w:r>
+      <w:r>
+        <w:t>e</w:t>
+      </w:r>
+      <w:r>
+        <w:t xml:space="preserve"> e</w:t>
+      </w:r>
+      <w:r>
+        <w:t xml:space="preserve">scoge personalizado desmarcar la opción ALL, definir opciones e ir al final y clic en descargar </w:t>
+      </w:r>
+    </w:p>
+    <w:p>
+      <w:pPr>
+        <w:pStyle w:val="Prrafodelista"/>
+        <w:numPr>
+          <w:ilvl w:val="0"/>
+          <w:numId w:val="6"/>
+        </w:numPr>
+        <w:spacing w:after="0"/>
+        <w:jc w:val="both"/>
+      </w:pPr>
+      <w:r>
+        <w:t>Antes de descargar se debe definir el sistema de rejillas a utilizar grid o flexgrid</w:t>
+      </w:r>
+    </w:p>
+    <w:p>
+      <w:pPr>
+        <w:pStyle w:val="Prrafodelista"/>
+        <w:spacing w:after="0"/>
+        <w:ind w:left="1276" w:hanging="556"/>
+        <w:jc w:val="both"/>
+      </w:pPr>
+      <w:r>
+        <w:rPr>
+          <w:b/>
+        </w:rPr>
+        <w:t>Grid</w:t>
+      </w:r>
+      <w:r>
+        <w:t xml:space="preserve">: se deben definir los tamaños e las columnas que sumen 12 si son menos fundation dejara un espacio en blanco que se puede colocar al final con la opción </w:t>
+      </w:r>
+      <w:r>
+        <w:rPr>
+          <w:b/>
+        </w:rPr>
+        <w:t>end</w:t>
+      </w:r>
+    </w:p>
+    <w:p>
+      <w:pPr>
+        <w:pStyle w:val="Prrafodelista"/>
+        <w:spacing w:after="0"/>
+        <w:ind w:left="1276" w:hanging="556"/>
+        <w:jc w:val="both"/>
+      </w:pPr>
+      <w:r>
+        <w:rPr>
+          <w:b/>
+        </w:rPr>
+        <w:t>Flex g</w:t>
+      </w:r>
+      <w:r>
+        <w:rPr>
+          <w:b/>
+        </w:rPr>
+        <w:t>G</w:t>
+      </w:r>
+      <w:r>
+        <w:rPr>
+          <w:b/>
+        </w:rPr>
+        <w:t>rid</w:t>
+      </w:r>
+      <w:r>
+        <w:t>: no es n</w:t>
+      </w:r>
+      <w:r>
+        <w:t>ecesario definir los tamaños d</w:t>
+      </w:r>
+      <w:r>
+        <w:t>e</w:t>
+      </w:r>
+      <w:r>
+        <w:t xml:space="preserve"> </w:t>
+      </w:r>
+      <w:r>
+        <w:t xml:space="preserve">columna ya que el sistema es flexible, si no se definen </w:t>
+      </w:r>
+      <w:r>
+        <w:t>fundation los divide por partes iguales si se definen algunos si y otros no fundación amplía el tamaño de los que no se les define tamaño para que ocupen el espacio restante.</w:t>
+      </w:r>
+    </w:p>
+    <w:p>
+      <w:pPr>
+        <w:spacing w:after="0"/>
+        <w:ind w:left="360"/>
+        <w:jc w:val="both"/>
+      </w:pPr>
+    </w:p>
+    <w:p>
+      <w:pPr>
+        <w:spacing w:after="0"/>
+        <w:ind w:left="360"/>
+        <w:jc w:val="both"/>
+      </w:pPr>
+      <w:r>
+        <w:t xml:space="preserve">USANDO FUNDATION: </w:t>
+      </w:r>
+    </w:p>
+    <w:p>
+      <w:pPr>
+        <w:spacing w:after="0"/>
+        <w:ind w:left="360"/>
+        <w:jc w:val="both"/>
+      </w:pPr>
+      <w:r>
+        <w:t xml:space="preserve">Se puede empezar desde cero o importar el framework en una página existente  </w:t>
+      </w:r>
+    </w:p>
+    <w:p>
+      <w:pPr>
+        <w:pStyle w:val="Prrafodelista"/>
+        <w:numPr>
+          <w:ilvl w:val="0"/>
+          <w:numId w:val="7"/>
+        </w:numPr>
+        <w:spacing w:after="0"/>
+        <w:jc w:val="both"/>
+      </w:pPr>
+      <w:r>
+        <w:t xml:space="preserve">Descomprimir el archivo descargado </w:t>
+      </w:r>
+    </w:p>
+    <w:p>
+      <w:pPr>
+        <w:pStyle w:val="Prrafodelista"/>
+        <w:numPr>
+          <w:ilvl w:val="0"/>
+          <w:numId w:val="7"/>
+        </w:numPr>
+        <w:spacing w:after="0"/>
+        <w:ind w:left="709"/>
+        <w:jc w:val="both"/>
+      </w:pPr>
+      <w:r>
+        <w:t xml:space="preserve">realizar una copia de la carpeta </w:t>
+      </w:r>
+    </w:p>
+    <w:p>
+      <w:pPr>
+        <w:pStyle w:val="Prrafodelista"/>
+        <w:numPr>
+          <w:ilvl w:val="0"/>
+          <w:numId w:val="7"/>
+        </w:numPr>
+        <w:spacing w:after="0"/>
+        <w:ind w:left="709"/>
+        <w:jc w:val="both"/>
+      </w:pPr>
+      <w:r>
+        <w:t xml:space="preserve">Cambiar el nombre </w:t>
+      </w:r>
+    </w:p>
+    <w:p>
+      <w:pPr>
+        <w:pStyle w:val="Prrafodelista"/>
+        <w:numPr>
+          <w:ilvl w:val="0"/>
+          <w:numId w:val="7"/>
+        </w:numPr>
+        <w:spacing w:after="0"/>
+        <w:ind w:left="709"/>
+        <w:jc w:val="both"/>
+      </w:pPr>
+      <w:r>
+        <w:t xml:space="preserve">Ubicar en el directorio de proyectos web </w:t>
+      </w:r>
+    </w:p>
+    <w:p>
+      <w:pPr>
+        <w:pStyle w:val="Prrafodelista"/>
+        <w:spacing w:after="0"/>
+        <w:ind w:left="709"/>
+        <w:jc w:val="both"/>
+      </w:pPr>
+    </w:p>
+    <w:p>
+      <w:pPr>
+        <w:pStyle w:val="Prrafodelista"/>
+        <w:spacing w:after="0"/>
+        <w:ind w:left="709"/>
+        <w:jc w:val="both"/>
+      </w:pPr>
+      <w:r>
+        <w:t xml:space="preserve">Si el proyecto esta creado y queremos importar </w:t>
+      </w:r>
+    </w:p>
+    <w:p>
+      <w:pPr>
+        <w:pStyle w:val="Prrafodelista"/>
+        <w:spacing w:after="0"/>
+        <w:ind w:left="709"/>
+        <w:jc w:val="both"/>
+      </w:pPr>
+      <w:r>
+        <w:t>Se copian los archivos de las carpetas css y jss en el directorio de nuestro proyecto</w:t>
+      </w:r>
+    </w:p>
+    <w:p>
+      <w:pPr>
+        <w:pStyle w:val="Prrafodelista"/>
+        <w:spacing w:after="0"/>
+        <w:ind w:left="709"/>
+        <w:jc w:val="both"/>
+        <w:rPr>
+          <w:b/>
+        </w:rPr>
+      </w:pPr>
+      <w:r>
+        <w:rPr>
+          <w:b/>
+        </w:rPr>
+        <w:t>Enlazar las hojas de estilos</w:t>
+      </w:r>
+    </w:p>
+    <w:p>
+      <w:pPr>
+        <w:pStyle w:val="Prrafodelista"/>
+        <w:spacing w:after="0"/>
+        <w:ind w:left="709"/>
+        <w:jc w:val="both"/>
+      </w:pPr>
+      <w:r>
+        <w:t>&lt;Link rel=“stilesheet” href=“css/fundation.min.css” &gt;</w:t>
+      </w:r>
+    </w:p>
+    <w:p>
+      <w:pPr>
+        <w:pStyle w:val="Prrafodelista"/>
+        <w:spacing w:after="0"/>
+        <w:ind w:left="709"/>
+        <w:jc w:val="both"/>
+        <w:rPr>
+          <w:lang w:val="en-US"/>
+        </w:rPr>
+      </w:pPr>
+      <w:r>
+        <w:t xml:space="preserve"> </w:t>
+      </w:r>
+      <w:r>
+        <w:rPr>
+          <w:lang w:val="en-US"/>
+        </w:rPr>
+        <w:t>&lt;Link rel=“stilesheet” href=“css/</w:t>
+      </w:r>
+      <w:r>
+        <w:rPr>
+          <w:lang w:val="en-US"/>
+        </w:rPr>
+        <w:t>app.css</w:t>
+      </w:r>
+      <w:r>
+        <w:rPr>
+          <w:lang w:val="en-US"/>
+        </w:rPr>
+        <w:t>” &gt;</w:t>
+      </w:r>
+    </w:p>
+    <w:p>
+      <w:pPr>
+        <w:pStyle w:val="Prrafodelista"/>
+        <w:spacing w:after="0"/>
+        <w:ind w:left="709"/>
+        <w:jc w:val="both"/>
+        <w:rPr>
+          <w:lang w:val="en-US"/>
+        </w:rPr>
+      </w:pPr>
+    </w:p>
+    <w:p>
+      <w:pPr>
+        <w:pStyle w:val="Prrafodelista"/>
+        <w:spacing w:after="0"/>
+        <w:ind w:left="709"/>
+        <w:jc w:val="both"/>
+      </w:pPr>
+      <w:r>
+        <w:t xml:space="preserve">Incluir el boque de codigo para js que podemos encontrar en el archive index.html del proyecto descargado </w:t>
+      </w:r>
+    </w:p>
+    <w:p>
+      <w:pPr>
+        <w:pStyle w:val="Prrafodelista"/>
+        <w:spacing w:after="0"/>
+        <w:ind w:left="709"/>
+        <w:jc w:val="both"/>
+      </w:pPr>
+    </w:p>
+    <w:p>
+      <w:pPr>
+        <w:pStyle w:val="Prrafodelista"/>
+        <w:spacing w:after="0"/>
+        <w:ind w:left="709"/>
+        <w:jc w:val="both"/>
+        <w:rPr>
+          <w:b/>
+        </w:rPr>
+      </w:pPr>
+      <w:r>
+        <w:rPr>
+          <w:b/>
+        </w:rPr>
+        <w:t>Hay 3 archivos en la carpeta css</w:t>
+      </w:r>
+    </w:p>
+    <w:p>
+      <w:pPr>
+        <w:pStyle w:val="Prrafodelista"/>
+        <w:spacing w:after="0"/>
+        <w:ind w:left="709"/>
+        <w:jc w:val="both"/>
+      </w:pPr>
+      <w:r>
+        <w:t>App.css</w:t>
+      </w:r>
+      <w:r>
+        <w:t xml:space="preserve"> : archive para colocar nuestros estilos reemplaza a estilos.css</w:t>
+      </w:r>
+    </w:p>
+    <w:p>
+      <w:pPr>
+        <w:pStyle w:val="Prrafodelista"/>
+        <w:spacing w:after="0"/>
+        <w:ind w:left="709"/>
+        <w:jc w:val="both"/>
+      </w:pPr>
+      <w:r>
+        <w:t>Fundation.min.css</w:t>
+      </w:r>
+      <w:r>
+        <w:t>: estilos de foundation que ocupan minimo espacio</w:t>
+      </w:r>
+    </w:p>
+    <w:p>
+      <w:pPr>
+        <w:pStyle w:val="Prrafodelista"/>
+        <w:spacing w:after="0"/>
+        <w:ind w:left="709"/>
+        <w:jc w:val="both"/>
+      </w:pPr>
+      <w:r>
+        <w:t>Fundation.css</w:t>
+      </w:r>
+      <w:r>
+        <w:t xml:space="preserve">: hoja de estilos de foundation </w:t>
+      </w:r>
+    </w:p>
+    <w:p>
+      <w:pPr>
+        <w:pStyle w:val="Prrafodelista"/>
+        <w:spacing w:after="0"/>
+        <w:ind w:left="709"/>
+        <w:jc w:val="both"/>
+      </w:pPr>
+    </w:p>
+    <w:p>
+      <w:pPr>
+        <w:pStyle w:val="Prrafodelista"/>
+        <w:spacing w:after="0"/>
+        <w:ind w:left="709"/>
+        <w:jc w:val="both"/>
+      </w:pPr>
+    </w:p>
+    <w:p>
+      <w:pPr>
+        <w:pStyle w:val="Prrafodelista"/>
+        <w:spacing w:after="0"/>
+        <w:ind w:left="709"/>
+        <w:jc w:val="center"/>
+        <w:rPr>
+          <w:b/>
+        </w:rPr>
+      </w:pPr>
+    </w:p>
+    <w:p>
+      <w:pPr>
+        <w:pStyle w:val="Prrafodelista"/>
+        <w:spacing w:after="0"/>
+        <w:ind w:left="709"/>
+        <w:jc w:val="center"/>
+        <w:rPr>
+          <w:b/>
+        </w:rPr>
+      </w:pPr>
+      <w:r>
+        <w:rPr>
+          <w:b/>
+        </w:rPr>
+        <w:lastRenderedPageBreak/>
+        <w:t xml:space="preserve">CLASES DE FUNDATION </w:t>
+      </w:r>
+    </w:p>
+    <w:p>
+      <w:pPr>
+        <w:pStyle w:val="Prrafodelista"/>
+        <w:spacing w:after="0"/>
+        <w:ind w:left="709"/>
+        <w:jc w:val="center"/>
+        <w:rPr>
+          <w:b/>
+        </w:rPr>
+      </w:pPr>
+    </w:p>
+    <w:p>
+      <w:pPr>
+        <w:pStyle w:val="Prrafodelista"/>
+        <w:spacing w:after="0"/>
+        <w:ind w:left="-142"/>
+        <w:rPr>
+          <w:b/>
+        </w:rPr>
+      </w:pPr>
+      <w:r>
+        <w:rPr>
+          <w:b/>
+        </w:rPr>
+        <w:t xml:space="preserve">Opciones para el sistema de rejillas Grid </w:t>
+      </w:r>
+    </w:p>
+    <w:p>
+      <w:pPr>
+        <w:pStyle w:val="Prrafodelista"/>
+        <w:spacing w:after="0"/>
+        <w:ind w:left="-142"/>
+      </w:pPr>
+      <w:r>
+        <w:t xml:space="preserve">Grid-container: contenerdor para el sistema de rejillas </w:t>
+      </w:r>
+      <w:r>
+        <w:t>con márgenes a los lados</w:t>
+      </w:r>
+    </w:p>
+    <w:p>
+      <w:pPr>
+        <w:pStyle w:val="Prrafodelista"/>
+        <w:spacing w:after="0"/>
+        <w:ind w:left="-142"/>
+      </w:pPr>
+      <w:r>
+        <w:t>Grid-flu</w:t>
+      </w:r>
+      <w:r>
+        <w:t>i</w:t>
+      </w:r>
+      <w:r>
+        <w:t>d: contendor sin márgenes (ocupa 100% ancho pantalla o contenedor)</w:t>
+      </w:r>
+    </w:p>
+    <w:p>
+      <w:pPr>
+        <w:pStyle w:val="Prrafodelista"/>
+        <w:spacing w:after="0"/>
+        <w:ind w:left="-142"/>
+        <w:jc w:val="both"/>
+      </w:pPr>
+      <w:r>
+        <w:t xml:space="preserve">Row: clase contenedora para columnas </w:t>
+      </w:r>
+    </w:p>
+    <w:p>
+      <w:pPr>
+        <w:pStyle w:val="Prrafodelista"/>
+        <w:spacing w:after="0"/>
+        <w:ind w:left="-142"/>
+        <w:jc w:val="both"/>
+        <w:rPr>
+          <w:u w:val="single"/>
+        </w:rPr>
+      </w:pPr>
+      <w:r>
+        <w:t>Callout: clase contenedora que contiene borde redondeado por defecto</w:t>
+      </w:r>
+    </w:p>
+    <w:p>
+      <w:pPr>
+        <w:pStyle w:val="Prrafodelista"/>
+        <w:spacing w:after="0"/>
+        <w:ind w:left="-142"/>
+        <w:jc w:val="both"/>
+      </w:pPr>
+      <w:r>
+        <w:t>Column</w:t>
+      </w:r>
+      <w:r>
+        <w:t xml:space="preserve"> o colums</w:t>
+      </w:r>
+      <w:r>
+        <w:t>: clase para definir columnas del contenido</w:t>
+      </w:r>
+    </w:p>
+    <w:p>
+      <w:pPr>
+        <w:pStyle w:val="Prrafodelista"/>
+        <w:spacing w:after="0"/>
+        <w:ind w:left="709" w:firstLine="707"/>
+        <w:jc w:val="both"/>
+        <w:rPr>
+          <w:lang w:val="en-US"/>
+        </w:rPr>
+      </w:pPr>
+      <w:r>
+        <w:rPr>
+          <w:lang w:val="en-US"/>
+        </w:rPr>
+        <w:t xml:space="preserve">&lt;div Class= “row”&gt; </w:t>
+      </w:r>
+    </w:p>
+    <w:p>
+      <w:pPr>
+        <w:pStyle w:val="Prrafodelista"/>
+        <w:spacing w:after="0"/>
+        <w:ind w:left="709" w:firstLine="707"/>
+        <w:jc w:val="both"/>
+        <w:rPr>
+          <w:lang w:val="en-US"/>
+        </w:rPr>
+      </w:pPr>
+      <w:r>
+        <w:rPr>
+          <w:lang w:val="en-US"/>
+        </w:rPr>
+        <w:tab/>
+        <w:t>&lt;div Class= “column</w:t>
+      </w:r>
+      <w:r>
+        <w:rPr>
+          <w:lang w:val="en-US"/>
+        </w:rPr>
+        <w:t xml:space="preserve"> small- 4 medium-</w:t>
+      </w:r>
+      <w:r>
+        <w:rPr>
+          <w:lang w:val="en-US"/>
+        </w:rPr>
+        <w:t>3 large-7</w:t>
+      </w:r>
+      <w:r>
+        <w:rPr>
+          <w:lang w:val="en-US"/>
+        </w:rPr>
+        <w:t>”&gt;</w:t>
+      </w:r>
+      <w:r>
+        <w:rPr>
+          <w:lang w:val="en-US"/>
+        </w:rPr>
+        <w:t xml:space="preserve"> &lt;/div&gt;</w:t>
+      </w:r>
+    </w:p>
+    <w:p>
+      <w:pPr>
+        <w:pStyle w:val="Prrafodelista"/>
+        <w:spacing w:after="0"/>
+        <w:ind w:left="709" w:firstLine="707"/>
+        <w:jc w:val="both"/>
+        <w:rPr>
+          <w:lang w:val="en-US"/>
+        </w:rPr>
+      </w:pPr>
+      <w:r>
+        <w:rPr>
+          <w:lang w:val="en-US"/>
+        </w:rPr>
+        <w:tab/>
+      </w:r>
+      <w:r>
+        <w:rPr>
+          <w:lang w:val="en-US"/>
+        </w:rPr>
+        <w:t>&lt;div Class= “column</w:t>
+      </w:r>
+      <w:r>
+        <w:rPr>
+          <w:lang w:val="en-US"/>
+        </w:rPr>
+        <w:t xml:space="preserve"> small- 4 medium-6 large-3</w:t>
+      </w:r>
+      <w:r>
+        <w:rPr>
+          <w:lang w:val="en-US"/>
+        </w:rPr>
+        <w:t>”&gt;</w:t>
+      </w:r>
+      <w:r>
+        <w:rPr>
+          <w:lang w:val="en-US"/>
+        </w:rPr>
+        <w:t xml:space="preserve"> &lt;/div&gt;</w:t>
+      </w:r>
+    </w:p>
+    <w:p>
+      <w:pPr>
+        <w:pStyle w:val="Prrafodelista"/>
+        <w:spacing w:after="0"/>
+        <w:ind w:left="709" w:firstLine="707"/>
+        <w:jc w:val="both"/>
+        <w:rPr>
+          <w:lang w:val="en-US"/>
+        </w:rPr>
+      </w:pPr>
+      <w:r>
+        <w:rPr>
+          <w:lang w:val="en-US"/>
+        </w:rPr>
+        <w:tab/>
+      </w:r>
+      <w:r>
+        <w:rPr>
+          <w:lang w:val="en-US"/>
+        </w:rPr>
+        <w:t>&lt;div Class= “column</w:t>
+      </w:r>
+      <w:r>
+        <w:rPr>
+          <w:lang w:val="en-US"/>
+        </w:rPr>
+        <w:t xml:space="preserve"> small- 4 medium-3 large-2</w:t>
+      </w:r>
+      <w:r>
+        <w:rPr>
+          <w:lang w:val="en-US"/>
+        </w:rPr>
+        <w:t>”&gt;</w:t>
+      </w:r>
+      <w:r>
+        <w:rPr>
+          <w:lang w:val="en-US"/>
+        </w:rPr>
+        <w:t xml:space="preserve"> &lt;/div&gt;</w:t>
+      </w:r>
+      <w:r>
+        <w:rPr>
+          <w:lang w:val="en-US"/>
+        </w:rPr>
+        <w:t xml:space="preserve"> </w:t>
+      </w:r>
+    </w:p>
+    <w:p>
+      <w:pPr>
+        <w:pStyle w:val="Prrafodelista"/>
+        <w:spacing w:after="0"/>
+        <w:ind w:left="709"/>
+        <w:jc w:val="both"/>
+      </w:pPr>
+      <w:r>
+        <w:rPr>
+          <w:lang w:val="en-US"/>
+        </w:rPr>
+        <w:tab/>
+      </w:r>
+      <w:r>
+        <w:t>&lt;/div&gt;</w:t>
+      </w:r>
+    </w:p>
+    <w:p>
+      <w:pPr>
+        <w:spacing w:after="0"/>
+        <w:ind w:left="1416"/>
+        <w:jc w:val="both"/>
+      </w:pPr>
+      <w:r>
+        <w:rPr>
+          <w:b/>
+        </w:rPr>
+        <w:t>Small</w:t>
+      </w:r>
+      <w:r>
+        <w:t xml:space="preserve">: cualquier pantalla generalmente orientado a </w:t>
+      </w:r>
+      <w:r>
+        <w:t>Smartphone</w:t>
+      </w:r>
+      <w:r>
+        <w:t xml:space="preserve"> </w:t>
+      </w:r>
+    </w:p>
+    <w:p>
+      <w:pPr>
+        <w:spacing w:after="0"/>
+        <w:ind w:left="1416"/>
+        <w:jc w:val="both"/>
+      </w:pPr>
+      <w:r>
+        <w:rPr>
+          <w:b/>
+        </w:rPr>
+        <w:t>Médium</w:t>
+      </w:r>
+      <w:r>
+        <w:t xml:space="preserve">: 640 px o mas destinado a tablets </w:t>
+      </w:r>
+    </w:p>
+    <w:p>
+      <w:pPr>
+        <w:spacing w:after="0"/>
+        <w:ind w:left="1416"/>
+        <w:jc w:val="both"/>
+      </w:pPr>
+      <w:r>
+        <w:rPr>
+          <w:b/>
+        </w:rPr>
+        <w:t>Large</w:t>
+      </w:r>
+      <w:r>
+        <w:t>: 1024 px o mas computadores de escritorio</w:t>
+      </w:r>
+    </w:p>
+    <w:p>
+      <w:pPr>
+        <w:spacing w:after="0"/>
+        <w:jc w:val="both"/>
+      </w:pPr>
+      <w:r>
+        <w:t xml:space="preserve">Row column: clase que permite crear una columna que ocupara toda la fila pero con márgenes </w:t>
+      </w:r>
+    </w:p>
+    <w:p>
+      <w:pPr>
+        <w:spacing w:after="0"/>
+        <w:jc w:val="both"/>
+      </w:pPr>
+      <w:r>
+        <w:t>Expanded row: clase que permite crear una columna que ocupe toda la pantalla sin dejar márgenes</w:t>
+      </w:r>
+    </w:p>
+    <w:p>
+      <w:pPr>
+        <w:spacing w:after="0"/>
+        <w:jc w:val="both"/>
+      </w:pPr>
+      <w:r>
+        <w:t>Large-offset-3: clase que mueve rejillas a la derecha</w:t>
+      </w:r>
+    </w:p>
+    <w:p>
+      <w:pPr>
+        <w:spacing w:after="0"/>
+        <w:ind w:left="284" w:hanging="284"/>
+        <w:jc w:val="both"/>
+      </w:pPr>
+      <w:r>
+        <w:t>End: clase que se le coloca a la última columna cuando las rejillas suman menos de 12 para que la última columna no se coloque a la izquierda dejando un espacio, con la opción end el espacio quedaría después de la columna que se le coloco esta clase</w:t>
+      </w:r>
+    </w:p>
+    <w:p>
+      <w:pPr>
+        <w:spacing w:after="0"/>
+        <w:jc w:val="both"/>
+      </w:pPr>
+      <w:r>
+        <w:t xml:space="preserve">Collapse: no hay espacios las columnas se mantienen horizontal </w:t>
+      </w:r>
+    </w:p>
+    <w:p>
+      <w:pPr>
+        <w:spacing w:after="0"/>
+        <w:jc w:val="both"/>
+      </w:pPr>
+      <w:r>
+        <w:t xml:space="preserve">Uncollapse: se activan espacios las columnas se organizan en vertical </w:t>
+      </w:r>
+    </w:p>
+    <w:p>
+      <w:pPr>
+        <w:spacing w:after="0"/>
+        <w:jc w:val="both"/>
+      </w:pPr>
+      <w:r>
+        <w:t>Center</w:t>
+      </w:r>
+      <w:r>
+        <w:t>ed</w:t>
+      </w:r>
+      <w:r>
+        <w:t xml:space="preserve">: clase que centra </w:t>
+      </w:r>
+      <w:r>
+        <w:t>u</w:t>
+      </w:r>
+      <w:r>
+        <w:t xml:space="preserve">na columna </w:t>
+      </w:r>
+      <w:r>
+        <w:t>que  no ocupe todo el espacio</w:t>
+      </w:r>
+    </w:p>
+    <w:p>
+      <w:pPr>
+        <w:spacing w:after="0"/>
+        <w:jc w:val="both"/>
+      </w:pPr>
+      <w:r>
+        <w:t>Uncentered: clase que quita el centrado de una columna</w:t>
+      </w:r>
+    </w:p>
+    <w:p>
+      <w:pPr>
+        <w:spacing w:after="0"/>
+        <w:jc w:val="both"/>
+      </w:pPr>
+      <w:r>
+        <w:t>Push: derecha small-push-4</w:t>
+      </w:r>
+    </w:p>
+    <w:p>
+      <w:pPr>
+        <w:spacing w:after="0"/>
+        <w:jc w:val="both"/>
+      </w:pPr>
+      <w:r>
+        <w:t>Pull: mover hacia la izquierda small-pull-4</w:t>
+      </w:r>
+    </w:p>
+    <w:p>
+      <w:pPr>
+        <w:spacing w:after="0"/>
+        <w:jc w:val="both"/>
+      </w:pPr>
+      <w:r>
+        <w:t>Order: permite definir el orden de las columnas, ideal para los cambios de tamaños de pantalla</w:t>
+      </w:r>
+    </w:p>
+    <w:p>
+      <w:pPr>
+        <w:spacing w:after="0"/>
+        <w:jc w:val="both"/>
+      </w:pPr>
+      <w:r>
+        <w:t>Align-justify: justifica las columnas colocando espacio entre ellas</w:t>
+      </w:r>
+    </w:p>
+    <w:p>
+      <w:pPr>
+        <w:spacing w:after="0"/>
+        <w:jc w:val="both"/>
+      </w:pPr>
+      <w:r>
+        <w:t>Align-center: centra las columnas</w:t>
+      </w:r>
+    </w:p>
+    <w:p>
+      <w:pPr>
+        <w:spacing w:after="0"/>
+        <w:jc w:val="both"/>
+      </w:pPr>
+      <w:r>
+        <w:t xml:space="preserve">Align-rigth: columnas a la derecha </w:t>
+      </w:r>
+    </w:p>
+    <w:p>
+      <w:pPr>
+        <w:spacing w:after="0"/>
+        <w:jc w:val="both"/>
+      </w:pPr>
+      <w:r>
+        <w:t>Align-left: columnas a la izquierda</w:t>
+      </w:r>
+      <w:r>
+        <w:t xml:space="preserve"> </w:t>
+      </w:r>
+    </w:p>
+    <w:p>
+      <w:pPr>
+        <w:spacing w:after="0"/>
+        <w:jc w:val="both"/>
+      </w:pPr>
+      <w:r>
+        <w:t>Align-spaced: coloca espacios iguales entre columnas incluyendo los bordes</w:t>
+      </w:r>
+    </w:p>
+    <w:p>
+      <w:pPr>
+        <w:spacing w:after="0"/>
+        <w:jc w:val="both"/>
+      </w:pPr>
+      <w:r>
+        <w:t>Align-top: alinea hacia la parte superior</w:t>
+      </w:r>
+      <w:r>
+        <w:t xml:space="preserve"> </w:t>
+      </w:r>
+    </w:p>
+    <w:p>
+      <w:pPr>
+        <w:spacing w:after="0"/>
+        <w:jc w:val="both"/>
+      </w:pPr>
+      <w:r>
+        <w:t>Align-middle: centra las columnas de forma vertical</w:t>
+      </w:r>
+    </w:p>
+    <w:p>
+      <w:pPr>
+        <w:spacing w:after="0"/>
+        <w:jc w:val="both"/>
+      </w:pPr>
+      <w:r>
+        <w:t xml:space="preserve">Align-botton: alinea hacia la parte superior </w:t>
+      </w:r>
+    </w:p>
+    <w:p>
+      <w:pPr>
+        <w:spacing w:after="0"/>
+        <w:jc w:val="both"/>
+        <w:rPr>
+          <w:b/>
+        </w:rPr>
+      </w:pPr>
+      <w:r>
+        <w:rPr>
+          <w:b/>
+        </w:rPr>
+        <w:t>Opciones cuando se descarga el sistema de rejillas Flex-Grid</w:t>
+      </w:r>
+    </w:p>
+    <w:p>
+      <w:pPr>
+        <w:spacing w:after="0"/>
+        <w:jc w:val="both"/>
+      </w:pPr>
+      <w:r>
+        <w:t xml:space="preserve">Shrink: define que el ancho de una columna se ajuste al contenido </w:t>
+      </w:r>
+    </w:p>
+    <w:p>
+      <w:pPr>
+        <w:spacing w:after="0"/>
+        <w:jc w:val="both"/>
+      </w:pPr>
+      <w:r>
+        <w:t>Expand: permite colocar las columnas en vertical medium-expand</w:t>
+      </w:r>
+    </w:p>
+    <w:p>
+      <w:pPr>
+        <w:spacing w:after="0"/>
+        <w:jc w:val="both"/>
+      </w:pPr>
+      <w:r>
+        <w:t xml:space="preserve">Stack: </w:t>
+      </w:r>
+      <w:r>
+        <w:t xml:space="preserve">coloca las columnas en vertical </w:t>
+      </w:r>
+    </w:p>
+    <w:p>
+      <w:pPr>
+        <w:spacing w:after="0"/>
+        <w:jc w:val="both"/>
+      </w:pPr>
+      <w:r>
+        <w:t>U</w:t>
+      </w:r>
+      <w:r>
+        <w:t>nstack</w:t>
+      </w:r>
+      <w:r>
+        <w:t>: columnas en horizontal</w:t>
+      </w:r>
+    </w:p>
+    <w:p>
+      <w:pPr>
+        <w:spacing w:after="0"/>
+        <w:jc w:val="both"/>
+        <w:rPr>
+          <w:b/>
+        </w:rPr>
+      </w:pPr>
+      <w:r>
+        <w:rPr>
+          <w:b/>
+        </w:rPr>
+        <w:t>Opciones cuando se descarga el sistema de rejillas Grid</w:t>
+      </w:r>
+      <w:r>
+        <w:rPr>
+          <w:b/>
+        </w:rPr>
+        <w:t>-xy</w:t>
+      </w:r>
+    </w:p>
+    <w:p>
+      <w:pPr>
+        <w:pStyle w:val="Prrafodelista"/>
+        <w:spacing w:after="0"/>
+        <w:ind w:left="0"/>
+      </w:pPr>
+      <w:r>
+        <w:t>Grid-container: contenedor con márgenes</w:t>
+      </w:r>
+    </w:p>
+    <w:p>
+      <w:pPr>
+        <w:pStyle w:val="Prrafodelista"/>
+        <w:spacing w:after="0"/>
+        <w:ind w:left="0"/>
+      </w:pPr>
+      <w:r>
+        <w:t>Grid-fliud: contendor sin márgenes (ocupa 100% ancho pantalla o contenedor)</w:t>
+      </w:r>
+    </w:p>
+    <w:p>
+      <w:pPr>
+        <w:pStyle w:val="Prrafodelista"/>
+        <w:spacing w:after="0"/>
+        <w:ind w:left="0"/>
+      </w:pPr>
+      <w:r>
+        <w:t>Grid-x: organiza las columnas horizontal</w:t>
+      </w:r>
+    </w:p>
+    <w:p>
+      <w:pPr>
+        <w:pStyle w:val="Prrafodelista"/>
+        <w:spacing w:after="0"/>
+        <w:ind w:left="0"/>
+      </w:pPr>
+      <w:r>
+        <w:t xml:space="preserve">Grid-y: organiza las columnas en vertical </w:t>
+      </w:r>
+    </w:p>
+    <w:p>
+      <w:pPr>
+        <w:pStyle w:val="Prrafodelista"/>
+        <w:spacing w:after="0"/>
+        <w:ind w:left="0"/>
+      </w:pPr>
+      <w:r>
+        <w:t xml:space="preserve">Grid-padding-x: coloca un padding a las columnas ya sea x o y </w:t>
+      </w:r>
+    </w:p>
+    <w:p>
+      <w:pPr>
+        <w:pStyle w:val="Prrafodelista"/>
+        <w:spacing w:after="0"/>
+        <w:ind w:left="0"/>
+      </w:pPr>
+      <w:r>
+        <w:t xml:space="preserve">Grid-margin-x: espacio entre columnas </w:t>
+      </w:r>
+    </w:p>
+    <w:p>
+      <w:pPr>
+        <w:pStyle w:val="Prrafodelista"/>
+        <w:spacing w:after="0"/>
+        <w:ind w:left="0"/>
+      </w:pPr>
+      <w:r>
+        <w:t>Cell: coloca los contenedores en horizontal cuando no se define la opción small</w:t>
+      </w:r>
+    </w:p>
+    <w:p>
+      <w:pPr>
+        <w:spacing w:after="0"/>
+        <w:jc w:val="both"/>
+        <w:rPr>
+          <w:b/>
+        </w:rPr>
+      </w:pPr>
+      <w:r>
+        <w:rPr>
+          <w:b/>
+        </w:rPr>
+        <w:lastRenderedPageBreak/>
+        <w:t>Elementos de formulario en foundation</w:t>
+      </w:r>
+    </w:p>
+    <w:p>
+      <w:pPr>
+        <w:spacing w:after="0"/>
+        <w:jc w:val="both"/>
+      </w:pPr>
+      <w:r>
+        <w:t xml:space="preserve">Cada elemento debe estar dentro de la etiqueta label </w:t>
+      </w:r>
+    </w:p>
+    <w:p>
+      <w:pPr>
+        <w:spacing w:after="0"/>
+        <w:jc w:val="both"/>
+        <w:rPr>
+          <w:lang w:val="en-US"/>
+        </w:rPr>
+      </w:pPr>
+      <w:r>
+        <w:rPr>
+          <w:lang w:val="en-US"/>
+        </w:rPr>
+        <w:t>&lt;label for=""&gt;</w:t>
+      </w:r>
+    </w:p>
+    <w:p>
+      <w:pPr>
+        <w:spacing w:after="0"/>
+        <w:jc w:val="both"/>
+        <w:rPr>
+          <w:lang w:val="en-US"/>
+        </w:rPr>
+      </w:pPr>
+      <w:r>
+        <w:rPr>
+          <w:lang w:val="en-US"/>
+        </w:rPr>
+        <w:t xml:space="preserve">  &lt;input type="text" placeholder="nombre" required&gt;</w:t>
+      </w:r>
+    </w:p>
+    <w:p>
+      <w:pPr>
+        <w:spacing w:after="0"/>
+        <w:jc w:val="both"/>
+      </w:pPr>
+      <w:r>
+        <w:t>&lt;/label&gt;</w:t>
+      </w:r>
+    </w:p>
+    <w:p>
+      <w:pPr>
+        <w:spacing w:after="0"/>
+        <w:jc w:val="both"/>
+      </w:pPr>
+    </w:p>
+    <w:p>
+      <w:pPr>
+        <w:spacing w:after="0"/>
+        <w:jc w:val="both"/>
+      </w:pPr>
+      <w:r>
+        <w:t>De esta manera foundation identifica los diferentes tipos de elementos y agrega las ayudas y diseños correspondientes dependiendo el tipo de dato</w:t>
+      </w:r>
+    </w:p>
+    <w:p>
+      <w:pPr>
+        <w:spacing w:after="0"/>
+        <w:jc w:val="both"/>
+      </w:pPr>
+    </w:p>
+    <w:p>
+      <w:pPr>
+        <w:spacing w:after="0"/>
+        <w:jc w:val="both"/>
+      </w:pPr>
+    </w:p>
+    <w:p>
+      <w:pPr>
+        <w:spacing w:after="0"/>
+        <w:jc w:val="both"/>
+      </w:pPr>
+      <w:r>
+        <w:t xml:space="preserve">los botones de selección debe colocarse dentro de etiquetas fielsetcon la siguiente estructura </w:t>
+      </w:r>
+    </w:p>
+    <w:p>
+      <w:pPr>
+        <w:spacing w:after="0"/>
+        <w:jc w:val="both"/>
+        <w:rPr>
+          <w:lang w:val="en-US"/>
+        </w:rPr>
+      </w:pPr>
+      <w:r>
+        <w:rPr>
+          <w:lang w:val="en-US"/>
+        </w:rPr>
+        <w:t>&lt;fieldset</w:t>
+      </w:r>
+      <w:r>
+        <w:rPr>
+          <w:lang w:val="en-US"/>
+        </w:rPr>
+        <w:t xml:space="preserve"> </w:t>
+      </w:r>
+      <w:r>
+        <w:rPr>
+          <w:lang w:val="en-US"/>
+        </w:rPr>
+        <w:t xml:space="preserve"> class="fieldset</w:t>
+      </w:r>
+      <w:r>
+        <w:rPr>
+          <w:lang w:val="en-US"/>
+        </w:rPr>
+        <w:t>”</w:t>
+      </w:r>
+      <w:r>
+        <w:rPr>
+          <w:lang w:val="en-US"/>
+        </w:rPr>
+        <w:t>&gt;</w:t>
+      </w:r>
+    </w:p>
+    <w:p>
+      <w:pPr>
+        <w:spacing w:after="0"/>
+        <w:jc w:val="both"/>
+        <w:rPr>
+          <w:lang w:val="en-US"/>
+        </w:rPr>
+      </w:pPr>
+      <w:r>
+        <w:rPr>
+          <w:lang w:val="en-US"/>
+        </w:rPr>
+        <w:t xml:space="preserve">        &lt;legend&gt;Radio Buton&lt;/legend&gt;</w:t>
+      </w:r>
+    </w:p>
+    <w:p>
+      <w:pPr>
+        <w:spacing w:after="0"/>
+        <w:jc w:val="both"/>
+        <w:rPr>
+          <w:lang w:val="en-US"/>
+        </w:rPr>
+      </w:pPr>
+      <w:r>
+        <w:rPr>
+          <w:lang w:val="en-US"/>
+        </w:rPr>
+        <w:t xml:space="preserve">        &lt;input type="radio" name="color" value="rojo" id="rojo" required&gt;&lt;label for="rojo"&gt;Rojo&lt;/label&gt;</w:t>
+      </w:r>
+    </w:p>
+    <w:p>
+      <w:pPr>
+        <w:spacing w:after="0"/>
+        <w:jc w:val="both"/>
+        <w:rPr>
+          <w:lang w:val="en-US"/>
+        </w:rPr>
+      </w:pPr>
+      <w:r>
+        <w:rPr>
+          <w:lang w:val="en-US"/>
+        </w:rPr>
+        <w:t xml:space="preserve">        &lt;input type="radio" name="color" value="azul" id="azul"&gt; &lt;label for="azul"&gt;Azul&lt;/label&gt;</w:t>
+      </w:r>
+    </w:p>
+    <w:p>
+      <w:pPr>
+        <w:spacing w:after="0"/>
+        <w:jc w:val="both"/>
+      </w:pPr>
+      <w:r>
+        <w:rPr>
+          <w:lang w:val="en-US"/>
+        </w:rPr>
+        <w:t xml:space="preserve">  </w:t>
+      </w:r>
+      <w:r>
+        <w:t>&lt;/fieldset&gt;</w:t>
+      </w:r>
+    </w:p>
+    <w:p>
+      <w:pPr>
+        <w:spacing w:after="0"/>
+        <w:jc w:val="both"/>
+      </w:pPr>
+    </w:p>
+    <w:p>
+      <w:pPr>
+        <w:spacing w:after="0"/>
+        <w:jc w:val="both"/>
+      </w:pPr>
+      <w:r>
+        <w:t xml:space="preserve">Nota: la clase fieldset mejora la presentación </w:t>
+      </w:r>
+      <w:r>
+        <w:t>de los elementos que van agrupados como radio, butom y chackbox</w:t>
       </w:r>
       <w:bookmarkStart w:id="0" w:name="_GoBack"/>
       <w:bookmarkEnd w:id="0"/>
-      <w:r>
-        <w:t xml:space="preserve">puede agregar el atributo </w:t>
-      </w:r>
-      <w:r>
-        <w:rPr>
-          <w:b/>
-        </w:rPr>
-        <w:t>multiple</w:t>
-      </w:r>
-      <w:r>
-        <w:t xml:space="preserve"> para poder seleccionar varias opciones al tiempo.</w:t>
-      </w:r>
-    </w:p>
-    <w:p>
-      <w:pPr>
-        <w:spacing w:after="0"/>
-        <w:jc w:val="both"/>
-        <w:rPr>
-          <w:lang w:val="en-US"/>
-        </w:rPr>
-      </w:pPr>
-      <w:r>
-        <w:rPr>
-          <w:lang w:val="en-US"/>
-        </w:rPr>
-        <w:t xml:space="preserve">&lt;select </w:t>
-      </w:r>
-      <w:r>
-        <w:rPr>
-          <w:b/>
-          <w:lang w:val="en-US"/>
-        </w:rPr>
-        <w:t>multiple</w:t>
-      </w:r>
-      <w:r>
-        <w:rPr>
-          <w:lang w:val="en-US"/>
-        </w:rPr>
-        <w:t xml:space="preserve"> class=”form-control” name=””&gt;</w:t>
-      </w:r>
-    </w:p>
-    <w:p>
-      <w:pPr>
-        <w:spacing w:after="0"/>
-        <w:jc w:val="both"/>
-        <w:rPr>
-          <w:lang w:val="en-US"/>
-        </w:rPr>
-      </w:pPr>
-      <w:r>
-        <w:rPr>
-          <w:lang w:val="en-US"/>
-        </w:rPr>
-        <w:tab/>
-        <w:t>&lt;option value=””&gt;seleccion 1&lt;/option&gt;</w:t>
-      </w:r>
-    </w:p>
-    <w:p>
-      <w:pPr>
-        <w:spacing w:after="0"/>
-        <w:ind w:firstLine="708"/>
-        <w:jc w:val="both"/>
-        <w:rPr>
-          <w:lang w:val="en-US"/>
-        </w:rPr>
-      </w:pPr>
-      <w:r>
-        <w:rPr>
-          <w:lang w:val="en-US"/>
-        </w:rPr>
-        <w:t xml:space="preserve">&lt;option value=””&gt;seleccion </w:t>
-      </w:r>
-      <w:r>
-        <w:rPr>
-          <w:lang w:val="en-US"/>
-        </w:rPr>
-        <w:t>2</w:t>
-      </w:r>
-      <w:r>
-        <w:rPr>
-          <w:lang w:val="en-US"/>
-        </w:rPr>
-        <w:t>&lt;/option&gt;</w:t>
-      </w:r>
-    </w:p>
-    <w:p>
-      <w:pPr>
-        <w:spacing w:after="0"/>
-        <w:ind w:firstLine="708"/>
-        <w:jc w:val="both"/>
-        <w:rPr>
-          <w:lang w:val="en-US"/>
-        </w:rPr>
-      </w:pPr>
-      <w:r>
-        <w:rPr>
-          <w:lang w:val="en-US"/>
-        </w:rPr>
-        <w:t xml:space="preserve">&lt;option value=””&gt;seleccion </w:t>
-      </w:r>
-      <w:r>
-        <w:rPr>
-          <w:lang w:val="en-US"/>
-        </w:rPr>
-        <w:t>3</w:t>
-      </w:r>
-      <w:r>
-        <w:rPr>
-          <w:lang w:val="en-US"/>
-        </w:rPr>
-        <w:t>&lt;/option&gt;</w:t>
-      </w:r>
-    </w:p>
-    <w:p>
-      <w:pPr>
-        <w:spacing w:after="0"/>
-        <w:ind w:firstLine="708"/>
-        <w:jc w:val="both"/>
-        <w:rPr>
-          <w:lang w:val="en-US"/>
-        </w:rPr>
-      </w:pPr>
-      <w:r>
-        <w:rPr>
-          <w:lang w:val="en-US"/>
-        </w:rPr>
-        <w:t xml:space="preserve">&lt;option value=””&gt;seleccion </w:t>
-      </w:r>
-      <w:r>
-        <w:rPr>
-          <w:lang w:val="en-US"/>
-        </w:rPr>
-        <w:t>4</w:t>
-      </w:r>
-      <w:r>
-        <w:rPr>
-          <w:lang w:val="en-US"/>
-        </w:rPr>
-        <w:t>&lt;/option&gt;</w:t>
-      </w:r>
-    </w:p>
-    <w:p>
-      <w:pPr>
-        <w:spacing w:after="0"/>
-        <w:jc w:val="both"/>
-        <w:rPr>
-          <w:lang w:val="en-US"/>
-        </w:rPr>
-      </w:pPr>
-      <w:r>
-        <w:rPr>
-          <w:lang w:val="en-US"/>
-        </w:rPr>
-        <w:t>&lt;/select&gt;</w:t>
-      </w:r>
+    </w:p>
+    <w:p>
+      <w:pPr>
+        <w:spacing w:after="0"/>
+        <w:jc w:val="both"/>
+      </w:pPr>
     </w:p>
     <w:sectPr>
       <w:pgSz w:w="12240" w:h="15840"/>
@@ -9311,7 +10726,7 @@
 
 <file path=word/numbering.xml><?xml version="1.0" encoding="utf-8"?>
 <w:numbering xmlns:wpc="http://schemas.microsoft.com/office/word/2010/wordprocessingCanvas" xmlns:mc="http://schemas.openxmlformats.org/markup-compatibility/2006" xmlns:o="urn:schemas-microsoft-com:office:office" xmlns:r="http://schemas.openxmlformats.org/officeDocument/2006/relationships" xmlns:m="http://schemas.openxmlformats.org/officeDocument/2006/math" xmlns:v="urn:schemas-microsoft-com:vml" xmlns:wp14="http://schemas.microsoft.com/office/word/2010/wordprocessingDrawing" xmlns:wp="http://schemas.openxmlformats.org/drawingml/2006/wordprocessingDrawing" xmlns:w10="urn:schemas-microsoft-com:office:word" xmlns:w="http://schemas.openxmlformats.org/wordprocessingml/2006/main" xmlns:w14="http://schemas.microsoft.com/office/word/2010/wordml" xmlns:w15="http://schemas.microsoft.com/office/word/2012/wordml" xmlns:wpg="http://schemas.microsoft.com/office/word/2010/wordprocessingGroup" xmlns:wpi="http://schemas.microsoft.com/office/word/2010/wordprocessingInk" xmlns:wne="http://schemas.microsoft.com/office/word/2006/wordml" xmlns:wps="http://schemas.microsoft.com/office/word/2010/wordprocessingShape" mc:Ignorable="w14 w15 wp14">
-  <w:abstractNum w:abstractNumId="0">
+  <w:abstractNum w:abstractNumId="0" w15:restartNumberingAfterBreak="0">
     <w:nsid w:val="02941236"/>
     <w:multiLevelType w:val="hybridMultilevel"/>
     <w:tmpl w:val="B2805B9C"/>
@@ -9423,7 +10838,7 @@
       </w:rPr>
     </w:lvl>
   </w:abstractNum>
-  <w:abstractNum w:abstractNumId="1">
+  <w:abstractNum w:abstractNumId="1" w15:restartNumberingAfterBreak="0">
     <w:nsid w:val="08CF2ACE"/>
     <w:multiLevelType w:val="multilevel"/>
     <w:tmpl w:val="9B28DCCA"/>
@@ -9572,7 +10987,7 @@
       </w:rPr>
     </w:lvl>
   </w:abstractNum>
-  <w:abstractNum w:abstractNumId="2">
+  <w:abstractNum w:abstractNumId="2" w15:restartNumberingAfterBreak="0">
     <w:nsid w:val="1CC1470C"/>
     <w:multiLevelType w:val="multilevel"/>
     <w:tmpl w:val="9D72AC92"/>
@@ -9721,7 +11136,96 @@
       </w:rPr>
     </w:lvl>
   </w:abstractNum>
-  <w:abstractNum w:abstractNumId="3">
+  <w:abstractNum w:abstractNumId="3" w15:restartNumberingAfterBreak="0">
+    <w:nsid w:val="2A9664B4"/>
+    <w:multiLevelType w:val="hybridMultilevel"/>
+    <w:tmpl w:val="EFF2E088"/>
+    <w:lvl w:ilvl="0" w:tplc="0409000F">
+      <w:start w:val="1"/>
+      <w:numFmt w:val="decimal"/>
+      <w:lvlText w:val="%1."/>
+      <w:lvlJc w:val="left"/>
+      <w:pPr>
+        <w:ind w:left="720" w:hanging="360"/>
+      </w:pPr>
+      <w:rPr>
+        <w:rFonts w:hint="default"/>
+      </w:rPr>
+    </w:lvl>
+    <w:lvl w:ilvl="1" w:tplc="04090019" w:tentative="1">
+      <w:start w:val="1"/>
+      <w:numFmt w:val="lowerLetter"/>
+      <w:lvlText w:val="%2."/>
+      <w:lvlJc w:val="left"/>
+      <w:pPr>
+        <w:ind w:left="1440" w:hanging="360"/>
+      </w:pPr>
+    </w:lvl>
+    <w:lvl w:ilvl="2" w:tplc="0409001B" w:tentative="1">
+      <w:start w:val="1"/>
+      <w:numFmt w:val="lowerRoman"/>
+      <w:lvlText w:val="%3."/>
+      <w:lvlJc w:val="right"/>
+      <w:pPr>
+        <w:ind w:left="2160" w:hanging="180"/>
+      </w:pPr>
+    </w:lvl>
+    <w:lvl w:ilvl="3" w:tplc="0409000F" w:tentative="1">
+      <w:start w:val="1"/>
+      <w:numFmt w:val="decimal"/>
+      <w:lvlText w:val="%4."/>
+      <w:lvlJc w:val="left"/>
+      <w:pPr>
+        <w:ind w:left="2880" w:hanging="360"/>
+      </w:pPr>
+    </w:lvl>
+    <w:lvl w:ilvl="4" w:tplc="04090019" w:tentative="1">
+      <w:start w:val="1"/>
+      <w:numFmt w:val="lowerLetter"/>
+      <w:lvlText w:val="%5."/>
+      <w:lvlJc w:val="left"/>
+      <w:pPr>
+        <w:ind w:left="3600" w:hanging="360"/>
+      </w:pPr>
+    </w:lvl>
+    <w:lvl w:ilvl="5" w:tplc="0409001B" w:tentative="1">
+      <w:start w:val="1"/>
+      <w:numFmt w:val="lowerRoman"/>
+      <w:lvlText w:val="%6."/>
+      <w:lvlJc w:val="right"/>
+      <w:pPr>
+        <w:ind w:left="4320" w:hanging="180"/>
+      </w:pPr>
+    </w:lvl>
+    <w:lvl w:ilvl="6" w:tplc="0409000F" w:tentative="1">
+      <w:start w:val="1"/>
+      <w:numFmt w:val="decimal"/>
+      <w:lvlText w:val="%7."/>
+      <w:lvlJc w:val="left"/>
+      <w:pPr>
+        <w:ind w:left="5040" w:hanging="360"/>
+      </w:pPr>
+    </w:lvl>
+    <w:lvl w:ilvl="7" w:tplc="04090019" w:tentative="1">
+      <w:start w:val="1"/>
+      <w:numFmt w:val="lowerLetter"/>
+      <w:lvlText w:val="%8."/>
+      <w:lvlJc w:val="left"/>
+      <w:pPr>
+        <w:ind w:left="5760" w:hanging="360"/>
+      </w:pPr>
+    </w:lvl>
+    <w:lvl w:ilvl="8" w:tplc="0409001B" w:tentative="1">
+      <w:start w:val="1"/>
+      <w:numFmt w:val="lowerRoman"/>
+      <w:lvlText w:val="%9."/>
+      <w:lvlJc w:val="right"/>
+      <w:pPr>
+        <w:ind w:left="6480" w:hanging="180"/>
+      </w:pPr>
+    </w:lvl>
+  </w:abstractNum>
+  <w:abstractNum w:abstractNumId="4" w15:restartNumberingAfterBreak="0">
     <w:nsid w:val="3AF21BDD"/>
     <w:multiLevelType w:val="hybridMultilevel"/>
     <w:tmpl w:val="A82AD4A8"/>
@@ -9810,7 +11314,96 @@
       </w:pPr>
     </w:lvl>
   </w:abstractNum>
-  <w:abstractNum w:abstractNumId="4">
+  <w:abstractNum w:abstractNumId="5" w15:restartNumberingAfterBreak="0">
+    <w:nsid w:val="6BFC0194"/>
+    <w:multiLevelType w:val="hybridMultilevel"/>
+    <w:tmpl w:val="74D48264"/>
+    <w:lvl w:ilvl="0" w:tplc="0409000F">
+      <w:start w:val="1"/>
+      <w:numFmt w:val="decimal"/>
+      <w:lvlText w:val="%1."/>
+      <w:lvlJc w:val="left"/>
+      <w:pPr>
+        <w:ind w:left="720" w:hanging="360"/>
+      </w:pPr>
+      <w:rPr>
+        <w:rFonts w:hint="default"/>
+      </w:rPr>
+    </w:lvl>
+    <w:lvl w:ilvl="1" w:tplc="04090019">
+      <w:start w:val="1"/>
+      <w:numFmt w:val="lowerLetter"/>
+      <w:lvlText w:val="%2."/>
+      <w:lvlJc w:val="left"/>
+      <w:pPr>
+        <w:ind w:left="1440" w:hanging="360"/>
+      </w:pPr>
+    </w:lvl>
+    <w:lvl w:ilvl="2" w:tplc="0409001B" w:tentative="1">
+      <w:start w:val="1"/>
+      <w:numFmt w:val="lowerRoman"/>
+      <w:lvlText w:val="%3."/>
+      <w:lvlJc w:val="right"/>
+      <w:pPr>
+        <w:ind w:left="2160" w:hanging="180"/>
+      </w:pPr>
+    </w:lvl>
+    <w:lvl w:ilvl="3" w:tplc="0409000F" w:tentative="1">
+      <w:start w:val="1"/>
+      <w:numFmt w:val="decimal"/>
+      <w:lvlText w:val="%4."/>
+      <w:lvlJc w:val="left"/>
+      <w:pPr>
+        <w:ind w:left="2880" w:hanging="360"/>
+      </w:pPr>
+    </w:lvl>
+    <w:lvl w:ilvl="4" w:tplc="04090019" w:tentative="1">
+      <w:start w:val="1"/>
+      <w:numFmt w:val="lowerLetter"/>
+      <w:lvlText w:val="%5."/>
+      <w:lvlJc w:val="left"/>
+      <w:pPr>
+        <w:ind w:left="3600" w:hanging="360"/>
+      </w:pPr>
+    </w:lvl>
+    <w:lvl w:ilvl="5" w:tplc="0409001B" w:tentative="1">
+      <w:start w:val="1"/>
+      <w:numFmt w:val="lowerRoman"/>
+      <w:lvlText w:val="%6."/>
+      <w:lvlJc w:val="right"/>
+      <w:pPr>
+        <w:ind w:left="4320" w:hanging="180"/>
+      </w:pPr>
+    </w:lvl>
+    <w:lvl w:ilvl="6" w:tplc="0409000F" w:tentative="1">
+      <w:start w:val="1"/>
+      <w:numFmt w:val="decimal"/>
+      <w:lvlText w:val="%7."/>
+      <w:lvlJc w:val="left"/>
+      <w:pPr>
+        <w:ind w:left="5040" w:hanging="360"/>
+      </w:pPr>
+    </w:lvl>
+    <w:lvl w:ilvl="7" w:tplc="04090019" w:tentative="1">
+      <w:start w:val="1"/>
+      <w:numFmt w:val="lowerLetter"/>
+      <w:lvlText w:val="%8."/>
+      <w:lvlJc w:val="left"/>
+      <w:pPr>
+        <w:ind w:left="5760" w:hanging="360"/>
+      </w:pPr>
+    </w:lvl>
+    <w:lvl w:ilvl="8" w:tplc="0409001B" w:tentative="1">
+      <w:start w:val="1"/>
+      <w:numFmt w:val="lowerRoman"/>
+      <w:lvlText w:val="%9."/>
+      <w:lvlJc w:val="right"/>
+      <w:pPr>
+        <w:ind w:left="6480" w:hanging="180"/>
+      </w:pPr>
+    </w:lvl>
+  </w:abstractNum>
+  <w:abstractNum w:abstractNumId="6" w15:restartNumberingAfterBreak="0">
     <w:nsid w:val="6FF84E0D"/>
     <w:multiLevelType w:val="multilevel"/>
     <w:tmpl w:val="02666D36"/>
@@ -9923,20 +11516,118 @@
       </w:pPr>
     </w:lvl>
   </w:abstractNum>
+  <w:abstractNum w:abstractNumId="7" w15:restartNumberingAfterBreak="0">
+    <w:nsid w:val="798A6378"/>
+    <w:multiLevelType w:val="hybridMultilevel"/>
+    <w:tmpl w:val="3DA69448"/>
+    <w:lvl w:ilvl="0" w:tplc="27EA97AC">
+      <w:start w:val="1"/>
+      <w:numFmt w:val="decimal"/>
+      <w:lvlText w:val="%1."/>
+      <w:lvlJc w:val="left"/>
+      <w:pPr>
+        <w:ind w:left="1069" w:hanging="360"/>
+      </w:pPr>
+      <w:rPr>
+        <w:rFonts w:hint="default"/>
+      </w:rPr>
+    </w:lvl>
+    <w:lvl w:ilvl="1" w:tplc="04090019" w:tentative="1">
+      <w:start w:val="1"/>
+      <w:numFmt w:val="lowerLetter"/>
+      <w:lvlText w:val="%2."/>
+      <w:lvlJc w:val="left"/>
+      <w:pPr>
+        <w:ind w:left="1789" w:hanging="360"/>
+      </w:pPr>
+    </w:lvl>
+    <w:lvl w:ilvl="2" w:tplc="0409001B" w:tentative="1">
+      <w:start w:val="1"/>
+      <w:numFmt w:val="lowerRoman"/>
+      <w:lvlText w:val="%3."/>
+      <w:lvlJc w:val="right"/>
+      <w:pPr>
+        <w:ind w:left="2509" w:hanging="180"/>
+      </w:pPr>
+    </w:lvl>
+    <w:lvl w:ilvl="3" w:tplc="0409000F" w:tentative="1">
+      <w:start w:val="1"/>
+      <w:numFmt w:val="decimal"/>
+      <w:lvlText w:val="%4."/>
+      <w:lvlJc w:val="left"/>
+      <w:pPr>
+        <w:ind w:left="3229" w:hanging="360"/>
+      </w:pPr>
+    </w:lvl>
+    <w:lvl w:ilvl="4" w:tplc="04090019" w:tentative="1">
+      <w:start w:val="1"/>
+      <w:numFmt w:val="lowerLetter"/>
+      <w:lvlText w:val="%5."/>
+      <w:lvlJc w:val="left"/>
+      <w:pPr>
+        <w:ind w:left="3949" w:hanging="360"/>
+      </w:pPr>
+    </w:lvl>
+    <w:lvl w:ilvl="5" w:tplc="0409001B" w:tentative="1">
+      <w:start w:val="1"/>
+      <w:numFmt w:val="lowerRoman"/>
+      <w:lvlText w:val="%6."/>
+      <w:lvlJc w:val="right"/>
+      <w:pPr>
+        <w:ind w:left="4669" w:hanging="180"/>
+      </w:pPr>
+    </w:lvl>
+    <w:lvl w:ilvl="6" w:tplc="0409000F" w:tentative="1">
+      <w:start w:val="1"/>
+      <w:numFmt w:val="decimal"/>
+      <w:lvlText w:val="%7."/>
+      <w:lvlJc w:val="left"/>
+      <w:pPr>
+        <w:ind w:left="5389" w:hanging="360"/>
+      </w:pPr>
+    </w:lvl>
+    <w:lvl w:ilvl="7" w:tplc="04090019" w:tentative="1">
+      <w:start w:val="1"/>
+      <w:numFmt w:val="lowerLetter"/>
+      <w:lvlText w:val="%8."/>
+      <w:lvlJc w:val="left"/>
+      <w:pPr>
+        <w:ind w:left="6109" w:hanging="360"/>
+      </w:pPr>
+    </w:lvl>
+    <w:lvl w:ilvl="8" w:tplc="0409001B" w:tentative="1">
+      <w:start w:val="1"/>
+      <w:numFmt w:val="lowerRoman"/>
+      <w:lvlText w:val="%9."/>
+      <w:lvlJc w:val="right"/>
+      <w:pPr>
+        <w:ind w:left="6829" w:hanging="180"/>
+      </w:pPr>
+    </w:lvl>
+  </w:abstractNum>
   <w:num w:numId="1">
     <w:abstractNumId w:val="0"/>
   </w:num>
   <w:num w:numId="2">
-    <w:abstractNumId w:val="3"/>
+    <w:abstractNumId w:val="4"/>
   </w:num>
   <w:num w:numId="3">
     <w:abstractNumId w:val="2"/>
   </w:num>
   <w:num w:numId="4">
-    <w:abstractNumId w:val="4"/>
+    <w:abstractNumId w:val="6"/>
   </w:num>
   <w:num w:numId="5">
     <w:abstractNumId w:val="1"/>
+  </w:num>
+  <w:num w:numId="6">
+    <w:abstractNumId w:val="3"/>
+  </w:num>
+  <w:num w:numId="7">
+    <w:abstractNumId w:val="5"/>
+  </w:num>
+  <w:num w:numId="8">
+    <w:abstractNumId w:val="7"/>
   </w:num>
 </w:numbering>
 </file>

</xml_diff>